<commit_message>
Pre-Final version without touchat
</commit_message>
<xml_diff>
--- a/CS251-MohamedSamir-20140066-SDSDocument.docx
+++ b/CS251-MohamedSamir-20140066-SDSDocument.docx
@@ -1,6 +1,6 @@
 
 <file path=word/document.xml><?xml version="1.0" encoding="utf-8"?>
-<w:document xmlns:wpc="http://schemas.microsoft.com/office/word/2010/wordprocessingCanvas" xmlns:mc="http://schemas.openxmlformats.org/markup-compatibility/2006" xmlns:o="urn:schemas-microsoft-com:office:office" xmlns:r="http://schemas.openxmlformats.org/officeDocument/2006/relationships" xmlns:m="http://schemas.openxmlformats.org/officeDocument/2006/math" xmlns:v="urn:schemas-microsoft-com:vml" xmlns:wp14="http://schemas.microsoft.com/office/word/2010/wordprocessingDrawing" xmlns:wp="http://schemas.openxmlformats.org/drawingml/2006/wordprocessingDrawing" xmlns:w10="urn:schemas-microsoft-com:office:word" xmlns:w="http://schemas.openxmlformats.org/wordprocessingml/2006/main" xmlns:w14="http://schemas.microsoft.com/office/word/2010/wordml" xmlns:w15="http://schemas.microsoft.com/office/word/2012/wordml" xmlns:wpg="http://schemas.microsoft.com/office/word/2010/wordprocessingGroup" xmlns:wpi="http://schemas.microsoft.com/office/word/2010/wordprocessingInk" xmlns:wne="http://schemas.microsoft.com/office/word/2006/wordml" xmlns:wps="http://schemas.microsoft.com/office/word/2010/wordprocessingShape" mc:Ignorable="w14 w15 wp14">
+<w:document xmlns:wpc="http://schemas.microsoft.com/office/word/2010/wordprocessingCanvas" xmlns:cx="http://schemas.microsoft.com/office/drawing/2014/chartex" xmlns:cx1="http://schemas.microsoft.com/office/drawing/2015/9/8/chartex" xmlns:mc="http://schemas.openxmlformats.org/markup-compatibility/2006" xmlns:o="urn:schemas-microsoft-com:office:office" xmlns:r="http://schemas.openxmlformats.org/officeDocument/2006/relationships" xmlns:m="http://schemas.openxmlformats.org/officeDocument/2006/math" xmlns:v="urn:schemas-microsoft-com:vml" xmlns:wp14="http://schemas.microsoft.com/office/word/2010/wordprocessingDrawing" xmlns:wp="http://schemas.openxmlformats.org/drawingml/2006/wordprocessingDrawing" xmlns:w10="urn:schemas-microsoft-com:office:word" xmlns:w="http://schemas.openxmlformats.org/wordprocessingml/2006/main" xmlns:w14="http://schemas.microsoft.com/office/word/2010/wordml" xmlns:w15="http://schemas.microsoft.com/office/word/2012/wordml" xmlns:w16se="http://schemas.microsoft.com/office/word/2015/wordml/symex" xmlns:wpg="http://schemas.microsoft.com/office/word/2010/wordprocessingGroup" xmlns:wpi="http://schemas.microsoft.com/office/word/2010/wordprocessingInk" xmlns:wne="http://schemas.microsoft.com/office/word/2006/wordml" xmlns:wps="http://schemas.microsoft.com/office/word/2010/wordprocessingShape" mc:Ignorable="w14 w15 w16se wp14">
   <w:body>
     <w:p>
       <w:pPr>
@@ -326,6 +326,25 @@
         <w:t>December 2016</w:t>
       </w:r>
     </w:p>
+    <w:p>
+      <w:pPr>
+        <w:pStyle w:val="Heading1"/>
+        <w:rPr>
+          <w:rFonts w:eastAsiaTheme="minorHAnsi"/>
+        </w:rPr>
+      </w:pPr>
+      <w:bookmarkStart w:id="0" w:name="_Toc469275163"/>
+      <w:r>
+        <w:rPr>
+          <w:rFonts w:eastAsiaTheme="minorHAnsi"/>
+        </w:rPr>
+        <w:lastRenderedPageBreak/>
+        <w:t>Table of Contents</w:t>
+      </w:r>
+      <w:bookmarkStart w:id="1" w:name="_GoBack"/>
+      <w:bookmarkEnd w:id="0"/>
+      <w:bookmarkEnd w:id="1"/>
+    </w:p>
     <w:sdt>
       <w:sdtPr>
         <w:rPr>
@@ -372,13 +391,13 @@
           <w:r>
             <w:fldChar w:fldCharType="separate"/>
           </w:r>
-          <w:hyperlink w:anchor="_Toc469140102" w:history="1">
+          <w:hyperlink w:anchor="_Toc469275163" w:history="1">
             <w:r>
               <w:rPr>
                 <w:rStyle w:val="Hyperlink"/>
                 <w:noProof/>
               </w:rPr>
-              <w:t>Team</w:t>
+              <w:t>Table of Contents</w:t>
             </w:r>
             <w:r>
               <w:rPr>
@@ -399,7 +418,7 @@
                 <w:noProof/>
                 <w:webHidden/>
               </w:rPr>
-              <w:instrText xml:space="preserve"> PAGEREF _Toc469140102 \h </w:instrText>
+              <w:instrText xml:space="preserve"> PAGEREF _Toc469275163 \h </w:instrText>
             </w:r>
             <w:r>
               <w:rPr>
@@ -419,7 +438,7 @@
                 <w:noProof/>
                 <w:webHidden/>
               </w:rPr>
-              <w:t>3</w:t>
+              <w:t>2</w:t>
             </w:r>
             <w:r>
               <w:rPr>
@@ -441,13 +460,13 @@
               <w:noProof/>
             </w:rPr>
           </w:pPr>
-          <w:hyperlink w:anchor="_Toc469140103" w:history="1">
+          <w:hyperlink w:anchor="_Toc469275164" w:history="1">
             <w:r>
               <w:rPr>
                 <w:rStyle w:val="Hyperlink"/>
                 <w:noProof/>
               </w:rPr>
-              <w:t>Document Purpose and Audience</w:t>
+              <w:t>Team</w:t>
             </w:r>
             <w:r>
               <w:rPr>
@@ -468,7 +487,7 @@
                 <w:noProof/>
                 <w:webHidden/>
               </w:rPr>
-              <w:instrText xml:space="preserve"> PAGEREF _Toc469140103 \h </w:instrText>
+              <w:instrText xml:space="preserve"> PAGEREF _Toc469275164 \h </w:instrText>
             </w:r>
             <w:r>
               <w:rPr>
@@ -510,12 +529,81 @@
               <w:noProof/>
             </w:rPr>
           </w:pPr>
-          <w:hyperlink w:anchor="_Toc469140104" w:history="1">
+          <w:hyperlink w:anchor="_Toc469275165" w:history="1">
             <w:r>
               <w:rPr>
                 <w:rStyle w:val="Hyperlink"/>
                 <w:noProof/>
               </w:rPr>
+              <w:t>Document Purpose and Audience</w:t>
+            </w:r>
+            <w:r>
+              <w:rPr>
+                <w:noProof/>
+                <w:webHidden/>
+              </w:rPr>
+              <w:tab/>
+            </w:r>
+            <w:r>
+              <w:rPr>
+                <w:noProof/>
+                <w:webHidden/>
+              </w:rPr>
+              <w:fldChar w:fldCharType="begin"/>
+            </w:r>
+            <w:r>
+              <w:rPr>
+                <w:noProof/>
+                <w:webHidden/>
+              </w:rPr>
+              <w:instrText xml:space="preserve"> PAGEREF _Toc469275165 \h </w:instrText>
+            </w:r>
+            <w:r>
+              <w:rPr>
+                <w:noProof/>
+                <w:webHidden/>
+              </w:rPr>
+            </w:r>
+            <w:r>
+              <w:rPr>
+                <w:noProof/>
+                <w:webHidden/>
+              </w:rPr>
+              <w:fldChar w:fldCharType="separate"/>
+            </w:r>
+            <w:r>
+              <w:rPr>
+                <w:noProof/>
+                <w:webHidden/>
+              </w:rPr>
+              <w:t>3</w:t>
+            </w:r>
+            <w:r>
+              <w:rPr>
+                <w:noProof/>
+                <w:webHidden/>
+              </w:rPr>
+              <w:fldChar w:fldCharType="end"/>
+            </w:r>
+          </w:hyperlink>
+        </w:p>
+        <w:p>
+          <w:pPr>
+            <w:pStyle w:val="TOC1"/>
+            <w:tabs>
+              <w:tab w:val="right" w:leader="dot" w:pos="9638"/>
+            </w:tabs>
+            <w:rPr>
+              <w:rFonts w:eastAsiaTheme="minorEastAsia"/>
+              <w:noProof/>
+            </w:rPr>
+          </w:pPr>
+          <w:hyperlink w:anchor="_Toc469275166" w:history="1">
+            <w:r>
+              <w:rPr>
+                <w:rStyle w:val="Hyperlink"/>
+                <w:noProof/>
+              </w:rPr>
               <w:t>System Models</w:t>
             </w:r>
             <w:r>
@@ -537,7 +625,7 @@
                 <w:noProof/>
                 <w:webHidden/>
               </w:rPr>
-              <w:instrText xml:space="preserve"> PAGEREF _Toc469140104 \h </w:instrText>
+              <w:instrText xml:space="preserve"> PAGEREF _Toc469275166 \h </w:instrText>
             </w:r>
             <w:r>
               <w:rPr>
@@ -579,7 +667,7 @@
               <w:noProof/>
             </w:rPr>
           </w:pPr>
-          <w:hyperlink w:anchor="_Toc469140105" w:history="1">
+          <w:hyperlink w:anchor="_Toc469275167" w:history="1">
             <w:r>
               <w:rPr>
                 <w:rStyle w:val="Hyperlink"/>
@@ -606,7 +694,7 @@
                 <w:noProof/>
                 <w:webHidden/>
               </w:rPr>
-              <w:instrText xml:space="preserve"> PAGEREF _Toc469140105 \h </w:instrText>
+              <w:instrText xml:space="preserve"> PAGEREF _Toc469275167 \h </w:instrText>
             </w:r>
             <w:r>
               <w:rPr>
@@ -648,13 +736,13 @@
               <w:noProof/>
             </w:rPr>
           </w:pPr>
-          <w:hyperlink w:anchor="_Toc469140106" w:history="1">
+          <w:hyperlink w:anchor="_Toc469275168" w:history="1">
             <w:r>
               <w:rPr>
                 <w:rStyle w:val="Hyperlink"/>
                 <w:noProof/>
               </w:rPr>
-              <w:t>Important Algorithm</w:t>
+              <w:t>Class Description</w:t>
             </w:r>
             <w:r>
               <w:rPr>
@@ -675,7 +763,7 @@
                 <w:noProof/>
                 <w:webHidden/>
               </w:rPr>
-              <w:instrText xml:space="preserve"> PAGEREF _Toc469140106 \h </w:instrText>
+              <w:instrText xml:space="preserve"> PAGEREF _Toc469275168 \h </w:instrText>
             </w:r>
             <w:r>
               <w:rPr>
@@ -695,7 +783,7 @@
                 <w:noProof/>
                 <w:webHidden/>
               </w:rPr>
-              <w:t>5</w:t>
+              <w:t>4</w:t>
             </w:r>
             <w:r>
               <w:rPr>
@@ -717,7 +805,7 @@
               <w:noProof/>
             </w:rPr>
           </w:pPr>
-          <w:hyperlink w:anchor="_Toc469140107" w:history="1">
+          <w:hyperlink w:anchor="_Toc469275169" w:history="1">
             <w:r>
               <w:rPr>
                 <w:rStyle w:val="Hyperlink"/>
@@ -744,7 +832,7 @@
                 <w:noProof/>
                 <w:webHidden/>
               </w:rPr>
-              <w:instrText xml:space="preserve"> PAGEREF _Toc469140107 \h </w:instrText>
+              <w:instrText xml:space="preserve"> PAGEREF _Toc469275169 \h </w:instrText>
             </w:r>
             <w:r>
               <w:rPr>
@@ -786,12 +874,219 @@
               <w:noProof/>
             </w:rPr>
           </w:pPr>
-          <w:hyperlink w:anchor="_Toc469140108" w:history="1">
+          <w:hyperlink w:anchor="_Toc469275170" w:history="1">
             <w:r>
               <w:rPr>
                 <w:rStyle w:val="Hyperlink"/>
                 <w:noProof/>
               </w:rPr>
+              <w:t>Register Sequence Diagram</w:t>
+            </w:r>
+            <w:r>
+              <w:rPr>
+                <w:noProof/>
+                <w:webHidden/>
+              </w:rPr>
+              <w:tab/>
+            </w:r>
+            <w:r>
+              <w:rPr>
+                <w:noProof/>
+                <w:webHidden/>
+              </w:rPr>
+              <w:fldChar w:fldCharType="begin"/>
+            </w:r>
+            <w:r>
+              <w:rPr>
+                <w:noProof/>
+                <w:webHidden/>
+              </w:rPr>
+              <w:instrText xml:space="preserve"> PAGEREF _Toc469275170 \h </w:instrText>
+            </w:r>
+            <w:r>
+              <w:rPr>
+                <w:noProof/>
+                <w:webHidden/>
+              </w:rPr>
+            </w:r>
+            <w:r>
+              <w:rPr>
+                <w:noProof/>
+                <w:webHidden/>
+              </w:rPr>
+              <w:fldChar w:fldCharType="separate"/>
+            </w:r>
+            <w:r>
+              <w:rPr>
+                <w:noProof/>
+                <w:webHidden/>
+              </w:rPr>
+              <w:t>6</w:t>
+            </w:r>
+            <w:r>
+              <w:rPr>
+                <w:noProof/>
+                <w:webHidden/>
+              </w:rPr>
+              <w:fldChar w:fldCharType="end"/>
+            </w:r>
+          </w:hyperlink>
+        </w:p>
+        <w:p>
+          <w:pPr>
+            <w:pStyle w:val="TOC3"/>
+            <w:tabs>
+              <w:tab w:val="right" w:leader="dot" w:pos="9638"/>
+            </w:tabs>
+            <w:rPr>
+              <w:rFonts w:eastAsiaTheme="minorEastAsia"/>
+              <w:noProof/>
+            </w:rPr>
+          </w:pPr>
+          <w:hyperlink w:anchor="_Toc469275171" w:history="1">
+            <w:r>
+              <w:rPr>
+                <w:rStyle w:val="Hyperlink"/>
+                <w:noProof/>
+              </w:rPr>
+              <w:t>Play game Sequence Diagram</w:t>
+            </w:r>
+            <w:r>
+              <w:rPr>
+                <w:noProof/>
+                <w:webHidden/>
+              </w:rPr>
+              <w:tab/>
+            </w:r>
+            <w:r>
+              <w:rPr>
+                <w:noProof/>
+                <w:webHidden/>
+              </w:rPr>
+              <w:fldChar w:fldCharType="begin"/>
+            </w:r>
+            <w:r>
+              <w:rPr>
+                <w:noProof/>
+                <w:webHidden/>
+              </w:rPr>
+              <w:instrText xml:space="preserve"> PAGEREF _Toc469275171 \h </w:instrText>
+            </w:r>
+            <w:r>
+              <w:rPr>
+                <w:noProof/>
+                <w:webHidden/>
+              </w:rPr>
+            </w:r>
+            <w:r>
+              <w:rPr>
+                <w:noProof/>
+                <w:webHidden/>
+              </w:rPr>
+              <w:fldChar w:fldCharType="separate"/>
+            </w:r>
+            <w:r>
+              <w:rPr>
+                <w:noProof/>
+                <w:webHidden/>
+              </w:rPr>
+              <w:t>7</w:t>
+            </w:r>
+            <w:r>
+              <w:rPr>
+                <w:noProof/>
+                <w:webHidden/>
+              </w:rPr>
+              <w:fldChar w:fldCharType="end"/>
+            </w:r>
+          </w:hyperlink>
+        </w:p>
+        <w:p>
+          <w:pPr>
+            <w:pStyle w:val="TOC3"/>
+            <w:tabs>
+              <w:tab w:val="right" w:leader="dot" w:pos="9638"/>
+            </w:tabs>
+            <w:rPr>
+              <w:rFonts w:eastAsiaTheme="minorEastAsia"/>
+              <w:noProof/>
+            </w:rPr>
+          </w:pPr>
+          <w:hyperlink w:anchor="_Toc469275172" w:history="1">
+            <w:r>
+              <w:rPr>
+                <w:rStyle w:val="Hyperlink"/>
+                <w:noProof/>
+              </w:rPr>
+              <w:t>Add game Sequence Diagram</w:t>
+            </w:r>
+            <w:r>
+              <w:rPr>
+                <w:noProof/>
+                <w:webHidden/>
+              </w:rPr>
+              <w:tab/>
+            </w:r>
+            <w:r>
+              <w:rPr>
+                <w:noProof/>
+                <w:webHidden/>
+              </w:rPr>
+              <w:fldChar w:fldCharType="begin"/>
+            </w:r>
+            <w:r>
+              <w:rPr>
+                <w:noProof/>
+                <w:webHidden/>
+              </w:rPr>
+              <w:instrText xml:space="preserve"> PAGEREF _Toc469275172 \h </w:instrText>
+            </w:r>
+            <w:r>
+              <w:rPr>
+                <w:noProof/>
+                <w:webHidden/>
+              </w:rPr>
+            </w:r>
+            <w:r>
+              <w:rPr>
+                <w:noProof/>
+                <w:webHidden/>
+              </w:rPr>
+              <w:fldChar w:fldCharType="separate"/>
+            </w:r>
+            <w:r>
+              <w:rPr>
+                <w:noProof/>
+                <w:webHidden/>
+              </w:rPr>
+              <w:t>10</w:t>
+            </w:r>
+            <w:r>
+              <w:rPr>
+                <w:noProof/>
+                <w:webHidden/>
+              </w:rPr>
+              <w:fldChar w:fldCharType="end"/>
+            </w:r>
+          </w:hyperlink>
+        </w:p>
+        <w:p>
+          <w:pPr>
+            <w:pStyle w:val="TOC3"/>
+            <w:tabs>
+              <w:tab w:val="right" w:leader="dot" w:pos="9638"/>
+            </w:tabs>
+            <w:rPr>
+              <w:rFonts w:eastAsiaTheme="minorEastAsia"/>
+              <w:noProof/>
+            </w:rPr>
+          </w:pPr>
+          <w:hyperlink w:anchor="_Toc469275173" w:history="1">
+            <w:r>
+              <w:rPr>
+                <w:rStyle w:val="Hyperlink"/>
+                <w:noProof/>
+              </w:rPr>
               <w:t>Class - Sequence Usage Table</w:t>
             </w:r>
             <w:r>
@@ -813,7 +1108,7 @@
                 <w:noProof/>
                 <w:webHidden/>
               </w:rPr>
-              <w:instrText xml:space="preserve"> PAGEREF _Toc469140108 \h </w:instrText>
+              <w:instrText xml:space="preserve"> PAGEREF _Toc469275173 \h </w:instrText>
             </w:r>
             <w:r>
               <w:rPr>
@@ -833,7 +1128,7 @@
                 <w:noProof/>
                 <w:webHidden/>
               </w:rPr>
-              <w:t>8</w:t>
+              <w:t>11</w:t>
             </w:r>
             <w:r>
               <w:rPr>
@@ -855,7 +1150,7 @@
               <w:noProof/>
             </w:rPr>
           </w:pPr>
-          <w:hyperlink w:anchor="_Toc469140109" w:history="1">
+          <w:hyperlink w:anchor="_Toc469275174" w:history="1">
             <w:r>
               <w:rPr>
                 <w:rStyle w:val="Hyperlink"/>
@@ -882,7 +1177,7 @@
                 <w:noProof/>
                 <w:webHidden/>
               </w:rPr>
-              <w:instrText xml:space="preserve"> PAGEREF _Toc469140109 \h </w:instrText>
+              <w:instrText xml:space="preserve"> PAGEREF _Toc469275174 \h </w:instrText>
             </w:r>
             <w:r>
               <w:rPr>
@@ -902,7 +1197,77 @@
                 <w:noProof/>
                 <w:webHidden/>
               </w:rPr>
-              <w:t>8</w:t>
+              <w:t>12</w:t>
+            </w:r>
+            <w:r>
+              <w:rPr>
+                <w:noProof/>
+                <w:webHidden/>
+              </w:rPr>
+              <w:fldChar w:fldCharType="end"/>
+            </w:r>
+          </w:hyperlink>
+        </w:p>
+        <w:p>
+          <w:pPr>
+            <w:pStyle w:val="TOC1"/>
+            <w:tabs>
+              <w:tab w:val="right" w:leader="dot" w:pos="9638"/>
+            </w:tabs>
+            <w:rPr>
+              <w:rFonts w:eastAsiaTheme="minorEastAsia"/>
+              <w:noProof/>
+            </w:rPr>
+          </w:pPr>
+          <w:hyperlink w:anchor="_Toc469275175" w:history="1">
+            <w:r>
+              <w:rPr>
+                <w:rStyle w:val="Hyperlink"/>
+                <w:noProof/>
+                <w:lang w:bidi="ar-EG"/>
+              </w:rPr>
+              <w:t>Git Repository Link</w:t>
+            </w:r>
+            <w:r>
+              <w:rPr>
+                <w:noProof/>
+                <w:webHidden/>
+              </w:rPr>
+              <w:tab/>
+            </w:r>
+            <w:r>
+              <w:rPr>
+                <w:noProof/>
+                <w:webHidden/>
+              </w:rPr>
+              <w:fldChar w:fldCharType="begin"/>
+            </w:r>
+            <w:r>
+              <w:rPr>
+                <w:noProof/>
+                <w:webHidden/>
+              </w:rPr>
+              <w:instrText xml:space="preserve"> PAGEREF _Toc469275175 \h </w:instrText>
+            </w:r>
+            <w:r>
+              <w:rPr>
+                <w:noProof/>
+                <w:webHidden/>
+              </w:rPr>
+            </w:r>
+            <w:r>
+              <w:rPr>
+                <w:noProof/>
+                <w:webHidden/>
+              </w:rPr>
+              <w:fldChar w:fldCharType="separate"/>
+            </w:r>
+            <w:r>
+              <w:rPr>
+                <w:noProof/>
+                <w:webHidden/>
+              </w:rPr>
+              <w:t>12</w:t>
             </w:r>
             <w:r>
               <w:rPr>
@@ -939,14 +1304,14 @@
       <w:pPr>
         <w:pStyle w:val="Heading1"/>
       </w:pPr>
-      <w:bookmarkStart w:id="0" w:name="_Toc402452669"/>
-      <w:bookmarkStart w:id="1" w:name="_Toc469140102"/>
+      <w:bookmarkStart w:id="2" w:name="_Toc402452669"/>
+      <w:bookmarkStart w:id="3" w:name="_Toc469275164"/>
       <w:r>
         <w:lastRenderedPageBreak/>
         <w:t>Team</w:t>
       </w:r>
-      <w:bookmarkEnd w:id="0"/>
-      <w:bookmarkEnd w:id="1"/>
+      <w:bookmarkEnd w:id="2"/>
+      <w:bookmarkEnd w:id="3"/>
     </w:p>
     <w:tbl>
       <w:tblPr>
@@ -1083,15 +1448,7 @@
               <w:cnfStyle w:val="000000100000" w:firstRow="0" w:lastRow="0" w:firstColumn="0" w:lastColumn="0" w:oddVBand="0" w:evenVBand="0" w:oddHBand="1" w:evenHBand="0" w:firstRowFirstColumn="0" w:firstRowLastColumn="0" w:lastRowFirstColumn="0" w:lastRowLastColumn="0"/>
             </w:pPr>
             <w:r>
-              <w:t xml:space="preserve">Alaa </w:t>
-            </w:r>
-            <w:proofErr w:type="spellStart"/>
-            <w:r>
-              <w:t>Atef</w:t>
-            </w:r>
-            <w:proofErr w:type="spellEnd"/>
-            <w:r>
-              <w:t xml:space="preserve"> Badr</w:t>
+              <w:t>Alaa Atef Badr</w:t>
             </w:r>
             <w:r>
               <w:tab/>
@@ -1215,15 +1572,7 @@
               <w:cnfStyle w:val="000000100000" w:firstRow="0" w:lastRow="0" w:firstColumn="0" w:lastColumn="0" w:oddVBand="0" w:evenVBand="0" w:oddHBand="1" w:evenHBand="0" w:firstRowFirstColumn="0" w:firstRowLastColumn="0" w:lastRowFirstColumn="0" w:lastRowLastColumn="0"/>
             </w:pPr>
             <w:r>
-              <w:t xml:space="preserve">Karim </w:t>
-            </w:r>
-            <w:proofErr w:type="spellStart"/>
-            <w:r>
-              <w:t>Ehab</w:t>
-            </w:r>
-            <w:proofErr w:type="spellEnd"/>
-            <w:r>
-              <w:t xml:space="preserve"> Ahmed</w:t>
+              <w:t>Karim Ehab Ahmed</w:t>
             </w:r>
           </w:p>
         </w:tc>
@@ -1283,13 +1632,8 @@
               <w:cnfStyle w:val="000000000000" w:firstRow="0" w:lastRow="0" w:firstColumn="0" w:lastColumn="0" w:oddVBand="0" w:evenVBand="0" w:oddHBand="0" w:evenHBand="0" w:firstRowFirstColumn="0" w:firstRowLastColumn="0" w:lastRowFirstColumn="0" w:lastRowLastColumn="0"/>
             </w:pPr>
             <w:r>
-              <w:t xml:space="preserve">Mostafa Mohamed </w:t>
-            </w:r>
-            <w:proofErr w:type="spellStart"/>
-            <w:r>
-              <w:t>ElMenshawy</w:t>
-            </w:r>
-            <w:proofErr w:type="spellEnd"/>
+              <w:t>Mostafa Mohamed ElMenshawy</w:t>
+            </w:r>
           </w:p>
         </w:tc>
         <w:tc>
@@ -1329,11 +1673,11 @@
       <w:pPr>
         <w:pStyle w:val="Heading1"/>
       </w:pPr>
-      <w:bookmarkStart w:id="2" w:name="_Toc469140103"/>
+      <w:bookmarkStart w:id="4" w:name="_Toc469275165"/>
       <w:r>
         <w:t>Document Purpose and Audience</w:t>
       </w:r>
-      <w:bookmarkEnd w:id="2"/>
+      <w:bookmarkEnd w:id="4"/>
     </w:p>
     <w:p/>
     <w:p>
@@ -1365,40 +1709,24 @@
           <w:rFonts w:cstheme="majorBidi"/>
           <w:color w:val="000000" w:themeColor="text1"/>
         </w:rPr>
-        <w:t xml:space="preserve">Expecting our professor and TAs to read this document for feedback. Also it will act as a reference for us during our working period. Our final version will be introduced to </w:t>
-      </w:r>
-      <w:proofErr w:type="spellStart"/>
-      <w:r>
-        <w:rPr>
-          <w:rFonts w:cstheme="majorBidi"/>
-          <w:color w:val="000000" w:themeColor="text1"/>
-        </w:rPr>
-        <w:t>Computek</w:t>
-      </w:r>
-      <w:proofErr w:type="spellEnd"/>
-      <w:r>
-        <w:rPr>
-          <w:rFonts w:cstheme="majorBidi"/>
-          <w:color w:val="000000" w:themeColor="text1"/>
-        </w:rPr>
-        <w:t xml:space="preserve"> for submission.</w:t>
+        <w:t>Expecting our professor and TAs to read this document for feedback. Also it will act as a reference for us during our working period. Our final version will be introduced to Computek for submission.</w:t>
       </w:r>
     </w:p>
     <w:p>
       <w:pPr>
         <w:pStyle w:val="Heading1"/>
       </w:pPr>
-      <w:bookmarkStart w:id="3" w:name="_Toc469140104"/>
+      <w:bookmarkStart w:id="5" w:name="_Toc469275166"/>
       <w:r>
         <w:t>System Models</w:t>
       </w:r>
-      <w:bookmarkEnd w:id="3"/>
+      <w:bookmarkEnd w:id="5"/>
     </w:p>
     <w:p>
       <w:pPr>
         <w:pStyle w:val="Heading2"/>
       </w:pPr>
-      <w:bookmarkStart w:id="4" w:name="_Toc469140105"/>
+      <w:bookmarkStart w:id="6" w:name="_Toc469275167"/>
       <w:r>
         <w:t>I</w:t>
       </w:r>
@@ -1408,7 +1736,7 @@
       <w:r>
         <w:t>Class diagrams</w:t>
       </w:r>
-      <w:bookmarkEnd w:id="4"/>
+      <w:bookmarkEnd w:id="6"/>
     </w:p>
     <w:p>
       <w:pPr>
@@ -1530,10 +1858,12 @@
       <w:pPr>
         <w:pStyle w:val="Heading3"/>
       </w:pPr>
+      <w:bookmarkStart w:id="7" w:name="_Toc469275168"/>
       <w:r>
         <w:lastRenderedPageBreak/>
         <w:t>Class Description</w:t>
       </w:r>
+      <w:bookmarkEnd w:id="7"/>
     </w:p>
     <w:tbl>
       <w:tblPr>
@@ -1670,6 +2000,9 @@
             <w:pPr>
               <w:pStyle w:val="TableText"/>
             </w:pPr>
+            <w:r>
+              <w:t>1</w:t>
+            </w:r>
           </w:p>
         </w:tc>
         <w:tc>
@@ -1706,6 +2039,9 @@
             <w:pPr>
               <w:pStyle w:val="TableText"/>
             </w:pPr>
+            <w:r>
+              <w:t>Entity abstract parent class containing all information about any user.</w:t>
+            </w:r>
           </w:p>
         </w:tc>
       </w:tr>
@@ -1722,6 +2058,9 @@
             <w:pPr>
               <w:pStyle w:val="TableText"/>
             </w:pPr>
+            <w:r>
+              <w:t>2</w:t>
+            </w:r>
           </w:p>
         </w:tc>
         <w:tc>
@@ -1758,6 +2097,13 @@
             <w:pPr>
               <w:pStyle w:val="TableText"/>
             </w:pPr>
+            <w:bookmarkStart w:id="8" w:name="OLE_LINK25"/>
+            <w:bookmarkStart w:id="9" w:name="OLE_LINK26"/>
+            <w:r>
+              <w:t>Entity child class for student to control his authorization through the website.</w:t>
+            </w:r>
+            <w:bookmarkEnd w:id="8"/>
+            <w:bookmarkEnd w:id="9"/>
           </w:p>
         </w:tc>
       </w:tr>
@@ -1774,6 +2120,9 @@
             <w:pPr>
               <w:pStyle w:val="TableText"/>
             </w:pPr>
+            <w:r>
+              <w:t>3</w:t>
+            </w:r>
           </w:p>
         </w:tc>
         <w:tc>
@@ -1810,6 +2159,21 @@
             <w:pPr>
               <w:pStyle w:val="TableText"/>
             </w:pPr>
+            <w:r>
+              <w:t xml:space="preserve">Entity child class for </w:t>
+            </w:r>
+            <w:r>
+              <w:t>teacher</w:t>
+            </w:r>
+            <w:r>
+              <w:t xml:space="preserve"> to control </w:t>
+            </w:r>
+            <w:r>
+              <w:t>his</w:t>
+            </w:r>
+            <w:r>
+              <w:t xml:space="preserve"> authorization through the website.</w:t>
+            </w:r>
           </w:p>
         </w:tc>
       </w:tr>
@@ -1826,6 +2190,9 @@
             <w:pPr>
               <w:pStyle w:val="TableText"/>
             </w:pPr>
+            <w:r>
+              <w:t>4</w:t>
+            </w:r>
           </w:p>
         </w:tc>
         <w:tc>
@@ -1862,6 +2229,9 @@
             <w:pPr>
               <w:pStyle w:val="TableText"/>
             </w:pPr>
+            <w:r>
+              <w:t>Entity class for game categories. It separates between different game fields. It includes a list of games that belong to a certain category.</w:t>
+            </w:r>
           </w:p>
         </w:tc>
       </w:tr>
@@ -1878,6 +2248,9 @@
             <w:pPr>
               <w:pStyle w:val="TableText"/>
             </w:pPr>
+            <w:r>
+              <w:t>5</w:t>
+            </w:r>
           </w:p>
         </w:tc>
         <w:tc>
@@ -1914,6 +2287,9 @@
             <w:pPr>
               <w:pStyle w:val="TableText"/>
             </w:pPr>
+            <w:r>
+              <w:t>Entity class for games. It contains information about the game as long as the list of levels creating this game.</w:t>
+            </w:r>
           </w:p>
         </w:tc>
       </w:tr>
@@ -1930,6 +2306,9 @@
             <w:pPr>
               <w:pStyle w:val="TableText"/>
             </w:pPr>
+            <w:r>
+              <w:t>6</w:t>
+            </w:r>
           </w:p>
         </w:tc>
         <w:tc>
@@ -1966,6 +2345,9 @@
             <w:pPr>
               <w:pStyle w:val="TableText"/>
             </w:pPr>
+            <w:r>
+              <w:t>Entity abstract parent class contains the information about a single level in a certain game. It stores the level options and the right answer.</w:t>
+            </w:r>
           </w:p>
         </w:tc>
       </w:tr>
@@ -1982,6 +2364,9 @@
             <w:pPr>
               <w:pStyle w:val="TableText"/>
             </w:pPr>
+            <w:r>
+              <w:t>7</w:t>
+            </w:r>
           </w:p>
         </w:tc>
         <w:tc>
@@ -2018,6 +2403,15 @@
             <w:pPr>
               <w:pStyle w:val="TableText"/>
             </w:pPr>
+            <w:bookmarkStart w:id="10" w:name="OLE_LINK27"/>
+            <w:bookmarkStart w:id="11" w:name="OLE_LINK28"/>
+            <w:bookmarkStart w:id="12" w:name="OLE_LINK29"/>
+            <w:r>
+              <w:t>Entity child class contains information about a MCQ level in a certain game.</w:t>
+            </w:r>
+            <w:bookmarkEnd w:id="10"/>
+            <w:bookmarkEnd w:id="11"/>
+            <w:bookmarkEnd w:id="12"/>
           </w:p>
         </w:tc>
       </w:tr>
@@ -2034,6 +2428,9 @@
             <w:pPr>
               <w:pStyle w:val="TableText"/>
             </w:pPr>
+            <w:r>
+              <w:t>8</w:t>
+            </w:r>
           </w:p>
         </w:tc>
         <w:tc>
@@ -2070,6 +2467,15 @@
             <w:pPr>
               <w:pStyle w:val="TableText"/>
             </w:pPr>
+            <w:r>
+              <w:t xml:space="preserve">Entity child class contains information about a </w:t>
+            </w:r>
+            <w:r>
+              <w:t>true or false</w:t>
+            </w:r>
+            <w:r>
+              <w:t xml:space="preserve"> level in a certain game.</w:t>
+            </w:r>
           </w:p>
         </w:tc>
       </w:tr>
@@ -2086,6 +2492,9 @@
             <w:pPr>
               <w:pStyle w:val="TableText"/>
             </w:pPr>
+            <w:r>
+              <w:t>9</w:t>
+            </w:r>
           </w:p>
         </w:tc>
         <w:tc>
@@ -2122,6 +2531,9 @@
             <w:pPr>
               <w:pStyle w:val="TableText"/>
             </w:pPr>
+            <w:r>
+              <w:t>Entity class contains all the achievements and scores for a certain user in a certain game.</w:t>
+            </w:r>
           </w:p>
         </w:tc>
       </w:tr>
@@ -2138,6 +2550,9 @@
             <w:pPr>
               <w:pStyle w:val="TableText"/>
             </w:pPr>
+            <w:r>
+              <w:t>10</w:t>
+            </w:r>
           </w:p>
         </w:tc>
         <w:tc>
@@ -2161,7 +2576,7 @@
                 <w:bCs/>
                 <w:color w:val="31849B" w:themeColor="accent5" w:themeShade="BF"/>
               </w:rPr>
-              <w:t>Welcome Page</w:t>
+              <w:t>Answer</w:t>
             </w:r>
           </w:p>
         </w:tc>
@@ -2174,6 +2589,9 @@
             <w:pPr>
               <w:pStyle w:val="TableText"/>
             </w:pPr>
+            <w:r>
+              <w:t>Entity class contains a choice in a level of a certain game.</w:t>
+            </w:r>
           </w:p>
         </w:tc>
       </w:tr>
@@ -2190,6 +2608,9 @@
             <w:pPr>
               <w:pStyle w:val="TableText"/>
             </w:pPr>
+            <w:r>
+              <w:t>11</w:t>
+            </w:r>
           </w:p>
         </w:tc>
         <w:tc>
@@ -2213,7 +2634,23 @@
                 <w:bCs/>
                 <w:color w:val="31849B" w:themeColor="accent5" w:themeShade="BF"/>
               </w:rPr>
-              <w:t>Home Page</w:t>
+              <w:t>Welcome</w:t>
+            </w:r>
+            <w:r>
+              <w:rPr>
+                <w:b/>
+                <w:bCs/>
+                <w:color w:val="31849B" w:themeColor="accent5" w:themeShade="BF"/>
+              </w:rPr>
+              <w:t>Page</w:t>
+            </w:r>
+            <w:r>
+              <w:rPr>
+                <w:b/>
+                <w:bCs/>
+                <w:color w:val="31849B" w:themeColor="accent5" w:themeShade="BF"/>
+              </w:rPr>
+              <w:t xml:space="preserve"> </w:t>
             </w:r>
           </w:p>
         </w:tc>
@@ -2226,6 +2663,9 @@
             <w:pPr>
               <w:pStyle w:val="TableText"/>
             </w:pPr>
+            <w:r>
+              <w:t>Boundary class acts as an interface between the system and user whenever he visits it. It includes options for login or register.</w:t>
+            </w:r>
           </w:p>
         </w:tc>
       </w:tr>
@@ -2242,6 +2682,10 @@
             <w:pPr>
               <w:pStyle w:val="TableText"/>
             </w:pPr>
+            <w:bookmarkStart w:id="13" w:name="_Hlk469273867"/>
+            <w:r>
+              <w:t>12</w:t>
+            </w:r>
           </w:p>
         </w:tc>
         <w:tc>
@@ -2265,7 +2709,23 @@
                 <w:bCs/>
                 <w:color w:val="31849B" w:themeColor="accent5" w:themeShade="BF"/>
               </w:rPr>
-              <w:t>Teacher Home Page</w:t>
+              <w:t>Homep</w:t>
+            </w:r>
+            <w:r>
+              <w:rPr>
+                <w:b/>
+                <w:bCs/>
+                <w:color w:val="31849B" w:themeColor="accent5" w:themeShade="BF"/>
+              </w:rPr>
+              <w:t>age</w:t>
+            </w:r>
+            <w:r>
+              <w:rPr>
+                <w:b/>
+                <w:bCs/>
+                <w:color w:val="31849B" w:themeColor="accent5" w:themeShade="BF"/>
+              </w:rPr>
+              <w:t xml:space="preserve"> </w:t>
             </w:r>
           </w:p>
         </w:tc>
@@ -2278,6 +2738,115 @@
             <w:pPr>
               <w:pStyle w:val="TableText"/>
             </w:pPr>
+            <w:r>
+              <w:t xml:space="preserve">Boundary parent class after a successful login or registration for students. </w:t>
+            </w:r>
+            <w:bookmarkStart w:id="14" w:name="OLE_LINK32"/>
+            <w:bookmarkStart w:id="15" w:name="OLE_LINK33"/>
+            <w:bookmarkStart w:id="16" w:name="OLE_LINK34"/>
+            <w:r>
+              <w:t>It gives option to choose category or a specific game.</w:t>
+            </w:r>
+            <w:bookmarkEnd w:id="14"/>
+            <w:bookmarkEnd w:id="15"/>
+            <w:bookmarkEnd w:id="16"/>
+          </w:p>
+        </w:tc>
+      </w:tr>
+      <w:bookmarkEnd w:id="13"/>
+      <w:tr>
+        <w:trPr>
+          <w:cantSplit/>
+        </w:trPr>
+        <w:tc>
+          <w:tcPr>
+            <w:tcW w:w="1440" w:type="dxa"/>
+            <w:vAlign w:val="center"/>
+          </w:tcPr>
+          <w:p>
+            <w:pPr>
+              <w:pStyle w:val="TableText"/>
+            </w:pPr>
+            <w:r>
+              <w:lastRenderedPageBreak/>
+              <w:t>13</w:t>
+            </w:r>
+          </w:p>
+        </w:tc>
+        <w:tc>
+          <w:tcPr>
+            <w:tcW w:w="2070" w:type="dxa"/>
+            <w:shd w:val="clear" w:color="auto" w:fill="FFFFFF"/>
+            <w:vAlign w:val="center"/>
+          </w:tcPr>
+          <w:p>
+            <w:pPr>
+              <w:pStyle w:val="TableText"/>
+              <w:rPr>
+                <w:b/>
+                <w:bCs/>
+                <w:color w:val="31849B" w:themeColor="accent5" w:themeShade="BF"/>
+              </w:rPr>
+            </w:pPr>
+            <w:r>
+              <w:rPr>
+                <w:b/>
+                <w:bCs/>
+                <w:color w:val="31849B" w:themeColor="accent5" w:themeShade="BF"/>
+              </w:rPr>
+              <w:t>TeacherHomep</w:t>
+            </w:r>
+            <w:r>
+              <w:rPr>
+                <w:b/>
+                <w:bCs/>
+                <w:color w:val="31849B" w:themeColor="accent5" w:themeShade="BF"/>
+              </w:rPr>
+              <w:t>age</w:t>
+            </w:r>
+            <w:r>
+              <w:rPr>
+                <w:b/>
+                <w:bCs/>
+                <w:color w:val="31849B" w:themeColor="accent5" w:themeShade="BF"/>
+              </w:rPr>
+              <w:t xml:space="preserve"> </w:t>
+            </w:r>
+          </w:p>
+        </w:tc>
+        <w:tc>
+          <w:tcPr>
+            <w:tcW w:w="3420" w:type="dxa"/>
+            <w:vAlign w:val="center"/>
+          </w:tcPr>
+          <w:p>
+            <w:pPr>
+              <w:pStyle w:val="TableText"/>
+            </w:pPr>
+            <w:r>
+              <w:t>Boundary</w:t>
+            </w:r>
+            <w:r>
+              <w:t xml:space="preserve"> child</w:t>
+            </w:r>
+            <w:r>
+              <w:t xml:space="preserve"> class after a successful login or registration for </w:t>
+            </w:r>
+            <w:r>
+              <w:t>teachers</w:t>
+            </w:r>
+            <w:r>
+              <w:t>.</w:t>
+            </w:r>
+            <w:r>
+              <w:t xml:space="preserve"> </w:t>
+            </w:r>
+            <w:r>
+              <w:t>It gives option to choose category or a specific game.</w:t>
+            </w:r>
+            <w:r>
+              <w:t xml:space="preserve"> Moreover, it allows the teacher to create a new game. </w:t>
+            </w:r>
           </w:p>
         </w:tc>
       </w:tr>
@@ -2294,6 +2863,9 @@
             <w:pPr>
               <w:pStyle w:val="TableText"/>
             </w:pPr>
+            <w:r>
+              <w:t>14</w:t>
+            </w:r>
           </w:p>
         </w:tc>
         <w:tc>
@@ -2317,7 +2889,23 @@
                 <w:bCs/>
                 <w:color w:val="31849B" w:themeColor="accent5" w:themeShade="BF"/>
               </w:rPr>
-              <w:t>Game Page</w:t>
+              <w:t>Game</w:t>
+            </w:r>
+            <w:r>
+              <w:rPr>
+                <w:b/>
+                <w:bCs/>
+                <w:color w:val="31849B" w:themeColor="accent5" w:themeShade="BF"/>
+              </w:rPr>
+              <w:t>Page</w:t>
+            </w:r>
+            <w:r>
+              <w:rPr>
+                <w:b/>
+                <w:bCs/>
+                <w:color w:val="31849B" w:themeColor="accent5" w:themeShade="BF"/>
+              </w:rPr>
+              <w:t xml:space="preserve"> </w:t>
             </w:r>
           </w:p>
         </w:tc>
@@ -2330,6 +2918,9 @@
             <w:pPr>
               <w:pStyle w:val="TableText"/>
             </w:pPr>
+            <w:r>
+              <w:t>Boundary class that contains the game frame, where a user can play, start or stop a game.</w:t>
+            </w:r>
           </w:p>
         </w:tc>
       </w:tr>
@@ -2346,6 +2937,9 @@
             <w:pPr>
               <w:pStyle w:val="TableText"/>
             </w:pPr>
+            <w:r>
+              <w:t>15</w:t>
+            </w:r>
           </w:p>
         </w:tc>
         <w:tc>
@@ -2369,7 +2963,15 @@
                 <w:bCs/>
                 <w:color w:val="31849B" w:themeColor="accent5" w:themeShade="BF"/>
               </w:rPr>
-              <w:t>Authentication Control</w:t>
+              <w:t>GameBuilder</w:t>
+            </w:r>
+            <w:r>
+              <w:rPr>
+                <w:b/>
+                <w:bCs/>
+                <w:color w:val="31849B" w:themeColor="accent5" w:themeShade="BF"/>
+              </w:rPr>
+              <w:t xml:space="preserve"> </w:t>
             </w:r>
           </w:p>
         </w:tc>
@@ -2382,6 +2984,9 @@
             <w:pPr>
               <w:pStyle w:val="TableText"/>
             </w:pPr>
+            <w:r>
+              <w:t>Boundary class that enables the teacher to build a new game. It goes through step-by-step instructions to help him.</w:t>
+            </w:r>
           </w:p>
         </w:tc>
       </w:tr>
@@ -2398,6 +3003,9 @@
             <w:pPr>
               <w:pStyle w:val="TableText"/>
             </w:pPr>
+            <w:r>
+              <w:t>16</w:t>
+            </w:r>
           </w:p>
         </w:tc>
         <w:tc>
@@ -2421,7 +3029,15 @@
                 <w:bCs/>
                 <w:color w:val="31849B" w:themeColor="accent5" w:themeShade="BF"/>
               </w:rPr>
-              <w:t>Home Control</w:t>
+              <w:t>Game</w:t>
+            </w:r>
+            <w:r>
+              <w:rPr>
+                <w:b/>
+                <w:bCs/>
+                <w:color w:val="31849B" w:themeColor="accent5" w:themeShade="BF"/>
+              </w:rPr>
+              <w:t>Control</w:t>
             </w:r>
           </w:p>
         </w:tc>
@@ -2434,6 +3050,9 @@
             <w:pPr>
               <w:pStyle w:val="TableText"/>
             </w:pPr>
+            <w:r>
+              <w:t>Control class that</w:t>
+            </w:r>
           </w:p>
         </w:tc>
       </w:tr>
@@ -2450,6 +3069,9 @@
             <w:pPr>
               <w:pStyle w:val="TableText"/>
             </w:pPr>
+            <w:r>
+              <w:t>17</w:t>
+            </w:r>
           </w:p>
         </w:tc>
         <w:tc>
@@ -2473,7 +3095,15 @@
                 <w:bCs/>
                 <w:color w:val="31849B" w:themeColor="accent5" w:themeShade="BF"/>
               </w:rPr>
-              <w:t>Game Control</w:t>
+              <w:t>Authentication</w:t>
+            </w:r>
+            <w:r>
+              <w:rPr>
+                <w:b/>
+                <w:bCs/>
+                <w:color w:val="31849B" w:themeColor="accent5" w:themeShade="BF"/>
+              </w:rPr>
+              <w:t>Control</w:t>
             </w:r>
           </w:p>
         </w:tc>
@@ -2486,24 +3116,487 @@
             <w:pPr>
               <w:pStyle w:val="TableText"/>
             </w:pPr>
+          </w:p>
+        </w:tc>
+      </w:tr>
+      <w:tr>
+        <w:trPr>
+          <w:cantSplit/>
+        </w:trPr>
+        <w:tc>
+          <w:tcPr>
+            <w:tcW w:w="1440" w:type="dxa"/>
+            <w:vAlign w:val="center"/>
+          </w:tcPr>
+          <w:p>
+            <w:pPr>
+              <w:pStyle w:val="TableText"/>
+            </w:pPr>
+            <w:r>
+              <w:t>18</w:t>
+            </w:r>
+          </w:p>
+        </w:tc>
+        <w:tc>
+          <w:tcPr>
+            <w:tcW w:w="2070" w:type="dxa"/>
+            <w:shd w:val="clear" w:color="auto" w:fill="FFFFFF"/>
+            <w:vAlign w:val="center"/>
+          </w:tcPr>
+          <w:p>
+            <w:pPr>
+              <w:pStyle w:val="TableText"/>
+              <w:rPr>
+                <w:b/>
+                <w:bCs/>
+                <w:color w:val="31849B" w:themeColor="accent5" w:themeShade="BF"/>
+              </w:rPr>
+            </w:pPr>
+            <w:r>
+              <w:rPr>
+                <w:b/>
+                <w:bCs/>
+                <w:color w:val="31849B" w:themeColor="accent5" w:themeShade="BF"/>
+              </w:rPr>
+              <w:t>Homepage</w:t>
+            </w:r>
+            <w:r>
+              <w:rPr>
+                <w:b/>
+                <w:bCs/>
+                <w:color w:val="31849B" w:themeColor="accent5" w:themeShade="BF"/>
+              </w:rPr>
+              <w:t>Control</w:t>
+            </w:r>
+          </w:p>
+        </w:tc>
+        <w:tc>
+          <w:tcPr>
+            <w:tcW w:w="3420" w:type="dxa"/>
+            <w:vAlign w:val="center"/>
+          </w:tcPr>
+          <w:p>
+            <w:pPr>
+              <w:pStyle w:val="TableText"/>
+            </w:pPr>
+          </w:p>
+        </w:tc>
+      </w:tr>
+      <w:tr>
+        <w:trPr>
+          <w:cantSplit/>
+        </w:trPr>
+        <w:tc>
+          <w:tcPr>
+            <w:tcW w:w="1440" w:type="dxa"/>
+            <w:vAlign w:val="center"/>
+          </w:tcPr>
+          <w:p>
+            <w:pPr>
+              <w:pStyle w:val="TableText"/>
+            </w:pPr>
+            <w:r>
+              <w:t>19</w:t>
+            </w:r>
+          </w:p>
+        </w:tc>
+        <w:tc>
+          <w:tcPr>
+            <w:tcW w:w="2070" w:type="dxa"/>
+            <w:shd w:val="clear" w:color="auto" w:fill="FFFFFF"/>
+            <w:vAlign w:val="center"/>
+          </w:tcPr>
+          <w:p>
+            <w:pPr>
+              <w:pStyle w:val="TableText"/>
+              <w:rPr>
+                <w:b/>
+                <w:bCs/>
+                <w:color w:val="31849B" w:themeColor="accent5" w:themeShade="BF"/>
+              </w:rPr>
+            </w:pPr>
+            <w:r>
+              <w:rPr>
+                <w:b/>
+                <w:bCs/>
+                <w:color w:val="31849B" w:themeColor="accent5" w:themeShade="BF"/>
+              </w:rPr>
+              <w:t>BuilderControl</w:t>
+            </w:r>
+          </w:p>
+        </w:tc>
+        <w:tc>
+          <w:tcPr>
+            <w:tcW w:w="3420" w:type="dxa"/>
+            <w:vAlign w:val="center"/>
+          </w:tcPr>
+          <w:p>
+            <w:pPr>
+              <w:pStyle w:val="TableText"/>
+            </w:pPr>
+          </w:p>
+        </w:tc>
+      </w:tr>
+      <w:tr>
+        <w:trPr>
+          <w:cantSplit/>
+        </w:trPr>
+        <w:tc>
+          <w:tcPr>
+            <w:tcW w:w="1440" w:type="dxa"/>
+            <w:vAlign w:val="center"/>
+          </w:tcPr>
+          <w:p>
+            <w:pPr>
+              <w:pStyle w:val="TableText"/>
+            </w:pPr>
+            <w:r>
+              <w:t>20</w:t>
+            </w:r>
+          </w:p>
+        </w:tc>
+        <w:tc>
+          <w:tcPr>
+            <w:tcW w:w="2070" w:type="dxa"/>
+            <w:shd w:val="clear" w:color="auto" w:fill="FFFFFF"/>
+            <w:vAlign w:val="center"/>
+          </w:tcPr>
+          <w:p>
+            <w:pPr>
+              <w:pStyle w:val="TableText"/>
+              <w:rPr>
+                <w:b/>
+                <w:bCs/>
+                <w:color w:val="31849B" w:themeColor="accent5" w:themeShade="BF"/>
+              </w:rPr>
+            </w:pPr>
+            <w:r>
+              <w:rPr>
+                <w:b/>
+                <w:bCs/>
+                <w:color w:val="31849B" w:themeColor="accent5" w:themeShade="BF"/>
+              </w:rPr>
+              <w:t>UserDBModel</w:t>
+            </w:r>
+          </w:p>
+        </w:tc>
+        <w:tc>
+          <w:tcPr>
+            <w:tcW w:w="3420" w:type="dxa"/>
+            <w:vAlign w:val="center"/>
+          </w:tcPr>
+          <w:p>
+            <w:pPr>
+              <w:pStyle w:val="TableText"/>
+            </w:pPr>
+            <w:bookmarkStart w:id="17" w:name="OLE_LINK35"/>
+            <w:bookmarkStart w:id="18" w:name="OLE_LINK36"/>
+            <w:r>
+              <w:t xml:space="preserve">Control Class that controls all database operations required by the system that relates to users. </w:t>
+            </w:r>
+            <w:bookmarkStart w:id="19" w:name="OLE_LINK39"/>
+            <w:bookmarkEnd w:id="17"/>
+            <w:bookmarkEnd w:id="18"/>
+            <w:r>
+              <w:t xml:space="preserve">It checks for availability and retrieve user data in registration and login. </w:t>
+            </w:r>
+            <w:bookmarkEnd w:id="19"/>
+          </w:p>
+        </w:tc>
+      </w:tr>
+      <w:tr>
+        <w:trPr>
+          <w:cantSplit/>
+        </w:trPr>
+        <w:tc>
+          <w:tcPr>
+            <w:tcW w:w="1440" w:type="dxa"/>
+            <w:vAlign w:val="center"/>
+          </w:tcPr>
+          <w:p>
+            <w:pPr>
+              <w:pStyle w:val="TableText"/>
+            </w:pPr>
+            <w:r>
+              <w:t>21</w:t>
+            </w:r>
+          </w:p>
+        </w:tc>
+        <w:tc>
+          <w:tcPr>
+            <w:tcW w:w="2070" w:type="dxa"/>
+            <w:shd w:val="clear" w:color="auto" w:fill="FFFFFF"/>
+            <w:vAlign w:val="center"/>
+          </w:tcPr>
+          <w:p>
+            <w:pPr>
+              <w:pStyle w:val="TableText"/>
+              <w:rPr>
+                <w:b/>
+                <w:bCs/>
+                <w:color w:val="31849B" w:themeColor="accent5" w:themeShade="BF"/>
+              </w:rPr>
+            </w:pPr>
+            <w:r>
+              <w:rPr>
+                <w:b/>
+                <w:bCs/>
+                <w:color w:val="31849B" w:themeColor="accent5" w:themeShade="BF"/>
+              </w:rPr>
+              <w:t>CategoryDBModel</w:t>
+            </w:r>
+          </w:p>
+        </w:tc>
+        <w:tc>
+          <w:tcPr>
+            <w:tcW w:w="3420" w:type="dxa"/>
+            <w:vAlign w:val="center"/>
+          </w:tcPr>
+          <w:p>
+            <w:pPr>
+              <w:pStyle w:val="TableText"/>
+            </w:pPr>
+            <w:bookmarkStart w:id="20" w:name="OLE_LINK37"/>
+            <w:bookmarkStart w:id="21" w:name="OLE_LINK38"/>
+            <w:r>
+              <w:t xml:space="preserve">Control Class that controls all database operations required by the system that relates to </w:t>
+            </w:r>
+            <w:r>
+              <w:t>categories</w:t>
+            </w:r>
+            <w:r>
+              <w:t>.</w:t>
+            </w:r>
+            <w:r>
+              <w:t xml:space="preserve"> </w:t>
+            </w:r>
+            <w:bookmarkEnd w:id="20"/>
+            <w:bookmarkEnd w:id="21"/>
+            <w:r>
+              <w:t>It retrieves the category names for the homepage boundary class.</w:t>
+            </w:r>
+          </w:p>
+        </w:tc>
+      </w:tr>
+      <w:tr>
+        <w:trPr>
+          <w:cantSplit/>
+        </w:trPr>
+        <w:tc>
+          <w:tcPr>
+            <w:tcW w:w="1440" w:type="dxa"/>
+            <w:vAlign w:val="center"/>
+          </w:tcPr>
+          <w:p>
+            <w:pPr>
+              <w:pStyle w:val="TableText"/>
+            </w:pPr>
+            <w:r>
+              <w:t>22</w:t>
+            </w:r>
+          </w:p>
+        </w:tc>
+        <w:tc>
+          <w:tcPr>
+            <w:tcW w:w="2070" w:type="dxa"/>
+            <w:shd w:val="clear" w:color="auto" w:fill="FFFFFF"/>
+            <w:vAlign w:val="center"/>
+          </w:tcPr>
+          <w:p>
+            <w:pPr>
+              <w:pStyle w:val="TableText"/>
+              <w:rPr>
+                <w:b/>
+                <w:bCs/>
+                <w:color w:val="31849B" w:themeColor="accent5" w:themeShade="BF"/>
+              </w:rPr>
+            </w:pPr>
+            <w:r>
+              <w:rPr>
+                <w:b/>
+                <w:bCs/>
+                <w:color w:val="31849B" w:themeColor="accent5" w:themeShade="BF"/>
+              </w:rPr>
+              <w:t>GameDBModel</w:t>
+            </w:r>
+          </w:p>
+        </w:tc>
+        <w:tc>
+          <w:tcPr>
+            <w:tcW w:w="3420" w:type="dxa"/>
+            <w:vAlign w:val="center"/>
+          </w:tcPr>
+          <w:p>
+            <w:pPr>
+              <w:pStyle w:val="TableText"/>
+            </w:pPr>
+            <w:r>
+              <w:t xml:space="preserve">Control Class that controls all database operations required by the system that relates to </w:t>
+            </w:r>
+            <w:r>
+              <w:t>games</w:t>
+            </w:r>
+            <w:r>
+              <w:t>.</w:t>
+            </w:r>
+            <w:r>
+              <w:t xml:space="preserve"> </w:t>
+            </w:r>
+            <w:r>
+              <w:t xml:space="preserve">It checks for availability and retrieve </w:t>
+            </w:r>
+            <w:r>
+              <w:t>game</w:t>
+            </w:r>
+            <w:r>
+              <w:t xml:space="preserve"> data in </w:t>
+            </w:r>
+            <w:r>
+              <w:t>a specific category or stores a new one.</w:t>
+            </w:r>
+          </w:p>
+        </w:tc>
+      </w:tr>
+      <w:tr>
+        <w:trPr>
+          <w:cantSplit/>
+        </w:trPr>
+        <w:tc>
+          <w:tcPr>
+            <w:tcW w:w="1440" w:type="dxa"/>
+            <w:vAlign w:val="center"/>
+          </w:tcPr>
+          <w:p>
+            <w:pPr>
+              <w:pStyle w:val="TableText"/>
+            </w:pPr>
+            <w:r>
+              <w:t>23</w:t>
+            </w:r>
+          </w:p>
+        </w:tc>
+        <w:tc>
+          <w:tcPr>
+            <w:tcW w:w="2070" w:type="dxa"/>
+            <w:shd w:val="clear" w:color="auto" w:fill="FFFFFF"/>
+            <w:vAlign w:val="center"/>
+          </w:tcPr>
+          <w:p>
+            <w:pPr>
+              <w:pStyle w:val="TableText"/>
+              <w:rPr>
+                <w:b/>
+                <w:bCs/>
+                <w:color w:val="31849B" w:themeColor="accent5" w:themeShade="BF"/>
+              </w:rPr>
+            </w:pPr>
+            <w:r>
+              <w:rPr>
+                <w:b/>
+                <w:bCs/>
+                <w:color w:val="31849B" w:themeColor="accent5" w:themeShade="BF"/>
+              </w:rPr>
+              <w:t>LevelDBModel</w:t>
+            </w:r>
+          </w:p>
+        </w:tc>
+        <w:tc>
+          <w:tcPr>
+            <w:tcW w:w="3420" w:type="dxa"/>
+            <w:vAlign w:val="center"/>
+          </w:tcPr>
+          <w:p>
+            <w:pPr>
+              <w:pStyle w:val="TableText"/>
+            </w:pPr>
+            <w:r>
+              <w:t xml:space="preserve">Control Class that controls all database operations required by the system that relates to </w:t>
+            </w:r>
+            <w:r>
+              <w:t>levels</w:t>
+            </w:r>
+            <w:r>
+              <w:t>.</w:t>
+            </w:r>
+            <w:r>
+              <w:t xml:space="preserve"> It retrieves/adds levels to a certain game.</w:t>
+            </w:r>
+          </w:p>
+        </w:tc>
+      </w:tr>
+      <w:tr>
+        <w:trPr>
+          <w:cantSplit/>
+        </w:trPr>
+        <w:tc>
+          <w:tcPr>
+            <w:tcW w:w="1440" w:type="dxa"/>
+            <w:vAlign w:val="center"/>
+          </w:tcPr>
+          <w:p>
+            <w:pPr>
+              <w:pStyle w:val="TableText"/>
+            </w:pPr>
+            <w:r>
+              <w:t>24</w:t>
+            </w:r>
+          </w:p>
+        </w:tc>
+        <w:tc>
+          <w:tcPr>
+            <w:tcW w:w="2070" w:type="dxa"/>
+            <w:shd w:val="clear" w:color="auto" w:fill="FFFFFF"/>
+            <w:vAlign w:val="center"/>
+          </w:tcPr>
+          <w:p>
+            <w:pPr>
+              <w:pStyle w:val="TableText"/>
+              <w:rPr>
+                <w:b/>
+                <w:bCs/>
+                <w:color w:val="31849B" w:themeColor="accent5" w:themeShade="BF"/>
+              </w:rPr>
+            </w:pPr>
+            <w:r>
+              <w:rPr>
+                <w:b/>
+                <w:bCs/>
+                <w:color w:val="31849B" w:themeColor="accent5" w:themeShade="BF"/>
+              </w:rPr>
+              <w:t>AchievementDBModel</w:t>
+            </w:r>
+          </w:p>
+        </w:tc>
+        <w:tc>
+          <w:tcPr>
+            <w:tcW w:w="3420" w:type="dxa"/>
+            <w:vAlign w:val="center"/>
+          </w:tcPr>
+          <w:p>
+            <w:pPr>
+              <w:pStyle w:val="TableText"/>
+            </w:pPr>
+            <w:r>
+              <w:t xml:space="preserve">Control Class that controls all database operations required by the system that relates to </w:t>
+            </w:r>
+            <w:r>
+              <w:t>achievements</w:t>
+            </w:r>
+            <w:r>
+              <w:t>.</w:t>
+            </w:r>
+            <w:r>
+              <w:t xml:space="preserve"> It retrieves/adds achievements related to a certain user in a certain game.</w:t>
+            </w:r>
           </w:p>
         </w:tc>
       </w:tr>
     </w:tbl>
     <w:p>
-      <w:r>
-        <w:rPr>
-          <w:b/>
-          <w:bCs/>
-        </w:rPr>
-        <w:br w:type="page"/>
-      </w:r>
-    </w:p>
-    <w:p>
       <w:pPr>
         <w:pStyle w:val="Heading2"/>
       </w:pPr>
-      <w:bookmarkStart w:id="5" w:name="_Toc469140107"/>
+      <w:bookmarkStart w:id="22" w:name="_Toc469275169"/>
       <w:r>
         <w:lastRenderedPageBreak/>
         <w:t>II</w:t>
@@ -2514,15 +3607,24 @@
       <w:r>
         <w:t>Sequence diagrams</w:t>
       </w:r>
-      <w:bookmarkEnd w:id="5"/>
+      <w:bookmarkEnd w:id="22"/>
     </w:p>
     <w:p>
       <w:pPr>
         <w:pStyle w:val="Heading3"/>
       </w:pPr>
+      <w:bookmarkStart w:id="23" w:name="_Toc469275170"/>
       <w:r>
         <w:t>Register Sequence Diagram</w:t>
       </w:r>
+      <w:bookmarkEnd w:id="23"/>
+    </w:p>
+    <w:p>
+      <w:pPr>
+        <w:rPr>
+          <w:noProof/>
+        </w:rPr>
+      </w:pPr>
     </w:p>
     <w:p>
       <w:r>
@@ -2531,9 +3633,9 @@
         </w:rPr>
         <w:drawing>
           <wp:inline distT="0" distB="0" distL="0" distR="0">
-            <wp:extent cx="6209030" cy="6419850"/>
+            <wp:extent cx="6477000" cy="5923280"/>
             <wp:effectExtent l="0" t="0" r="0" b="0"/>
-            <wp:docPr id="1" name="Picture 1"/>
+            <wp:docPr id="4" name="Picture 4"/>
             <wp:cNvGraphicFramePr>
               <a:graphicFrameLocks xmlns:a="http://schemas.openxmlformats.org/drawingml/2006/main" noChangeAspect="1"/>
             </wp:cNvGraphicFramePr>
@@ -2541,10 +3643,10 @@
               <a:graphicData uri="http://schemas.openxmlformats.org/drawingml/2006/picture">
                 <pic:pic xmlns:pic="http://schemas.openxmlformats.org/drawingml/2006/picture">
                   <pic:nvPicPr>
-                    <pic:cNvPr id="1" name="Register_Sequence.png"/>
+                    <pic:cNvPr id="4" name="Register_Sequence.png"/>
                     <pic:cNvPicPr/>
                   </pic:nvPicPr>
-                  <pic:blipFill>
+                  <pic:blipFill rotWithShape="1">
                     <a:blip r:embed="rId13">
                       <a:extLst>
                         <a:ext uri="{28A0092B-C50C-407E-A947-70E740481C1C}">
@@ -2552,18 +3654,25 @@
                         </a:ext>
                       </a:extLst>
                     </a:blip>
-                    <a:stretch>
-                      <a:fillRect/>
-                    </a:stretch>
+                    <a:srcRect l="838" t="1525" r="11419" b="3638"/>
+                    <a:stretch/>
                   </pic:blipFill>
-                  <pic:spPr>
+                  <pic:spPr bwMode="auto">
                     <a:xfrm>
                       <a:off x="0" y="0"/>
-                      <a:ext cx="6241161" cy="6453072"/>
+                      <a:ext cx="6491311" cy="5936368"/>
                     </a:xfrm>
                     <a:prstGeom prst="rect">
                       <a:avLst/>
                     </a:prstGeom>
+                    <a:ln>
+                      <a:noFill/>
+                    </a:ln>
+                    <a:extLst>
+                      <a:ext uri="{53640926-AAD7-44D8-BBD7-CCE9431645EC}">
+                        <a14:shadowObscured xmlns:a14="http://schemas.microsoft.com/office/drawing/2010/main"/>
+                      </a:ext>
+                    </a:extLst>
                   </pic:spPr>
                 </pic:pic>
               </a:graphicData>
@@ -2576,14 +3685,19 @@
       <w:pPr>
         <w:pStyle w:val="Heading3"/>
       </w:pPr>
+      <w:bookmarkStart w:id="24" w:name="_Toc469275171"/>
       <w:r>
         <w:lastRenderedPageBreak/>
         <w:t>Play game Sequence Diagram</w:t>
       </w:r>
+      <w:bookmarkEnd w:id="24"/>
     </w:p>
     <w:p>
       <w:pPr>
         <w:pStyle w:val="Heading4"/>
+        <w:rPr>
+          <w:noProof/>
+        </w:rPr>
       </w:pPr>
       <w:r>
         <w:t>Login Pre-condition</w:t>
@@ -2594,7 +3708,7 @@
         </w:rPr>
         <w:drawing>
           <wp:inline distT="0" distB="0" distL="0" distR="0">
-            <wp:extent cx="5762625" cy="5038725"/>
+            <wp:extent cx="6677025" cy="6038850"/>
             <wp:effectExtent l="0" t="0" r="0" b="0"/>
             <wp:docPr id="2" name="Picture 2"/>
             <wp:cNvGraphicFramePr>
@@ -2615,13 +3729,13 @@
                         </a:ext>
                       </a:extLst>
                     </a:blip>
-                    <a:srcRect r="13324" b="2936"/>
+                    <a:srcRect l="280" t="2099" r="1678" b="2848"/>
                     <a:stretch/>
                   </pic:blipFill>
                   <pic:spPr bwMode="auto">
                     <a:xfrm>
                       <a:off x="0" y="0"/>
-                      <a:ext cx="5762625" cy="5038725"/>
+                      <a:ext cx="6680940" cy="6042391"/>
                     </a:xfrm>
                     <a:prstGeom prst="rect">
                       <a:avLst/>
@@ -2668,7 +3782,7 @@
         </w:rPr>
         <w:drawing>
           <wp:inline distT="0" distB="0" distL="0" distR="0">
-            <wp:extent cx="5286375" cy="3514725"/>
+            <wp:extent cx="6486094" cy="3569970"/>
             <wp:effectExtent l="0" t="0" r="0" b="0"/>
             <wp:docPr id="5" name="Picture 5"/>
             <wp:cNvGraphicFramePr>
@@ -2682,20 +3796,20 @@
                     <pic:cNvPicPr/>
                   </pic:nvPicPr>
                   <pic:blipFill rotWithShape="1">
-                    <a:blip r:embed="rId15">
+                    <a:blip r:embed="rId15" cstate="print">
                       <a:extLst>
                         <a:ext uri="{28A0092B-C50C-407E-A947-70E740481C1C}">
                           <a14:useLocalDpi xmlns:a14="http://schemas.microsoft.com/office/drawing/2010/main" val="0"/>
                         </a:ext>
                       </a:extLst>
                     </a:blip>
-                    <a:srcRect l="6853" t="658" r="6727" b="18457"/>
+                    <a:srcRect l="5767" t="3380" r="6835" b="21972"/>
                     <a:stretch/>
                   </pic:blipFill>
                   <pic:spPr bwMode="auto">
                     <a:xfrm>
                       <a:off x="0" y="0"/>
-                      <a:ext cx="5286375" cy="3514725"/>
+                      <a:ext cx="6542999" cy="3601291"/>
                     </a:xfrm>
                     <a:prstGeom prst="rect">
                       <a:avLst/>
@@ -2732,7 +3846,7 @@
         </w:rPr>
         <w:drawing>
           <wp:inline distT="0" distB="0" distL="0" distR="0">
-            <wp:extent cx="5229225" cy="2800350"/>
+            <wp:extent cx="6419850" cy="2931795"/>
             <wp:effectExtent l="0" t="0" r="0" b="0"/>
             <wp:docPr id="6" name="Picture 6"/>
             <wp:cNvGraphicFramePr>
@@ -2746,20 +3860,20 @@
                     <pic:cNvPicPr/>
                   </pic:nvPicPr>
                   <pic:blipFill rotWithShape="1">
-                    <a:blip r:embed="rId16">
+                    <a:blip r:embed="rId16" cstate="print">
                       <a:extLst>
                         <a:ext uri="{28A0092B-C50C-407E-A947-70E740481C1C}">
                           <a14:useLocalDpi xmlns:a14="http://schemas.microsoft.com/office/drawing/2010/main" val="0"/>
                         </a:ext>
                       </a:extLst>
                     </a:blip>
-                    <a:srcRect l="7152" t="2318" r="7493" b="21961"/>
+                    <a:srcRect l="6739" t="3742" r="6430" b="21769"/>
                     <a:stretch/>
                   </pic:blipFill>
                   <pic:spPr bwMode="auto">
                     <a:xfrm>
                       <a:off x="0" y="0"/>
-                      <a:ext cx="5229225" cy="2800350"/>
+                      <a:ext cx="6447803" cy="2944560"/>
                     </a:xfrm>
                     <a:prstGeom prst="rect">
                       <a:avLst/>
@@ -2797,7 +3911,7 @@
         </w:rPr>
         <w:drawing>
           <wp:inline distT="0" distB="0" distL="0" distR="0">
-            <wp:extent cx="5800725" cy="6810375"/>
+            <wp:extent cx="6591300" cy="6762750"/>
             <wp:effectExtent l="0" t="0" r="0" b="0"/>
             <wp:docPr id="7" name="Picture 7"/>
             <wp:cNvGraphicFramePr>
@@ -2818,13 +3932,13 @@
                         </a:ext>
                       </a:extLst>
                     </a:blip>
-                    <a:srcRect r="5317" b="1992"/>
+                    <a:srcRect t="1548" r="2116" b="2241"/>
                     <a:stretch/>
                   </pic:blipFill>
                   <pic:spPr bwMode="auto">
                     <a:xfrm>
                       <a:off x="0" y="0"/>
-                      <a:ext cx="5800725" cy="6810375"/>
+                      <a:ext cx="6601925" cy="6773651"/>
                     </a:xfrm>
                     <a:prstGeom prst="rect">
                       <a:avLst/>
@@ -2849,10 +3963,12 @@
       <w:pPr>
         <w:pStyle w:val="Heading3"/>
       </w:pPr>
+      <w:bookmarkStart w:id="25" w:name="_Toc469275172"/>
       <w:r>
         <w:lastRenderedPageBreak/>
         <w:t>Add game Sequence Diagram</w:t>
       </w:r>
+      <w:bookmarkEnd w:id="25"/>
     </w:p>
     <w:p>
       <w:r>
@@ -2861,7 +3977,7 @@
         </w:rPr>
         <w:drawing>
           <wp:inline distT="0" distB="0" distL="0" distR="0">
-            <wp:extent cx="6610350" cy="6534150"/>
+            <wp:extent cx="6657975" cy="6743700"/>
             <wp:effectExtent l="0" t="0" r="0" b="0"/>
             <wp:docPr id="8" name="Picture 8"/>
             <wp:cNvGraphicFramePr>
@@ -2874,7 +3990,7 @@
                     <pic:cNvPr id="8" name="AddGame_Sequence.png"/>
                     <pic:cNvPicPr/>
                   </pic:nvPicPr>
-                  <pic:blipFill>
+                  <pic:blipFill rotWithShape="1">
                     <a:blip r:embed="rId18" cstate="print">
                       <a:extLst>
                         <a:ext uri="{28A0092B-C50C-407E-A947-70E740481C1C}">
@@ -2882,18 +3998,25 @@
                         </a:ext>
                       </a:extLst>
                     </a:blip>
-                    <a:stretch>
-                      <a:fillRect/>
-                    </a:stretch>
+                    <a:srcRect r="1679" b="2011"/>
+                    <a:stretch/>
                   </pic:blipFill>
-                  <pic:spPr>
+                  <pic:spPr bwMode="auto">
                     <a:xfrm>
                       <a:off x="0" y="0"/>
-                      <a:ext cx="6610350" cy="6534150"/>
+                      <a:ext cx="6663143" cy="6748935"/>
                     </a:xfrm>
                     <a:prstGeom prst="rect">
                       <a:avLst/>
                     </a:prstGeom>
+                    <a:ln>
+                      <a:noFill/>
+                    </a:ln>
+                    <a:extLst>
+                      <a:ext uri="{53640926-AAD7-44D8-BBD7-CCE9431645EC}">
+                        <a14:shadowObscured xmlns:a14="http://schemas.microsoft.com/office/drawing/2010/main"/>
+                      </a:ext>
+                    </a:extLst>
                   </pic:spPr>
                 </pic:pic>
               </a:graphicData>
@@ -2906,7 +4029,7 @@
       <w:pPr>
         <w:pStyle w:val="Heading3"/>
       </w:pPr>
-      <w:bookmarkStart w:id="6" w:name="_Toc469140108"/>
+      <w:bookmarkStart w:id="26" w:name="_Toc469275173"/>
       <w:r>
         <w:lastRenderedPageBreak/>
         <w:t>Class - Sequence Usage</w:t>
@@ -2917,7 +4040,7 @@
       <w:r>
         <w:t>Table</w:t>
       </w:r>
-      <w:bookmarkEnd w:id="6"/>
+      <w:bookmarkEnd w:id="26"/>
     </w:p>
     <w:tbl>
       <w:tblPr>
@@ -3069,15 +4192,7 @@
               <w:pStyle w:val="TableText"/>
             </w:pPr>
             <w:r>
-              <w:t xml:space="preserve">1, 3, 5 (means </w:t>
-            </w:r>
-            <w:proofErr w:type="spellStart"/>
-            <w:r>
-              <w:t>Seq</w:t>
-            </w:r>
-            <w:proofErr w:type="spellEnd"/>
-            <w:r>
-              <w:t xml:space="preserve"> Ids 1, 3, 5 used Employee class) </w:t>
+              <w:t xml:space="preserve">1, 3, 5 (means Seq Ids 1, 3, 5 used Employee class) </w:t>
             </w:r>
           </w:p>
         </w:tc>
@@ -3091,13 +4206,8 @@
               <w:pStyle w:val="TableText"/>
             </w:pPr>
             <w:r>
-              <w:t xml:space="preserve">Save, </w:t>
-            </w:r>
-            <w:proofErr w:type="spellStart"/>
-            <w:r>
-              <w:t>GetData</w:t>
-            </w:r>
-            <w:proofErr w:type="spellEnd"/>
+              <w:t>Save, GetData</w:t>
+            </w:r>
           </w:p>
         </w:tc>
       </w:tr>
@@ -3147,7 +4257,6 @@
           <w:rFonts w:asciiTheme="majorHAnsi" w:eastAsiaTheme="minorEastAsia" w:hAnsiTheme="majorHAnsi"/>
         </w:rPr>
       </w:pPr>
-      <w:bookmarkStart w:id="7" w:name="_Toc469140109"/>
       <w:r>
         <w:br w:type="page"/>
       </w:r>
@@ -3156,16 +4265,12 @@
       <w:pPr>
         <w:pStyle w:val="Heading1"/>
       </w:pPr>
-      <w:bookmarkStart w:id="8" w:name="_GoBack"/>
-      <w:bookmarkEnd w:id="8"/>
+      <w:bookmarkStart w:id="27" w:name="_Toc469275174"/>
       <w:r>
         <w:lastRenderedPageBreak/>
-        <w:t>Ownership Rep</w:t>
+        <w:t>Ownership Report</w:t>
       </w:r>
-      <w:bookmarkEnd w:id="7"/>
-      <w:r>
-        <w:t>ort</w:t>
-      </w:r>
+      <w:bookmarkEnd w:id="27"/>
     </w:p>
     <w:p>
       <w:pPr>
@@ -3347,6 +4452,53 @@
         </w:tc>
       </w:tr>
     </w:tbl>
+    <w:p/>
+    <w:p/>
+    <w:p>
+      <w:pPr>
+        <w:pStyle w:val="Heading1"/>
+        <w:rPr>
+          <w:lang w:bidi="ar-EG"/>
+        </w:rPr>
+      </w:pPr>
+      <w:bookmarkStart w:id="28" w:name="_Toc468224270"/>
+      <w:bookmarkStart w:id="29" w:name="_Toc469275175"/>
+      <w:r>
+        <w:rPr>
+          <w:lang w:bidi="ar-EG"/>
+        </w:rPr>
+        <w:t>Git Repository Link</w:t>
+      </w:r>
+      <w:bookmarkEnd w:id="28"/>
+      <w:bookmarkEnd w:id="29"/>
+    </w:p>
+    <w:p>
+      <w:pPr>
+        <w:rPr>
+          <w:rtl/>
+          <w:lang w:bidi="ar-EG"/>
+        </w:rPr>
+      </w:pPr>
+      <w:bookmarkStart w:id="30" w:name="OLE_LINK20"/>
+      <w:bookmarkStart w:id="31" w:name="OLE_LINK21"/>
+      <w:bookmarkStart w:id="32" w:name="OLE_LINK22"/>
+      <w:r>
+        <w:rPr>
+          <w:lang w:bidi="ar-EG"/>
+        </w:rPr>
+        <w:t>https://github.com/IsmailAhmedIsmail/SWE-Project.git</w:t>
+      </w:r>
+      <w:bookmarkEnd w:id="30"/>
+      <w:bookmarkEnd w:id="31"/>
+      <w:bookmarkEnd w:id="32"/>
+    </w:p>
+    <w:p>
+      <w:pPr>
+        <w:rPr>
+          <w:lang w:bidi="ar-EG"/>
+        </w:rPr>
+      </w:pPr>
+    </w:p>
     <w:p>
       <w:pPr>
         <w:rPr>
@@ -3368,7 +4520,7 @@
 </file>
 
 <file path=word/endnotes.xml><?xml version="1.0" encoding="utf-8"?>
-<w:endnotes xmlns:wpc="http://schemas.microsoft.com/office/word/2010/wordprocessingCanvas" xmlns:mc="http://schemas.openxmlformats.org/markup-compatibility/2006" xmlns:o="urn:schemas-microsoft-com:office:office" xmlns:r="http://schemas.openxmlformats.org/officeDocument/2006/relationships" xmlns:m="http://schemas.openxmlformats.org/officeDocument/2006/math" xmlns:v="urn:schemas-microsoft-com:vml" xmlns:wp14="http://schemas.microsoft.com/office/word/2010/wordprocessingDrawing" xmlns:wp="http://schemas.openxmlformats.org/drawingml/2006/wordprocessingDrawing" xmlns:w10="urn:schemas-microsoft-com:office:word" xmlns:w="http://schemas.openxmlformats.org/wordprocessingml/2006/main" xmlns:w14="http://schemas.microsoft.com/office/word/2010/wordml" xmlns:w15="http://schemas.microsoft.com/office/word/2012/wordml" xmlns:wpg="http://schemas.microsoft.com/office/word/2010/wordprocessingGroup" xmlns:wpi="http://schemas.microsoft.com/office/word/2010/wordprocessingInk" xmlns:wne="http://schemas.microsoft.com/office/word/2006/wordml" xmlns:wps="http://schemas.microsoft.com/office/word/2010/wordprocessingShape" mc:Ignorable="w14 w15 wp14">
+<w:endnotes xmlns:wpc="http://schemas.microsoft.com/office/word/2010/wordprocessingCanvas" xmlns:cx="http://schemas.microsoft.com/office/drawing/2014/chartex" xmlns:cx1="http://schemas.microsoft.com/office/drawing/2015/9/8/chartex" xmlns:mc="http://schemas.openxmlformats.org/markup-compatibility/2006" xmlns:o="urn:schemas-microsoft-com:office:office" xmlns:r="http://schemas.openxmlformats.org/officeDocument/2006/relationships" xmlns:m="http://schemas.openxmlformats.org/officeDocument/2006/math" xmlns:v="urn:schemas-microsoft-com:vml" xmlns:wp14="http://schemas.microsoft.com/office/word/2010/wordprocessingDrawing" xmlns:wp="http://schemas.openxmlformats.org/drawingml/2006/wordprocessingDrawing" xmlns:w10="urn:schemas-microsoft-com:office:word" xmlns:w="http://schemas.openxmlformats.org/wordprocessingml/2006/main" xmlns:w14="http://schemas.microsoft.com/office/word/2010/wordml" xmlns:w15="http://schemas.microsoft.com/office/word/2012/wordml" xmlns:w16se="http://schemas.microsoft.com/office/word/2015/wordml/symex" xmlns:wpg="http://schemas.microsoft.com/office/word/2010/wordprocessingGroup" xmlns:wpi="http://schemas.microsoft.com/office/word/2010/wordprocessingInk" xmlns:wne="http://schemas.microsoft.com/office/word/2006/wordml" xmlns:wps="http://schemas.microsoft.com/office/word/2010/wordprocessingShape" mc:Ignorable="w14 w15 w16se wp14">
   <w:endnote w:type="separator" w:id="-1">
     <w:p>
       <w:pPr>
@@ -3393,7 +4545,7 @@
 </file>
 
 <file path=word/footer1.xml><?xml version="1.0" encoding="utf-8"?>
-<w:ftr xmlns:wpc="http://schemas.microsoft.com/office/word/2010/wordprocessingCanvas" xmlns:mc="http://schemas.openxmlformats.org/markup-compatibility/2006" xmlns:o="urn:schemas-microsoft-com:office:office" xmlns:r="http://schemas.openxmlformats.org/officeDocument/2006/relationships" xmlns:m="http://schemas.openxmlformats.org/officeDocument/2006/math" xmlns:v="urn:schemas-microsoft-com:vml" xmlns:wp14="http://schemas.microsoft.com/office/word/2010/wordprocessingDrawing" xmlns:wp="http://schemas.openxmlformats.org/drawingml/2006/wordprocessingDrawing" xmlns:w10="urn:schemas-microsoft-com:office:word" xmlns:w="http://schemas.openxmlformats.org/wordprocessingml/2006/main" xmlns:w14="http://schemas.microsoft.com/office/word/2010/wordml" xmlns:w15="http://schemas.microsoft.com/office/word/2012/wordml" xmlns:wpg="http://schemas.microsoft.com/office/word/2010/wordprocessingGroup" xmlns:wpi="http://schemas.microsoft.com/office/word/2010/wordprocessingInk" xmlns:wne="http://schemas.microsoft.com/office/word/2006/wordml" xmlns:wps="http://schemas.microsoft.com/office/word/2010/wordprocessingShape" mc:Ignorable="w14 w15 wp14">
+<w:ftr xmlns:wpc="http://schemas.microsoft.com/office/word/2010/wordprocessingCanvas" xmlns:cx="http://schemas.microsoft.com/office/drawing/2014/chartex" xmlns:cx1="http://schemas.microsoft.com/office/drawing/2015/9/8/chartex" xmlns:mc="http://schemas.openxmlformats.org/markup-compatibility/2006" xmlns:o="urn:schemas-microsoft-com:office:office" xmlns:r="http://schemas.openxmlformats.org/officeDocument/2006/relationships" xmlns:m="http://schemas.openxmlformats.org/officeDocument/2006/math" xmlns:v="urn:schemas-microsoft-com:vml" xmlns:wp14="http://schemas.microsoft.com/office/word/2010/wordprocessingDrawing" xmlns:wp="http://schemas.openxmlformats.org/drawingml/2006/wordprocessingDrawing" xmlns:w10="urn:schemas-microsoft-com:office:word" xmlns:w="http://schemas.openxmlformats.org/wordprocessingml/2006/main" xmlns:w14="http://schemas.microsoft.com/office/word/2010/wordml" xmlns:w15="http://schemas.microsoft.com/office/word/2012/wordml" xmlns:w16se="http://schemas.microsoft.com/office/word/2015/wordml/symex" xmlns:wpg="http://schemas.microsoft.com/office/word/2010/wordprocessingGroup" xmlns:wpi="http://schemas.microsoft.com/office/word/2010/wordprocessingInk" xmlns:wne="http://schemas.microsoft.com/office/word/2006/wordml" xmlns:wps="http://schemas.microsoft.com/office/word/2010/wordprocessingShape" mc:Ignorable="w14 w15 w16se wp14">
   <w:p>
     <w:pPr>
       <w:pStyle w:val="Footer"/>
@@ -3516,9 +4668,8 @@
         <w:sz w:val="23"/>
         <w:szCs w:val="23"/>
       </w:rPr>
-      <w:t xml:space="preserve">Mostafa </w:t>
+      <w:t xml:space="preserve">Mostafa Saad and </w:t>
     </w:r>
-    <w:proofErr w:type="spellStart"/>
     <w:r>
       <w:rPr>
         <w:rFonts w:ascii="Calibri" w:hAnsi="Calibri" w:cs="Calibri"/>
@@ -3528,44 +4679,8 @@
         <w:sz w:val="23"/>
         <w:szCs w:val="23"/>
       </w:rPr>
-      <w:t>Saad</w:t>
+      <w:t>Mohammad El-Ramly</w:t>
     </w:r>
-    <w:proofErr w:type="spellEnd"/>
-    <w:r>
-      <w:rPr>
-        <w:rFonts w:ascii="Calibri" w:hAnsi="Calibri" w:cs="Calibri"/>
-        <w:b/>
-        <w:bCs/>
-        <w:color w:val="000000"/>
-        <w:sz w:val="23"/>
-        <w:szCs w:val="23"/>
-      </w:rPr>
-      <w:t xml:space="preserve"> and </w:t>
-    </w:r>
-    <w:r>
-      <w:rPr>
-        <w:rFonts w:ascii="Calibri" w:hAnsi="Calibri" w:cs="Calibri"/>
-        <w:b/>
-        <w:bCs/>
-        <w:color w:val="000000"/>
-        <w:sz w:val="23"/>
-        <w:szCs w:val="23"/>
-      </w:rPr>
-      <w:t>Mohammad El-</w:t>
-    </w:r>
-    <w:proofErr w:type="spellStart"/>
-    <w:r>
-      <w:rPr>
-        <w:rFonts w:ascii="Calibri" w:hAnsi="Calibri" w:cs="Calibri"/>
-        <w:b/>
-        <w:bCs/>
-        <w:color w:val="000000"/>
-        <w:sz w:val="23"/>
-        <w:szCs w:val="23"/>
-      </w:rPr>
-      <w:t>Ramly</w:t>
-    </w:r>
-    <w:proofErr w:type="spellEnd"/>
   </w:p>
   <w:p>
     <w:pPr>
@@ -3656,7 +4771,7 @@
         <w:sz w:val="23"/>
         <w:szCs w:val="23"/>
       </w:rPr>
-      <w:t>11</w:t>
+      <w:t>3</w:t>
     </w:r>
     <w:r>
       <w:rPr>
@@ -3679,7 +4794,7 @@
 </file>
 
 <file path=word/footnotes.xml><?xml version="1.0" encoding="utf-8"?>
-<w:footnotes xmlns:wpc="http://schemas.microsoft.com/office/word/2010/wordprocessingCanvas" xmlns:mc="http://schemas.openxmlformats.org/markup-compatibility/2006" xmlns:o="urn:schemas-microsoft-com:office:office" xmlns:r="http://schemas.openxmlformats.org/officeDocument/2006/relationships" xmlns:m="http://schemas.openxmlformats.org/officeDocument/2006/math" xmlns:v="urn:schemas-microsoft-com:vml" xmlns:wp14="http://schemas.microsoft.com/office/word/2010/wordprocessingDrawing" xmlns:wp="http://schemas.openxmlformats.org/drawingml/2006/wordprocessingDrawing" xmlns:w10="urn:schemas-microsoft-com:office:word" xmlns:w="http://schemas.openxmlformats.org/wordprocessingml/2006/main" xmlns:w14="http://schemas.microsoft.com/office/word/2010/wordml" xmlns:w15="http://schemas.microsoft.com/office/word/2012/wordml" xmlns:wpg="http://schemas.microsoft.com/office/word/2010/wordprocessingGroup" xmlns:wpi="http://schemas.microsoft.com/office/word/2010/wordprocessingInk" xmlns:wne="http://schemas.microsoft.com/office/word/2006/wordml" xmlns:wps="http://schemas.microsoft.com/office/word/2010/wordprocessingShape" mc:Ignorable="w14 w15 wp14">
+<w:footnotes xmlns:wpc="http://schemas.microsoft.com/office/word/2010/wordprocessingCanvas" xmlns:cx="http://schemas.microsoft.com/office/drawing/2014/chartex" xmlns:cx1="http://schemas.microsoft.com/office/drawing/2015/9/8/chartex" xmlns:mc="http://schemas.openxmlformats.org/markup-compatibility/2006" xmlns:o="urn:schemas-microsoft-com:office:office" xmlns:r="http://schemas.openxmlformats.org/officeDocument/2006/relationships" xmlns:m="http://schemas.openxmlformats.org/officeDocument/2006/math" xmlns:v="urn:schemas-microsoft-com:vml" xmlns:wp14="http://schemas.microsoft.com/office/word/2010/wordprocessingDrawing" xmlns:wp="http://schemas.openxmlformats.org/drawingml/2006/wordprocessingDrawing" xmlns:w10="urn:schemas-microsoft-com:office:word" xmlns:w="http://schemas.openxmlformats.org/wordprocessingml/2006/main" xmlns:w14="http://schemas.microsoft.com/office/word/2010/wordml" xmlns:w15="http://schemas.microsoft.com/office/word/2012/wordml" xmlns:w16se="http://schemas.microsoft.com/office/word/2015/wordml/symex" xmlns:wpg="http://schemas.microsoft.com/office/word/2010/wordprocessingGroup" xmlns:wpi="http://schemas.microsoft.com/office/word/2010/wordprocessingInk" xmlns:wne="http://schemas.microsoft.com/office/word/2006/wordml" xmlns:wps="http://schemas.microsoft.com/office/word/2010/wordprocessingShape" mc:Ignorable="w14 w15 w16se wp14">
   <w:footnote w:type="separator" w:id="-1">
     <w:p>
       <w:pPr>
@@ -3704,7 +4819,7 @@
 </file>
 
 <file path=word/header1.xml><?xml version="1.0" encoding="utf-8"?>
-<w:hdr xmlns:wpc="http://schemas.microsoft.com/office/word/2010/wordprocessingCanvas" xmlns:mc="http://schemas.openxmlformats.org/markup-compatibility/2006" xmlns:o="urn:schemas-microsoft-com:office:office" xmlns:r="http://schemas.openxmlformats.org/officeDocument/2006/relationships" xmlns:m="http://schemas.openxmlformats.org/officeDocument/2006/math" xmlns:v="urn:schemas-microsoft-com:vml" xmlns:wp14="http://schemas.microsoft.com/office/word/2010/wordprocessingDrawing" xmlns:wp="http://schemas.openxmlformats.org/drawingml/2006/wordprocessingDrawing" xmlns:w10="urn:schemas-microsoft-com:office:word" xmlns:w="http://schemas.openxmlformats.org/wordprocessingml/2006/main" xmlns:w14="http://schemas.microsoft.com/office/word/2010/wordml" xmlns:w15="http://schemas.microsoft.com/office/word/2012/wordml" xmlns:wpg="http://schemas.microsoft.com/office/word/2010/wordprocessingGroup" xmlns:wpi="http://schemas.microsoft.com/office/word/2010/wordprocessingInk" xmlns:wne="http://schemas.microsoft.com/office/word/2006/wordml" xmlns:wps="http://schemas.microsoft.com/office/word/2010/wordprocessingShape" mc:Ignorable="w14 w15 wp14">
+<w:hdr xmlns:wpc="http://schemas.microsoft.com/office/word/2010/wordprocessingCanvas" xmlns:cx="http://schemas.microsoft.com/office/drawing/2014/chartex" xmlns:cx1="http://schemas.microsoft.com/office/drawing/2015/9/8/chartex" xmlns:mc="http://schemas.openxmlformats.org/markup-compatibility/2006" xmlns:o="urn:schemas-microsoft-com:office:office" xmlns:r="http://schemas.openxmlformats.org/officeDocument/2006/relationships" xmlns:m="http://schemas.openxmlformats.org/officeDocument/2006/math" xmlns:v="urn:schemas-microsoft-com:vml" xmlns:wp14="http://schemas.microsoft.com/office/word/2010/wordprocessingDrawing" xmlns:wp="http://schemas.openxmlformats.org/drawingml/2006/wordprocessingDrawing" xmlns:w10="urn:schemas-microsoft-com:office:word" xmlns:w="http://schemas.openxmlformats.org/wordprocessingml/2006/main" xmlns:w14="http://schemas.microsoft.com/office/word/2010/wordml" xmlns:w15="http://schemas.microsoft.com/office/word/2012/wordml" xmlns:w16se="http://schemas.microsoft.com/office/word/2015/wordml/symex" xmlns:wpg="http://schemas.microsoft.com/office/word/2010/wordprocessingGroup" xmlns:wpi="http://schemas.microsoft.com/office/word/2010/wordprocessingInk" xmlns:wne="http://schemas.microsoft.com/office/word/2006/wordml" xmlns:wps="http://schemas.microsoft.com/office/word/2010/wordprocessingShape" mc:Ignorable="w14 w15 w16se wp14">
   <w:p>
     <w:pPr>
       <w:pStyle w:val="Header"/>
@@ -3931,7 +5046,7 @@
 </file>
 
 <file path=word/numbering.xml><?xml version="1.0" encoding="utf-8"?>
-<w:numbering xmlns:wpc="http://schemas.microsoft.com/office/word/2010/wordprocessingCanvas" xmlns:mc="http://schemas.openxmlformats.org/markup-compatibility/2006" xmlns:o="urn:schemas-microsoft-com:office:office" xmlns:r="http://schemas.openxmlformats.org/officeDocument/2006/relationships" xmlns:m="http://schemas.openxmlformats.org/officeDocument/2006/math" xmlns:v="urn:schemas-microsoft-com:vml" xmlns:wp14="http://schemas.microsoft.com/office/word/2010/wordprocessingDrawing" xmlns:wp="http://schemas.openxmlformats.org/drawingml/2006/wordprocessingDrawing" xmlns:w10="urn:schemas-microsoft-com:office:word" xmlns:w="http://schemas.openxmlformats.org/wordprocessingml/2006/main" xmlns:w14="http://schemas.microsoft.com/office/word/2010/wordml" xmlns:w15="http://schemas.microsoft.com/office/word/2012/wordml" xmlns:wpg="http://schemas.microsoft.com/office/word/2010/wordprocessingGroup" xmlns:wpi="http://schemas.microsoft.com/office/word/2010/wordprocessingInk" xmlns:wne="http://schemas.microsoft.com/office/word/2006/wordml" xmlns:wps="http://schemas.microsoft.com/office/word/2010/wordprocessingShape" mc:Ignorable="w14 w15 wp14">
+<w:numbering xmlns:wpc="http://schemas.microsoft.com/office/word/2010/wordprocessingCanvas" xmlns:cx="http://schemas.microsoft.com/office/drawing/2014/chartex" xmlns:cx1="http://schemas.microsoft.com/office/drawing/2015/9/8/chartex" xmlns:mc="http://schemas.openxmlformats.org/markup-compatibility/2006" xmlns:o="urn:schemas-microsoft-com:office:office" xmlns:r="http://schemas.openxmlformats.org/officeDocument/2006/relationships" xmlns:m="http://schemas.openxmlformats.org/officeDocument/2006/math" xmlns:v="urn:schemas-microsoft-com:vml" xmlns:wp14="http://schemas.microsoft.com/office/word/2010/wordprocessingDrawing" xmlns:wp="http://schemas.openxmlformats.org/drawingml/2006/wordprocessingDrawing" xmlns:w10="urn:schemas-microsoft-com:office:word" xmlns:w="http://schemas.openxmlformats.org/wordprocessingml/2006/main" xmlns:w14="http://schemas.microsoft.com/office/word/2010/wordml" xmlns:w15="http://schemas.microsoft.com/office/word/2012/wordml" xmlns:w16se="http://schemas.microsoft.com/office/word/2015/wordml/symex" xmlns:wpg="http://schemas.microsoft.com/office/word/2010/wordprocessingGroup" xmlns:wpi="http://schemas.microsoft.com/office/word/2010/wordprocessingInk" xmlns:wne="http://schemas.microsoft.com/office/word/2006/wordml" xmlns:wps="http://schemas.microsoft.com/office/word/2010/wordprocessingShape" mc:Ignorable="w14 w15 w16se wp14">
   <w:abstractNum w:abstractNumId="0" w15:restartNumberingAfterBreak="0">
     <w:nsid w:val="054C6B08"/>
     <w:multiLevelType w:val="hybridMultilevel"/>
@@ -4660,7 +5775,7 @@
 </file>
 
 <file path=word/styles.xml><?xml version="1.0" encoding="utf-8"?>
-<w:styles xmlns:mc="http://schemas.openxmlformats.org/markup-compatibility/2006" xmlns:r="http://schemas.openxmlformats.org/officeDocument/2006/relationships" xmlns:w="http://schemas.openxmlformats.org/wordprocessingml/2006/main" xmlns:w14="http://schemas.microsoft.com/office/word/2010/wordml" xmlns:w15="http://schemas.microsoft.com/office/word/2012/wordml" mc:Ignorable="w14 w15">
+<w:styles xmlns:mc="http://schemas.openxmlformats.org/markup-compatibility/2006" xmlns:r="http://schemas.openxmlformats.org/officeDocument/2006/relationships" xmlns:w="http://schemas.openxmlformats.org/wordprocessingml/2006/main" xmlns:w14="http://schemas.microsoft.com/office/word/2010/wordml" xmlns:w15="http://schemas.microsoft.com/office/word/2012/wordml" xmlns:w16se="http://schemas.microsoft.com/office/word/2015/wordml/symex" mc:Ignorable="w14 w15 w16se">
   <w:docDefaults>
     <w:rPrDefault>
       <w:rPr>
@@ -6055,7 +7170,7 @@
 </file>
 
 <file path=customXml/itemProps1.xml><?xml version="1.0" encoding="utf-8"?>
-<ds:datastoreItem xmlns:ds="http://schemas.openxmlformats.org/officeDocument/2006/customXml" ds:itemID="{A2B78963-6015-4AC6-8E60-195072017D89}">
+<ds:datastoreItem xmlns:ds="http://schemas.openxmlformats.org/officeDocument/2006/customXml" ds:itemID="{B8F4073E-B4A8-4981-86F3-753471E77E6E}">
   <ds:schemaRefs>
     <ds:schemaRef ds:uri="http://schemas.openxmlformats.org/officeDocument/2006/bibliography"/>
   </ds:schemaRefs>

</xml_diff>

<commit_message>
Ismail Final Phase 2
</commit_message>
<xml_diff>
--- a/CS251-MohamedSamir-20140066-SDSDocument.docx
+++ b/CS251-MohamedSamir-20140066-SDSDocument.docx
@@ -1,6 +1,6 @@
 
 <file path=word/document.xml><?xml version="1.0" encoding="utf-8"?>
-<w:document xmlns:wpc="http://schemas.microsoft.com/office/word/2010/wordprocessingCanvas" xmlns:cx="http://schemas.microsoft.com/office/drawing/2014/chartex" xmlns:cx1="http://schemas.microsoft.com/office/drawing/2015/9/8/chartex" xmlns:mc="http://schemas.openxmlformats.org/markup-compatibility/2006" xmlns:o="urn:schemas-microsoft-com:office:office" xmlns:r="http://schemas.openxmlformats.org/officeDocument/2006/relationships" xmlns:m="http://schemas.openxmlformats.org/officeDocument/2006/math" xmlns:v="urn:schemas-microsoft-com:vml" xmlns:wp14="http://schemas.microsoft.com/office/word/2010/wordprocessingDrawing" xmlns:wp="http://schemas.openxmlformats.org/drawingml/2006/wordprocessingDrawing" xmlns:w10="urn:schemas-microsoft-com:office:word" xmlns:w="http://schemas.openxmlformats.org/wordprocessingml/2006/main" xmlns:w14="http://schemas.microsoft.com/office/word/2010/wordml" xmlns:w15="http://schemas.microsoft.com/office/word/2012/wordml" xmlns:w16se="http://schemas.microsoft.com/office/word/2015/wordml/symex" xmlns:wpg="http://schemas.microsoft.com/office/word/2010/wordprocessingGroup" xmlns:wpi="http://schemas.microsoft.com/office/word/2010/wordprocessingInk" xmlns:wne="http://schemas.microsoft.com/office/word/2006/wordml" xmlns:wps="http://schemas.microsoft.com/office/word/2010/wordprocessingShape" mc:Ignorable="w14 w15 w16se wp14">
+<w:document xmlns:wpc="http://schemas.microsoft.com/office/word/2010/wordprocessingCanvas" xmlns:cx="http://schemas.microsoft.com/office/drawing/2014/chartex" xmlns:mc="http://schemas.openxmlformats.org/markup-compatibility/2006" xmlns:o="urn:schemas-microsoft-com:office:office" xmlns:r="http://schemas.openxmlformats.org/officeDocument/2006/relationships" xmlns:m="http://schemas.openxmlformats.org/officeDocument/2006/math" xmlns:v="urn:schemas-microsoft-com:vml" xmlns:wp14="http://schemas.microsoft.com/office/word/2010/wordprocessingDrawing" xmlns:wp="http://schemas.openxmlformats.org/drawingml/2006/wordprocessingDrawing" xmlns:w10="urn:schemas-microsoft-com:office:word" xmlns:w="http://schemas.openxmlformats.org/wordprocessingml/2006/main" xmlns:w14="http://schemas.microsoft.com/office/word/2010/wordml" xmlns:w15="http://schemas.microsoft.com/office/word/2012/wordml" xmlns:w16se="http://schemas.microsoft.com/office/word/2015/wordml/symex" xmlns:wpg="http://schemas.microsoft.com/office/word/2010/wordprocessingGroup" xmlns:wpi="http://schemas.microsoft.com/office/word/2010/wordprocessingInk" xmlns:wne="http://schemas.microsoft.com/office/word/2006/wordml" xmlns:wps="http://schemas.microsoft.com/office/word/2010/wordprocessingShape" mc:Ignorable="w14 w15 w16se wp14">
   <w:body>
     <w:p>
       <w:pPr>
@@ -333,7 +333,7 @@
           <w:rFonts w:eastAsiaTheme="minorHAnsi"/>
         </w:rPr>
       </w:pPr>
-      <w:bookmarkStart w:id="0" w:name="_Toc469275163"/>
+      <w:bookmarkStart w:id="0" w:name="_Toc469334828"/>
       <w:r>
         <w:rPr>
           <w:rFonts w:eastAsiaTheme="minorHAnsi"/>
@@ -341,9 +341,7 @@
         <w:lastRenderedPageBreak/>
         <w:t>Table of Contents</w:t>
       </w:r>
-      <w:bookmarkStart w:id="1" w:name="_GoBack"/>
       <w:bookmarkEnd w:id="0"/>
-      <w:bookmarkEnd w:id="1"/>
     </w:p>
     <w:sdt>
       <w:sdtPr>
@@ -391,7 +389,7 @@
           <w:r>
             <w:fldChar w:fldCharType="separate"/>
           </w:r>
-          <w:hyperlink w:anchor="_Toc469275163" w:history="1">
+          <w:hyperlink w:anchor="_Toc469334828" w:history="1">
             <w:r>
               <w:rPr>
                 <w:rStyle w:val="Hyperlink"/>
@@ -418,7 +416,7 @@
                 <w:noProof/>
                 <w:webHidden/>
               </w:rPr>
-              <w:instrText xml:space="preserve"> PAGEREF _Toc469275163 \h </w:instrText>
+              <w:instrText xml:space="preserve"> PAGEREF _Toc469334828 \h </w:instrText>
             </w:r>
             <w:r>
               <w:rPr>
@@ -460,7 +458,7 @@
               <w:noProof/>
             </w:rPr>
           </w:pPr>
-          <w:hyperlink w:anchor="_Toc469275164" w:history="1">
+          <w:hyperlink w:anchor="_Toc469334829" w:history="1">
             <w:r>
               <w:rPr>
                 <w:rStyle w:val="Hyperlink"/>
@@ -487,7 +485,7 @@
                 <w:noProof/>
                 <w:webHidden/>
               </w:rPr>
-              <w:instrText xml:space="preserve"> PAGEREF _Toc469275164 \h </w:instrText>
+              <w:instrText xml:space="preserve"> PAGEREF _Toc469334829 \h </w:instrText>
             </w:r>
             <w:r>
               <w:rPr>
@@ -529,7 +527,7 @@
               <w:noProof/>
             </w:rPr>
           </w:pPr>
-          <w:hyperlink w:anchor="_Toc469275165" w:history="1">
+          <w:hyperlink w:anchor="_Toc469334830" w:history="1">
             <w:r>
               <w:rPr>
                 <w:rStyle w:val="Hyperlink"/>
@@ -556,7 +554,7 @@
                 <w:noProof/>
                 <w:webHidden/>
               </w:rPr>
-              <w:instrText xml:space="preserve"> PAGEREF _Toc469275165 \h </w:instrText>
+              <w:instrText xml:space="preserve"> PAGEREF _Toc469334830 \h </w:instrText>
             </w:r>
             <w:r>
               <w:rPr>
@@ -598,7 +596,7 @@
               <w:noProof/>
             </w:rPr>
           </w:pPr>
-          <w:hyperlink w:anchor="_Toc469275166" w:history="1">
+          <w:hyperlink w:anchor="_Toc469334831" w:history="1">
             <w:r>
               <w:rPr>
                 <w:rStyle w:val="Hyperlink"/>
@@ -625,7 +623,7 @@
                 <w:noProof/>
                 <w:webHidden/>
               </w:rPr>
-              <w:instrText xml:space="preserve"> PAGEREF _Toc469275166 \h </w:instrText>
+              <w:instrText xml:space="preserve"> PAGEREF _Toc469334831 \h </w:instrText>
             </w:r>
             <w:r>
               <w:rPr>
@@ -667,7 +665,7 @@
               <w:noProof/>
             </w:rPr>
           </w:pPr>
-          <w:hyperlink w:anchor="_Toc469275167" w:history="1">
+          <w:hyperlink w:anchor="_Toc469334832" w:history="1">
             <w:r>
               <w:rPr>
                 <w:rStyle w:val="Hyperlink"/>
@@ -694,7 +692,7 @@
                 <w:noProof/>
                 <w:webHidden/>
               </w:rPr>
-              <w:instrText xml:space="preserve"> PAGEREF _Toc469275167 \h </w:instrText>
+              <w:instrText xml:space="preserve"> PAGEREF _Toc469334832 \h </w:instrText>
             </w:r>
             <w:r>
               <w:rPr>
@@ -736,7 +734,7 @@
               <w:noProof/>
             </w:rPr>
           </w:pPr>
-          <w:hyperlink w:anchor="_Toc469275168" w:history="1">
+          <w:hyperlink w:anchor="_Toc469334833" w:history="1">
             <w:r>
               <w:rPr>
                 <w:rStyle w:val="Hyperlink"/>
@@ -763,7 +761,7 @@
                 <w:noProof/>
                 <w:webHidden/>
               </w:rPr>
-              <w:instrText xml:space="preserve"> PAGEREF _Toc469275168 \h </w:instrText>
+              <w:instrText xml:space="preserve"> PAGEREF _Toc469334833 \h </w:instrText>
             </w:r>
             <w:r>
               <w:rPr>
@@ -805,7 +803,7 @@
               <w:noProof/>
             </w:rPr>
           </w:pPr>
-          <w:hyperlink w:anchor="_Toc469275169" w:history="1">
+          <w:hyperlink w:anchor="_Toc469334834" w:history="1">
             <w:r>
               <w:rPr>
                 <w:rStyle w:val="Hyperlink"/>
@@ -832,7 +830,7 @@
                 <w:noProof/>
                 <w:webHidden/>
               </w:rPr>
-              <w:instrText xml:space="preserve"> PAGEREF _Toc469275169 \h </w:instrText>
+              <w:instrText xml:space="preserve"> PAGEREF _Toc469334834 \h </w:instrText>
             </w:r>
             <w:r>
               <w:rPr>
@@ -852,7 +850,7 @@
                 <w:noProof/>
                 <w:webHidden/>
               </w:rPr>
-              <w:t>6</w:t>
+              <w:t>7</w:t>
             </w:r>
             <w:r>
               <w:rPr>
@@ -874,7 +872,7 @@
               <w:noProof/>
             </w:rPr>
           </w:pPr>
-          <w:hyperlink w:anchor="_Toc469275170" w:history="1">
+          <w:hyperlink w:anchor="_Toc469334835" w:history="1">
             <w:r>
               <w:rPr>
                 <w:rStyle w:val="Hyperlink"/>
@@ -901,7 +899,7 @@
                 <w:noProof/>
                 <w:webHidden/>
               </w:rPr>
-              <w:instrText xml:space="preserve"> PAGEREF _Toc469275170 \h </w:instrText>
+              <w:instrText xml:space="preserve"> PAGEREF _Toc469334835 \h </w:instrText>
             </w:r>
             <w:r>
               <w:rPr>
@@ -921,7 +919,7 @@
                 <w:noProof/>
                 <w:webHidden/>
               </w:rPr>
-              <w:t>6</w:t>
+              <w:t>7</w:t>
             </w:r>
             <w:r>
               <w:rPr>
@@ -943,7 +941,7 @@
               <w:noProof/>
             </w:rPr>
           </w:pPr>
-          <w:hyperlink w:anchor="_Toc469275171" w:history="1">
+          <w:hyperlink w:anchor="_Toc469334836" w:history="1">
             <w:r>
               <w:rPr>
                 <w:rStyle w:val="Hyperlink"/>
@@ -970,7 +968,7 @@
                 <w:noProof/>
                 <w:webHidden/>
               </w:rPr>
-              <w:instrText xml:space="preserve"> PAGEREF _Toc469275171 \h </w:instrText>
+              <w:instrText xml:space="preserve"> PAGEREF _Toc469334836 \h </w:instrText>
             </w:r>
             <w:r>
               <w:rPr>
@@ -990,7 +988,7 @@
                 <w:noProof/>
                 <w:webHidden/>
               </w:rPr>
-              <w:t>7</w:t>
+              <w:t>8</w:t>
             </w:r>
             <w:r>
               <w:rPr>
@@ -1012,7 +1010,7 @@
               <w:noProof/>
             </w:rPr>
           </w:pPr>
-          <w:hyperlink w:anchor="_Toc469275172" w:history="1">
+          <w:hyperlink w:anchor="_Toc469334837" w:history="1">
             <w:r>
               <w:rPr>
                 <w:rStyle w:val="Hyperlink"/>
@@ -1039,7 +1037,7 @@
                 <w:noProof/>
                 <w:webHidden/>
               </w:rPr>
-              <w:instrText xml:space="preserve"> PAGEREF _Toc469275172 \h </w:instrText>
+              <w:instrText xml:space="preserve"> PAGEREF _Toc469334837 \h </w:instrText>
             </w:r>
             <w:r>
               <w:rPr>
@@ -1059,7 +1057,7 @@
                 <w:noProof/>
                 <w:webHidden/>
               </w:rPr>
-              <w:t>10</w:t>
+              <w:t>11</w:t>
             </w:r>
             <w:r>
               <w:rPr>
@@ -1081,7 +1079,7 @@
               <w:noProof/>
             </w:rPr>
           </w:pPr>
-          <w:hyperlink w:anchor="_Toc469275173" w:history="1">
+          <w:hyperlink w:anchor="_Toc469334838" w:history="1">
             <w:r>
               <w:rPr>
                 <w:rStyle w:val="Hyperlink"/>
@@ -1108,7 +1106,7 @@
                 <w:noProof/>
                 <w:webHidden/>
               </w:rPr>
-              <w:instrText xml:space="preserve"> PAGEREF _Toc469275173 \h </w:instrText>
+              <w:instrText xml:space="preserve"> PAGEREF _Toc469334838 \h </w:instrText>
             </w:r>
             <w:r>
               <w:rPr>
@@ -1128,7 +1126,7 @@
                 <w:noProof/>
                 <w:webHidden/>
               </w:rPr>
-              <w:t>11</w:t>
+              <w:t>12</w:t>
             </w:r>
             <w:r>
               <w:rPr>
@@ -1150,7 +1148,7 @@
               <w:noProof/>
             </w:rPr>
           </w:pPr>
-          <w:hyperlink w:anchor="_Toc469275174" w:history="1">
+          <w:hyperlink w:anchor="_Toc469334839" w:history="1">
             <w:r>
               <w:rPr>
                 <w:rStyle w:val="Hyperlink"/>
@@ -1177,7 +1175,7 @@
                 <w:noProof/>
                 <w:webHidden/>
               </w:rPr>
-              <w:instrText xml:space="preserve"> PAGEREF _Toc469275174 \h </w:instrText>
+              <w:instrText xml:space="preserve"> PAGEREF _Toc469334839 \h </w:instrText>
             </w:r>
             <w:r>
               <w:rPr>
@@ -1197,7 +1195,7 @@
                 <w:noProof/>
                 <w:webHidden/>
               </w:rPr>
-              <w:t>12</w:t>
+              <w:t>14</w:t>
             </w:r>
             <w:r>
               <w:rPr>
@@ -1219,7 +1217,7 @@
               <w:noProof/>
             </w:rPr>
           </w:pPr>
-          <w:hyperlink w:anchor="_Toc469275175" w:history="1">
+          <w:hyperlink w:anchor="_Toc469334840" w:history="1">
             <w:r>
               <w:rPr>
                 <w:rStyle w:val="Hyperlink"/>
@@ -1247,7 +1245,7 @@
                 <w:noProof/>
                 <w:webHidden/>
               </w:rPr>
-              <w:instrText xml:space="preserve"> PAGEREF _Toc469275175 \h </w:instrText>
+              <w:instrText xml:space="preserve"> PAGEREF _Toc469334840 \h </w:instrText>
             </w:r>
             <w:r>
               <w:rPr>
@@ -1267,7 +1265,7 @@
                 <w:noProof/>
                 <w:webHidden/>
               </w:rPr>
-              <w:t>12</w:t>
+              <w:t>14</w:t>
             </w:r>
             <w:r>
               <w:rPr>
@@ -1304,14 +1302,14 @@
       <w:pPr>
         <w:pStyle w:val="Heading1"/>
       </w:pPr>
-      <w:bookmarkStart w:id="2" w:name="_Toc402452669"/>
-      <w:bookmarkStart w:id="3" w:name="_Toc469275164"/>
+      <w:bookmarkStart w:id="1" w:name="_Toc402452669"/>
+      <w:bookmarkStart w:id="2" w:name="_Toc469334829"/>
       <w:r>
         <w:lastRenderedPageBreak/>
         <w:t>Team</w:t>
       </w:r>
+      <w:bookmarkEnd w:id="1"/>
       <w:bookmarkEnd w:id="2"/>
-      <w:bookmarkEnd w:id="3"/>
     </w:p>
     <w:tbl>
       <w:tblPr>
@@ -1673,11 +1671,11 @@
       <w:pPr>
         <w:pStyle w:val="Heading1"/>
       </w:pPr>
-      <w:bookmarkStart w:id="4" w:name="_Toc469275165"/>
+      <w:bookmarkStart w:id="3" w:name="_Toc469334830"/>
       <w:r>
         <w:t>Document Purpose and Audience</w:t>
       </w:r>
-      <w:bookmarkEnd w:id="4"/>
+      <w:bookmarkEnd w:id="3"/>
     </w:p>
     <w:p/>
     <w:p>
@@ -1716,17 +1714,17 @@
       <w:pPr>
         <w:pStyle w:val="Heading1"/>
       </w:pPr>
-      <w:bookmarkStart w:id="5" w:name="_Toc469275166"/>
+      <w:bookmarkStart w:id="4" w:name="_Toc469334831"/>
       <w:r>
         <w:t>System Models</w:t>
       </w:r>
-      <w:bookmarkEnd w:id="5"/>
+      <w:bookmarkEnd w:id="4"/>
     </w:p>
     <w:p>
       <w:pPr>
         <w:pStyle w:val="Heading2"/>
       </w:pPr>
-      <w:bookmarkStart w:id="6" w:name="_Toc469275167"/>
+      <w:bookmarkStart w:id="5" w:name="_Toc469334832"/>
       <w:r>
         <w:t>I</w:t>
       </w:r>
@@ -1736,134 +1734,78 @@
       <w:r>
         <w:t>Class diagrams</w:t>
       </w:r>
-      <w:bookmarkEnd w:id="6"/>
+      <w:bookmarkEnd w:id="5"/>
     </w:p>
     <w:p>
       <w:pPr>
         <w:pStyle w:val="ListParagraph"/>
+        <w:ind w:hanging="1620"/>
         <w:rPr>
           <w:b/>
           <w:bCs/>
           <w:color w:val="C00000"/>
         </w:rPr>
       </w:pPr>
-    </w:p>
-    <w:p>
-      <w:pPr>
-        <w:rPr>
-          <w:b/>
-          <w:bCs/>
-          <w:color w:val="C00000"/>
-        </w:rPr>
-      </w:pPr>
-    </w:p>
-    <w:p>
-      <w:pPr>
-        <w:pStyle w:val="ListParagraph"/>
-        <w:rPr>
-          <w:b/>
-          <w:bCs/>
-          <w:color w:val="C00000"/>
-        </w:rPr>
-      </w:pPr>
-    </w:p>
-    <w:p>
-      <w:pPr>
-        <w:pStyle w:val="ListParagraph"/>
-        <w:rPr>
-          <w:b/>
-          <w:bCs/>
-          <w:color w:val="C00000"/>
-        </w:rPr>
-      </w:pPr>
-    </w:p>
-    <w:p>
-      <w:pPr>
-        <w:pStyle w:val="ListParagraph"/>
-        <w:rPr>
-          <w:b/>
-          <w:bCs/>
-          <w:color w:val="C00000"/>
-        </w:rPr>
-      </w:pPr>
-    </w:p>
-    <w:p>
-      <w:pPr>
-        <w:pStyle w:val="ListParagraph"/>
-        <w:rPr>
-          <w:b/>
-          <w:bCs/>
-          <w:color w:val="C00000"/>
-        </w:rPr>
-      </w:pPr>
-    </w:p>
-    <w:p>
-      <w:pPr>
-        <w:pStyle w:val="ListParagraph"/>
-        <w:rPr>
-          <w:b/>
-          <w:bCs/>
-          <w:color w:val="C00000"/>
-        </w:rPr>
-      </w:pPr>
-    </w:p>
-    <w:p>
-      <w:pPr>
-        <w:pStyle w:val="ListParagraph"/>
-        <w:rPr>
-          <w:b/>
-          <w:bCs/>
-          <w:color w:val="C00000"/>
-        </w:rPr>
-      </w:pPr>
-    </w:p>
-    <w:p>
-      <w:pPr>
-        <w:pStyle w:val="ListParagraph"/>
-        <w:rPr>
-          <w:b/>
-          <w:bCs/>
-          <w:color w:val="C00000"/>
-        </w:rPr>
-      </w:pPr>
-    </w:p>
-    <w:p>
-      <w:pPr>
-        <w:pStyle w:val="ListParagraph"/>
-        <w:rPr>
-          <w:b/>
-          <w:bCs/>
-          <w:color w:val="C00000"/>
-        </w:rPr>
-      </w:pPr>
-    </w:p>
-    <w:p>
-      <w:pPr>
-        <w:rPr>
-          <w:b/>
-          <w:bCs/>
-          <w:color w:val="C00000"/>
-        </w:rPr>
-      </w:pPr>
       <w:r>
         <w:rPr>
           <w:b/>
           <w:bCs/>
+          <w:noProof/>
           <w:color w:val="C00000"/>
         </w:rPr>
-        <w:br w:type="page"/>
+        <w:drawing>
+          <wp:inline distT="0" distB="0" distL="0" distR="0" wp14:anchorId="713B4109" wp14:editId="093AF786">
+            <wp:extent cx="7442262" cy="3253358"/>
+            <wp:effectExtent l="0" t="0" r="0" b="0"/>
+            <wp:docPr id="1" name="Picture 1"/>
+            <wp:cNvGraphicFramePr>
+              <a:graphicFrameLocks xmlns:a="http://schemas.openxmlformats.org/drawingml/2006/main" noChangeAspect="1"/>
+            </wp:cNvGraphicFramePr>
+            <a:graphic xmlns:a="http://schemas.openxmlformats.org/drawingml/2006/main">
+              <a:graphicData uri="http://schemas.openxmlformats.org/drawingml/2006/picture">
+                <pic:pic xmlns:pic="http://schemas.openxmlformats.org/drawingml/2006/picture">
+                  <pic:nvPicPr>
+                    <pic:cNvPr id="1" name="ClassDiagram.png"/>
+                    <pic:cNvPicPr/>
+                  </pic:nvPicPr>
+                  <pic:blipFill>
+                    <a:blip r:embed="rId13" cstate="print">
+                      <a:extLst>
+                        <a:ext uri="{28A0092B-C50C-407E-A947-70E740481C1C}">
+                          <a14:useLocalDpi xmlns:a14="http://schemas.microsoft.com/office/drawing/2010/main" val="0"/>
+                        </a:ext>
+                      </a:extLst>
+                    </a:blip>
+                    <a:stretch>
+                      <a:fillRect/>
+                    </a:stretch>
+                  </pic:blipFill>
+                  <pic:spPr>
+                    <a:xfrm>
+                      <a:off x="0" y="0"/>
+                      <a:ext cx="7442262" cy="3253358"/>
+                    </a:xfrm>
+                    <a:prstGeom prst="rect">
+                      <a:avLst/>
+                    </a:prstGeom>
+                  </pic:spPr>
+                </pic:pic>
+              </a:graphicData>
+            </a:graphic>
+          </wp:inline>
+        </w:drawing>
       </w:r>
     </w:p>
     <w:p>
       <w:pPr>
         <w:pStyle w:val="Heading3"/>
       </w:pPr>
-      <w:bookmarkStart w:id="7" w:name="_Toc469275168"/>
+      <w:bookmarkStart w:id="6" w:name="_Toc469334833"/>
       <w:r>
         <w:lastRenderedPageBreak/>
         <w:t>Class Description</w:t>
       </w:r>
-      <w:bookmarkEnd w:id="7"/>
+      <w:bookmarkEnd w:id="6"/>
     </w:p>
     <w:tbl>
       <w:tblPr>
@@ -2097,13 +2039,13 @@
             <w:pPr>
               <w:pStyle w:val="TableText"/>
             </w:pPr>
-            <w:bookmarkStart w:id="8" w:name="OLE_LINK25"/>
-            <w:bookmarkStart w:id="9" w:name="OLE_LINK26"/>
+            <w:bookmarkStart w:id="7" w:name="OLE_LINK25"/>
+            <w:bookmarkStart w:id="8" w:name="OLE_LINK26"/>
             <w:r>
               <w:t>Entity child class for student to control his authorization through the website.</w:t>
             </w:r>
+            <w:bookmarkEnd w:id="7"/>
             <w:bookmarkEnd w:id="8"/>
-            <w:bookmarkEnd w:id="9"/>
           </w:p>
         </w:tc>
       </w:tr>
@@ -2160,19 +2102,7 @@
               <w:pStyle w:val="TableText"/>
             </w:pPr>
             <w:r>
-              <w:t xml:space="preserve">Entity child class for </w:t>
-            </w:r>
-            <w:r>
-              <w:t>teacher</w:t>
-            </w:r>
-            <w:r>
-              <w:t xml:space="preserve"> to control </w:t>
-            </w:r>
-            <w:r>
-              <w:t>his</w:t>
-            </w:r>
-            <w:r>
-              <w:t xml:space="preserve"> authorization through the website.</w:t>
+              <w:t>Entity child class for teacher to control his authorization through the website.</w:t>
             </w:r>
           </w:p>
         </w:tc>
@@ -2403,15 +2333,15 @@
             <w:pPr>
               <w:pStyle w:val="TableText"/>
             </w:pPr>
-            <w:bookmarkStart w:id="10" w:name="OLE_LINK27"/>
-            <w:bookmarkStart w:id="11" w:name="OLE_LINK28"/>
-            <w:bookmarkStart w:id="12" w:name="OLE_LINK29"/>
+            <w:bookmarkStart w:id="9" w:name="OLE_LINK27"/>
+            <w:bookmarkStart w:id="10" w:name="OLE_LINK28"/>
+            <w:bookmarkStart w:id="11" w:name="OLE_LINK29"/>
             <w:r>
               <w:t>Entity child class contains information about a MCQ level in a certain game.</w:t>
             </w:r>
+            <w:bookmarkEnd w:id="9"/>
             <w:bookmarkEnd w:id="10"/>
             <w:bookmarkEnd w:id="11"/>
-            <w:bookmarkEnd w:id="12"/>
           </w:p>
         </w:tc>
       </w:tr>
@@ -2468,13 +2398,7 @@
               <w:pStyle w:val="TableText"/>
             </w:pPr>
             <w:r>
-              <w:t xml:space="preserve">Entity child class contains information about a </w:t>
-            </w:r>
-            <w:r>
-              <w:t>true or false</w:t>
-            </w:r>
-            <w:r>
-              <w:t xml:space="preserve"> level in a certain game.</w:t>
+              <w:t>Entity child class contains information about a true or false level in a certain game.</w:t>
             </w:r>
           </w:p>
         </w:tc>
@@ -2682,7 +2606,7 @@
             <w:pPr>
               <w:pStyle w:val="TableText"/>
             </w:pPr>
-            <w:bookmarkStart w:id="13" w:name="_Hlk469273867"/>
+            <w:bookmarkStart w:id="12" w:name="_Hlk469273867"/>
             <w:r>
               <w:t>12</w:t>
             </w:r>
@@ -2741,19 +2665,19 @@
             <w:r>
               <w:t xml:space="preserve">Boundary parent class after a successful login or registration for students. </w:t>
             </w:r>
-            <w:bookmarkStart w:id="14" w:name="OLE_LINK32"/>
-            <w:bookmarkStart w:id="15" w:name="OLE_LINK33"/>
-            <w:bookmarkStart w:id="16" w:name="OLE_LINK34"/>
+            <w:bookmarkStart w:id="13" w:name="OLE_LINK32"/>
+            <w:bookmarkStart w:id="14" w:name="OLE_LINK33"/>
+            <w:bookmarkStart w:id="15" w:name="OLE_LINK34"/>
             <w:r>
               <w:t>It gives option to choose category or a specific game.</w:t>
             </w:r>
+            <w:bookmarkEnd w:id="13"/>
             <w:bookmarkEnd w:id="14"/>
             <w:bookmarkEnd w:id="15"/>
-            <w:bookmarkEnd w:id="16"/>
           </w:p>
         </w:tc>
       </w:tr>
-      <w:bookmarkEnd w:id="13"/>
+      <w:bookmarkEnd w:id="12"/>
       <w:tr>
         <w:trPr>
           <w:cantSplit/>
@@ -2824,28 +2748,7 @@
               <w:pStyle w:val="TableText"/>
             </w:pPr>
             <w:r>
-              <w:t>Boundary</w:t>
-            </w:r>
-            <w:r>
-              <w:t xml:space="preserve"> child</w:t>
-            </w:r>
-            <w:r>
-              <w:t xml:space="preserve"> class after a successful login or registration for </w:t>
-            </w:r>
-            <w:r>
-              <w:t>teachers</w:t>
-            </w:r>
-            <w:r>
-              <w:t>.</w:t>
-            </w:r>
-            <w:r>
-              <w:t xml:space="preserve"> </w:t>
-            </w:r>
-            <w:r>
-              <w:t>It gives option to choose category or a specific game.</w:t>
-            </w:r>
-            <w:r>
-              <w:t xml:space="preserve"> Moreover, it allows the teacher to create a new game. </w:t>
+              <w:t xml:space="preserve">Boundary child class after a successful login or registration for teachers. It gives option to choose category or a specific game. Moreover, it allows the teacher to create a new game. </w:t>
             </w:r>
           </w:p>
         </w:tc>
@@ -2963,15 +2866,7 @@
                 <w:bCs/>
                 <w:color w:val="31849B" w:themeColor="accent5" w:themeShade="BF"/>
               </w:rPr>
-              <w:t>GameBuilder</w:t>
-            </w:r>
-            <w:r>
-              <w:rPr>
-                <w:b/>
-                <w:bCs/>
-                <w:color w:val="31849B" w:themeColor="accent5" w:themeShade="BF"/>
-              </w:rPr>
-              <w:t xml:space="preserve"> </w:t>
+              <w:t xml:space="preserve">GameBuilder </w:t>
             </w:r>
           </w:p>
         </w:tc>
@@ -3053,6 +2948,12 @@
             <w:r>
               <w:t>Control class that</w:t>
             </w:r>
+            <w:r>
+              <w:t xml:space="preserve"> acts as a middleware between the gamepage boundary and the game entity. </w:t>
+            </w:r>
+            <w:r>
+              <w:t>It adds game, loads it, and validate answers through gameplay.</w:t>
+            </w:r>
           </w:p>
         </w:tc>
       </w:tr>
@@ -3116,6 +3017,9 @@
             <w:pPr>
               <w:pStyle w:val="TableText"/>
             </w:pPr>
+            <w:r>
+              <w:t>Control class responsible for any registration or login process to authorize the user.</w:t>
+            </w:r>
           </w:p>
         </w:tc>
       </w:tr>
@@ -3179,6 +3083,9 @@
             <w:pPr>
               <w:pStyle w:val="TableText"/>
             </w:pPr>
+            <w:r>
+              <w:t>Control class that handles choosing category, or a specific game to play.</w:t>
+            </w:r>
           </w:p>
         </w:tc>
       </w:tr>
@@ -3234,6 +3141,9 @@
             <w:pPr>
               <w:pStyle w:val="TableText"/>
             </w:pPr>
+            <w:r>
+              <w:t>Control class that  is responsible for making teacher’s orders to create a new game and adds it to its category, as long as its different levels.</w:t>
+            </w:r>
           </w:p>
         </w:tc>
       </w:tr>
@@ -3289,18 +3199,18 @@
             <w:pPr>
               <w:pStyle w:val="TableText"/>
             </w:pPr>
-            <w:bookmarkStart w:id="17" w:name="OLE_LINK35"/>
-            <w:bookmarkStart w:id="18" w:name="OLE_LINK36"/>
+            <w:bookmarkStart w:id="16" w:name="OLE_LINK35"/>
+            <w:bookmarkStart w:id="17" w:name="OLE_LINK36"/>
             <w:r>
               <w:t xml:space="preserve">Control Class that controls all database operations required by the system that relates to users. </w:t>
             </w:r>
-            <w:bookmarkStart w:id="19" w:name="OLE_LINK39"/>
+            <w:bookmarkStart w:id="18" w:name="OLE_LINK39"/>
+            <w:bookmarkEnd w:id="16"/>
             <w:bookmarkEnd w:id="17"/>
+            <w:r>
+              <w:t xml:space="preserve">It checks for availability and retrieve user data in registration and login. </w:t>
+            </w:r>
             <w:bookmarkEnd w:id="18"/>
-            <w:r>
-              <w:t xml:space="preserve">It checks for availability and retrieve user data in registration and login. </w:t>
-            </w:r>
-            <w:bookmarkEnd w:id="19"/>
           </w:p>
         </w:tc>
       </w:tr>
@@ -3356,22 +3266,13 @@
             <w:pPr>
               <w:pStyle w:val="TableText"/>
             </w:pPr>
-            <w:bookmarkStart w:id="20" w:name="OLE_LINK37"/>
-            <w:bookmarkStart w:id="21" w:name="OLE_LINK38"/>
-            <w:r>
-              <w:t xml:space="preserve">Control Class that controls all database operations required by the system that relates to </w:t>
-            </w:r>
-            <w:r>
-              <w:t>categories</w:t>
-            </w:r>
-            <w:r>
-              <w:t>.</w:t>
-            </w:r>
-            <w:r>
-              <w:t xml:space="preserve"> </w:t>
-            </w:r>
+            <w:bookmarkStart w:id="19" w:name="OLE_LINK37"/>
+            <w:bookmarkStart w:id="20" w:name="OLE_LINK38"/>
+            <w:r>
+              <w:t xml:space="preserve">Control Class that controls all database operations required by the system that relates to categories. </w:t>
+            </w:r>
+            <w:bookmarkEnd w:id="19"/>
             <w:bookmarkEnd w:id="20"/>
-            <w:bookmarkEnd w:id="21"/>
             <w:r>
               <w:t>It retrieves the category names for the homepage boundary class.</w:t>
             </w:r>
@@ -3431,28 +3332,7 @@
               <w:pStyle w:val="TableText"/>
             </w:pPr>
             <w:r>
-              <w:t xml:space="preserve">Control Class that controls all database operations required by the system that relates to </w:t>
-            </w:r>
-            <w:r>
-              <w:t>games</w:t>
-            </w:r>
-            <w:r>
-              <w:t>.</w:t>
-            </w:r>
-            <w:r>
-              <w:t xml:space="preserve"> </w:t>
-            </w:r>
-            <w:r>
-              <w:t xml:space="preserve">It checks for availability and retrieve </w:t>
-            </w:r>
-            <w:r>
-              <w:t>game</w:t>
-            </w:r>
-            <w:r>
-              <w:t xml:space="preserve"> data in </w:t>
-            </w:r>
-            <w:r>
-              <w:t>a specific category or stores a new one.</w:t>
+              <w:t>Control Class that controls all database operations required by the system that relates to games. It checks for availability and retrieve game data in a specific category or stores a new one.</w:t>
             </w:r>
           </w:p>
         </w:tc>
@@ -3471,6 +3351,7 @@
               <w:pStyle w:val="TableText"/>
             </w:pPr>
             <w:r>
+              <w:lastRenderedPageBreak/>
               <w:t>23</w:t>
             </w:r>
           </w:p>
@@ -3510,16 +3391,7 @@
               <w:pStyle w:val="TableText"/>
             </w:pPr>
             <w:r>
-              <w:t xml:space="preserve">Control Class that controls all database operations required by the system that relates to </w:t>
-            </w:r>
-            <w:r>
-              <w:t>levels</w:t>
-            </w:r>
-            <w:r>
-              <w:t>.</w:t>
-            </w:r>
-            <w:r>
-              <w:t xml:space="preserve"> It retrieves/adds levels to a certain game.</w:t>
+              <w:t>Control Class that controls all database operations required by the system that relates to levels. It retrieves/adds levels to a certain game.</w:t>
             </w:r>
           </w:p>
         </w:tc>
@@ -3577,26 +3449,27 @@
               <w:pStyle w:val="TableText"/>
             </w:pPr>
             <w:r>
-              <w:t xml:space="preserve">Control Class that controls all database operations required by the system that relates to </w:t>
-            </w:r>
-            <w:r>
-              <w:t>achievements</w:t>
-            </w:r>
-            <w:r>
-              <w:t>.</w:t>
-            </w:r>
-            <w:r>
-              <w:t xml:space="preserve"> It retrieves/adds achievements related to a certain user in a certain game.</w:t>
+              <w:t>Control Class that controls all database operations required by the system that relates to achievements. It retrieves/adds achievements related to a certain user in a certain game.</w:t>
             </w:r>
           </w:p>
         </w:tc>
       </w:tr>
     </w:tbl>
+    <w:p/>
     <w:p>
+      <w:r>
+        <w:rPr>
+          <w:b/>
+          <w:bCs/>
+        </w:rPr>
+        <w:br w:type="page"/>
+      </w:r>
+    </w:p>
+    <w:p>
       <w:pPr>
         <w:pStyle w:val="Heading2"/>
       </w:pPr>
-      <w:bookmarkStart w:id="22" w:name="_Toc469275169"/>
+      <w:bookmarkStart w:id="21" w:name="_Toc469334834"/>
       <w:r>
         <w:lastRenderedPageBreak/>
         <w:t>II</w:t>
@@ -3607,17 +3480,22 @@
       <w:r>
         <w:t>Sequence diagrams</w:t>
       </w:r>
+      <w:bookmarkEnd w:id="21"/>
+    </w:p>
+    <w:p>
+      <w:pPr>
+        <w:pStyle w:val="Heading3"/>
+      </w:pPr>
+      <w:bookmarkStart w:id="22" w:name="_Toc469334835"/>
+      <w:r>
+        <w:t>Register Sequence Diagram</w:t>
+      </w:r>
       <w:bookmarkEnd w:id="22"/>
     </w:p>
     <w:p>
-      <w:pPr>
-        <w:pStyle w:val="Heading3"/>
-      </w:pPr>
-      <w:bookmarkStart w:id="23" w:name="_Toc469275170"/>
       <w:r>
-        <w:t>Register Sequence Diagram</w:t>
+        <w:t>ID: 1</w:t>
       </w:r>
-      <w:bookmarkEnd w:id="23"/>
     </w:p>
     <w:p>
       <w:pPr>
@@ -3632,8 +3510,8 @@
           <w:noProof/>
         </w:rPr>
         <w:drawing>
-          <wp:inline distT="0" distB="0" distL="0" distR="0">
-            <wp:extent cx="6477000" cy="5923280"/>
+          <wp:inline distT="0" distB="0" distL="0" distR="0" wp14:anchorId="36368FE5" wp14:editId="663B1137">
+            <wp:extent cx="6477000" cy="5751830"/>
             <wp:effectExtent l="0" t="0" r="0" b="0"/>
             <wp:docPr id="4" name="Picture 4"/>
             <wp:cNvGraphicFramePr>
@@ -3647,7 +3525,7 @@
                     <pic:cNvPicPr/>
                   </pic:nvPicPr>
                   <pic:blipFill rotWithShape="1">
-                    <a:blip r:embed="rId13">
+                    <a:blip r:embed="rId14">
                       <a:extLst>
                         <a:ext uri="{28A0092B-C50C-407E-A947-70E740481C1C}">
                           <a14:useLocalDpi xmlns:a14="http://schemas.microsoft.com/office/drawing/2010/main" val="0"/>
@@ -3660,7 +3538,7 @@
                   <pic:spPr bwMode="auto">
                     <a:xfrm>
                       <a:off x="0" y="0"/>
-                      <a:ext cx="6491311" cy="5936368"/>
+                      <a:ext cx="6491312" cy="5764540"/>
                     </a:xfrm>
                     <a:prstGeom prst="rect">
                       <a:avLst/>
@@ -3685,30 +3563,32 @@
       <w:pPr>
         <w:pStyle w:val="Heading3"/>
       </w:pPr>
-      <w:bookmarkStart w:id="24" w:name="_Toc469275171"/>
+      <w:bookmarkStart w:id="23" w:name="_Toc469334836"/>
       <w:r>
         <w:lastRenderedPageBreak/>
         <w:t>Play game Sequence Diagram</w:t>
       </w:r>
-      <w:bookmarkEnd w:id="24"/>
+      <w:bookmarkEnd w:id="23"/>
     </w:p>
     <w:p>
       <w:pPr>
         <w:pStyle w:val="Heading4"/>
-        <w:rPr>
-          <w:noProof/>
-        </w:rPr>
       </w:pPr>
       <w:r>
         <w:t>Login Pre-condition</w:t>
+      </w:r>
+    </w:p>
+    <w:p>
+      <w:r>
+        <w:t>ID: 2</w:t>
       </w:r>
       <w:r>
         <w:rPr>
           <w:noProof/>
         </w:rPr>
         <w:drawing>
-          <wp:inline distT="0" distB="0" distL="0" distR="0">
-            <wp:extent cx="6677025" cy="6038850"/>
+          <wp:inline distT="0" distB="0" distL="0" distR="0" wp14:anchorId="031060B2" wp14:editId="265A4DDB">
+            <wp:extent cx="6679875" cy="5889171"/>
             <wp:effectExtent l="0" t="0" r="0" b="0"/>
             <wp:docPr id="2" name="Picture 2"/>
             <wp:cNvGraphicFramePr>
@@ -3721,21 +3601,22 @@
                     <pic:cNvPr id="2" name="Login_sequence.png"/>
                     <pic:cNvPicPr/>
                   </pic:nvPicPr>
-                  <pic:blipFill rotWithShape="1">
-                    <a:blip r:embed="rId14">
+                  <pic:blipFill>
+                    <a:blip r:embed="rId15">
                       <a:extLst>
                         <a:ext uri="{28A0092B-C50C-407E-A947-70E740481C1C}">
                           <a14:useLocalDpi xmlns:a14="http://schemas.microsoft.com/office/drawing/2010/main" val="0"/>
                         </a:ext>
                       </a:extLst>
                     </a:blip>
-                    <a:srcRect l="280" t="2099" r="1678" b="2848"/>
-                    <a:stretch/>
+                    <a:stretch>
+                      <a:fillRect/>
+                    </a:stretch>
                   </pic:blipFill>
                   <pic:spPr bwMode="auto">
                     <a:xfrm>
                       <a:off x="0" y="0"/>
-                      <a:ext cx="6680940" cy="6042391"/>
+                      <a:ext cx="6700403" cy="5907269"/>
                     </a:xfrm>
                     <a:prstGeom prst="rect">
                       <a:avLst/>
@@ -3757,21 +3638,17 @@
       </w:r>
     </w:p>
     <w:p>
+      <w:pPr>
+        <w:pStyle w:val="Heading4"/>
+      </w:pPr>
       <w:r>
-        <w:rPr>
-          <w:b/>
-          <w:bCs/>
-        </w:rPr>
-        <w:br w:type="page"/>
+        <w:lastRenderedPageBreak/>
+        <w:t>Choose Category Pre-condition</w:t>
       </w:r>
     </w:p>
     <w:p>
-      <w:pPr>
-        <w:pStyle w:val="Heading4"/>
-      </w:pPr>
       <w:r>
-        <w:lastRenderedPageBreak/>
-        <w:t>Choose Category Pre-condition</w:t>
+        <w:t>ID: 3</w:t>
       </w:r>
       <w:r>
         <w:br/>
@@ -3781,8 +3658,8 @@
           <w:noProof/>
         </w:rPr>
         <w:drawing>
-          <wp:inline distT="0" distB="0" distL="0" distR="0">
-            <wp:extent cx="6486094" cy="3569970"/>
+          <wp:inline distT="0" distB="0" distL="0" distR="0" wp14:anchorId="71697F15" wp14:editId="773D4621">
+            <wp:extent cx="6485890" cy="3200400"/>
             <wp:effectExtent l="0" t="0" r="0" b="0"/>
             <wp:docPr id="5" name="Picture 5"/>
             <wp:cNvGraphicFramePr>
@@ -3796,7 +3673,7 @@
                     <pic:cNvPicPr/>
                   </pic:nvPicPr>
                   <pic:blipFill rotWithShape="1">
-                    <a:blip r:embed="rId15" cstate="print">
+                    <a:blip r:embed="rId16" cstate="print">
                       <a:extLst>
                         <a:ext uri="{28A0092B-C50C-407E-A947-70E740481C1C}">
                           <a14:useLocalDpi xmlns:a14="http://schemas.microsoft.com/office/drawing/2010/main" val="0"/>
@@ -3809,7 +3686,7 @@
                   <pic:spPr bwMode="auto">
                     <a:xfrm>
                       <a:off x="0" y="0"/>
-                      <a:ext cx="6542999" cy="3601291"/>
+                      <a:ext cx="6543002" cy="3228581"/>
                     </a:xfrm>
                     <a:prstGeom prst="rect">
                       <a:avLst/>
@@ -3837,6 +3714,11 @@
       <w:r>
         <w:t>Choose Game Pre-Condition</w:t>
       </w:r>
+    </w:p>
+    <w:p>
+      <w:r>
+        <w:t>ID: 4</w:t>
+      </w:r>
       <w:r>
         <w:br/>
       </w:r>
@@ -3845,8 +3727,8 @@
           <w:noProof/>
         </w:rPr>
         <w:drawing>
-          <wp:inline distT="0" distB="0" distL="0" distR="0">
-            <wp:extent cx="6419850" cy="2931795"/>
+          <wp:inline distT="0" distB="0" distL="0" distR="0" wp14:anchorId="04B869C9" wp14:editId="31BEF8FF">
+            <wp:extent cx="6419215" cy="2521956"/>
             <wp:effectExtent l="0" t="0" r="0" b="0"/>
             <wp:docPr id="6" name="Picture 6"/>
             <wp:cNvGraphicFramePr>
@@ -3860,7 +3742,7 @@
                     <pic:cNvPicPr/>
                   </pic:nvPicPr>
                   <pic:blipFill rotWithShape="1">
-                    <a:blip r:embed="rId16" cstate="print">
+                    <a:blip r:embed="rId17" cstate="print">
                       <a:extLst>
                         <a:ext uri="{28A0092B-C50C-407E-A947-70E740481C1C}">
                           <a14:useLocalDpi xmlns:a14="http://schemas.microsoft.com/office/drawing/2010/main" val="0"/>
@@ -3873,7 +3755,7 @@
                   <pic:spPr bwMode="auto">
                     <a:xfrm>
                       <a:off x="0" y="0"/>
-                      <a:ext cx="6447803" cy="2944560"/>
+                      <a:ext cx="6459725" cy="2537871"/>
                     </a:xfrm>
                     <a:prstGeom prst="rect">
                       <a:avLst/>
@@ -3902,6 +3784,11 @@
         <w:lastRenderedPageBreak/>
         <w:t>Play</w:t>
       </w:r>
+    </w:p>
+    <w:p>
+      <w:r>
+        <w:t>ID: 5</w:t>
+      </w:r>
       <w:r>
         <w:br/>
       </w:r>
@@ -3910,8 +3797,8 @@
           <w:noProof/>
         </w:rPr>
         <w:drawing>
-          <wp:inline distT="0" distB="0" distL="0" distR="0">
-            <wp:extent cx="6591300" cy="6762750"/>
+          <wp:inline distT="0" distB="0" distL="0" distR="0" wp14:anchorId="0663123A" wp14:editId="21BEE867">
+            <wp:extent cx="6591300" cy="6457950"/>
             <wp:effectExtent l="0" t="0" r="0" b="0"/>
             <wp:docPr id="7" name="Picture 7"/>
             <wp:cNvGraphicFramePr>
@@ -3925,7 +3812,7 @@
                     <pic:cNvPicPr/>
                   </pic:nvPicPr>
                   <pic:blipFill rotWithShape="1">
-                    <a:blip r:embed="rId17" cstate="print">
+                    <a:blip r:embed="rId18" cstate="print">
                       <a:extLst>
                         <a:ext uri="{28A0092B-C50C-407E-A947-70E740481C1C}">
                           <a14:useLocalDpi xmlns:a14="http://schemas.microsoft.com/office/drawing/2010/main" val="0"/>
@@ -3938,7 +3825,7 @@
                   <pic:spPr bwMode="auto">
                     <a:xfrm>
                       <a:off x="0" y="0"/>
-                      <a:ext cx="6601925" cy="6773651"/>
+                      <a:ext cx="6601928" cy="6468363"/>
                     </a:xfrm>
                     <a:prstGeom prst="rect">
                       <a:avLst/>
@@ -3963,12 +3850,17 @@
       <w:pPr>
         <w:pStyle w:val="Heading3"/>
       </w:pPr>
-      <w:bookmarkStart w:id="25" w:name="_Toc469275172"/>
+      <w:bookmarkStart w:id="24" w:name="_Toc469334837"/>
       <w:r>
         <w:lastRenderedPageBreak/>
         <w:t>Add game Sequence Diagram</w:t>
       </w:r>
-      <w:bookmarkEnd w:id="25"/>
+      <w:bookmarkEnd w:id="24"/>
+    </w:p>
+    <w:p>
+      <w:r>
+        <w:t>ID: 6</w:t>
+      </w:r>
     </w:p>
     <w:p>
       <w:r>
@@ -3976,8 +3868,8 @@
           <w:noProof/>
         </w:rPr>
         <w:drawing>
-          <wp:inline distT="0" distB="0" distL="0" distR="0">
-            <wp:extent cx="6657975" cy="6743700"/>
+          <wp:inline distT="0" distB="0" distL="0" distR="0" wp14:anchorId="33E68D23" wp14:editId="2EC149C3">
+            <wp:extent cx="6694715" cy="6404610"/>
             <wp:effectExtent l="0" t="0" r="0" b="0"/>
             <wp:docPr id="8" name="Picture 8"/>
             <wp:cNvGraphicFramePr>
@@ -3991,20 +3883,20 @@
                     <pic:cNvPicPr/>
                   </pic:nvPicPr>
                   <pic:blipFill rotWithShape="1">
-                    <a:blip r:embed="rId18" cstate="print">
+                    <a:blip r:embed="rId19" cstate="print">
                       <a:extLst>
                         <a:ext uri="{28A0092B-C50C-407E-A947-70E740481C1C}">
                           <a14:useLocalDpi xmlns:a14="http://schemas.microsoft.com/office/drawing/2010/main" val="0"/>
                         </a:ext>
                       </a:extLst>
                     </a:blip>
-                    <a:srcRect r="1679" b="2011"/>
+                    <a:srcRect t="662" r="9656" b="2011"/>
                     <a:stretch/>
                   </pic:blipFill>
                   <pic:spPr bwMode="auto">
                     <a:xfrm>
                       <a:off x="0" y="0"/>
-                      <a:ext cx="6663143" cy="6748935"/>
+                      <a:ext cx="6702812" cy="6412356"/>
                     </a:xfrm>
                     <a:prstGeom prst="rect">
                       <a:avLst/>
@@ -4029,7 +3921,7 @@
       <w:pPr>
         <w:pStyle w:val="Heading3"/>
       </w:pPr>
-      <w:bookmarkStart w:id="26" w:name="_Toc469275173"/>
+      <w:bookmarkStart w:id="25" w:name="_Toc469334838"/>
       <w:r>
         <w:lastRenderedPageBreak/>
         <w:t>Class - Sequence Usage</w:t>
@@ -4040,7 +3932,7 @@
       <w:r>
         <w:t>Table</w:t>
       </w:r>
-      <w:bookmarkEnd w:id="26"/>
+      <w:bookmarkEnd w:id="25"/>
     </w:p>
     <w:tbl>
       <w:tblPr>
@@ -4096,16 +3988,7 @@
                 <w:sz w:val="22"/>
                 <w:szCs w:val="22"/>
               </w:rPr>
-              <w:t xml:space="preserve">Class </w:t>
-            </w:r>
-            <w:r>
-              <w:rPr>
-                <w:b/>
-                <w:bCs/>
-                <w:sz w:val="22"/>
-                <w:szCs w:val="22"/>
-              </w:rPr>
-              <w:t>Name</w:t>
+              <w:t>Class Name</w:t>
             </w:r>
           </w:p>
         </w:tc>
@@ -4175,9 +4058,19 @@
           <w:p>
             <w:pPr>
               <w:pStyle w:val="TableText"/>
-            </w:pPr>
-            <w:r>
-              <w:t>E.g. Employee</w:t>
+              <w:rPr>
+                <w:b/>
+                <w:bCs/>
+                <w:color w:val="31849B" w:themeColor="accent5" w:themeShade="BF"/>
+              </w:rPr>
+            </w:pPr>
+            <w:r>
+              <w:rPr>
+                <w:b/>
+                <w:bCs/>
+                <w:color w:val="31849B" w:themeColor="accent5" w:themeShade="BF"/>
+              </w:rPr>
+              <w:t>User</w:t>
             </w:r>
           </w:p>
         </w:tc>
@@ -4192,7 +4085,7 @@
               <w:pStyle w:val="TableText"/>
             </w:pPr>
             <w:r>
-              <w:t xml:space="preserve">1, 3, 5 (means Seq Ids 1, 3, 5 used Employee class) </w:t>
+              <w:t>1, 2</w:t>
             </w:r>
           </w:p>
         </w:tc>
@@ -4206,7 +4099,7 @@
               <w:pStyle w:val="TableText"/>
             </w:pPr>
             <w:r>
-              <w:t>Save, GetData</w:t>
+              <w:t>User</w:t>
             </w:r>
           </w:p>
         </w:tc>
@@ -4223,7 +4116,20 @@
           <w:p>
             <w:pPr>
               <w:pStyle w:val="TableText"/>
-            </w:pPr>
+              <w:rPr>
+                <w:b/>
+                <w:bCs/>
+                <w:color w:val="31849B" w:themeColor="accent5" w:themeShade="BF"/>
+              </w:rPr>
+            </w:pPr>
+            <w:r>
+              <w:rPr>
+                <w:b/>
+                <w:bCs/>
+                <w:color w:val="31849B" w:themeColor="accent5" w:themeShade="BF"/>
+              </w:rPr>
+              <w:t>Student</w:t>
+            </w:r>
           </w:p>
         </w:tc>
         <w:tc>
@@ -4236,6 +4142,9 @@
             <w:pPr>
               <w:pStyle w:val="TableText"/>
             </w:pPr>
+            <w:r>
+              <w:t>1, 2</w:t>
+            </w:r>
           </w:p>
         </w:tc>
         <w:tc>
@@ -4247,6 +4156,1374 @@
             <w:pPr>
               <w:pStyle w:val="TableText"/>
             </w:pPr>
+            <w:r>
+              <w:t>Student</w:t>
+            </w:r>
+          </w:p>
+        </w:tc>
+      </w:tr>
+      <w:tr>
+        <w:trPr>
+          <w:cantSplit/>
+        </w:trPr>
+        <w:tc>
+          <w:tcPr>
+            <w:tcW w:w="2340" w:type="dxa"/>
+            <w:vAlign w:val="center"/>
+          </w:tcPr>
+          <w:p>
+            <w:pPr>
+              <w:pStyle w:val="TableText"/>
+              <w:rPr>
+                <w:b/>
+                <w:bCs/>
+                <w:color w:val="31849B" w:themeColor="accent5" w:themeShade="BF"/>
+              </w:rPr>
+            </w:pPr>
+            <w:r>
+              <w:rPr>
+                <w:b/>
+                <w:bCs/>
+                <w:color w:val="31849B" w:themeColor="accent5" w:themeShade="BF"/>
+              </w:rPr>
+              <w:t>Teacher</w:t>
+            </w:r>
+          </w:p>
+        </w:tc>
+        <w:tc>
+          <w:tcPr>
+            <w:tcW w:w="4320" w:type="dxa"/>
+            <w:shd w:val="clear" w:color="auto" w:fill="FFFFFF"/>
+            <w:vAlign w:val="center"/>
+          </w:tcPr>
+          <w:p>
+            <w:pPr>
+              <w:pStyle w:val="TableText"/>
+            </w:pPr>
+            <w:r>
+              <w:t>1, 2</w:t>
+            </w:r>
+          </w:p>
+        </w:tc>
+        <w:tc>
+          <w:tcPr>
+            <w:tcW w:w="2970" w:type="dxa"/>
+            <w:shd w:val="clear" w:color="auto" w:fill="FFFFFF"/>
+          </w:tcPr>
+          <w:p>
+            <w:pPr>
+              <w:pStyle w:val="TableText"/>
+            </w:pPr>
+            <w:r>
+              <w:t>Teacher</w:t>
+            </w:r>
+          </w:p>
+        </w:tc>
+      </w:tr>
+      <w:tr>
+        <w:trPr>
+          <w:cantSplit/>
+        </w:trPr>
+        <w:tc>
+          <w:tcPr>
+            <w:tcW w:w="2340" w:type="dxa"/>
+            <w:vAlign w:val="center"/>
+          </w:tcPr>
+          <w:p>
+            <w:pPr>
+              <w:pStyle w:val="TableText"/>
+              <w:rPr>
+                <w:b/>
+                <w:bCs/>
+                <w:color w:val="31849B" w:themeColor="accent5" w:themeShade="BF"/>
+              </w:rPr>
+            </w:pPr>
+            <w:r>
+              <w:rPr>
+                <w:b/>
+                <w:bCs/>
+                <w:color w:val="31849B" w:themeColor="accent5" w:themeShade="BF"/>
+              </w:rPr>
+              <w:t>Category</w:t>
+            </w:r>
+          </w:p>
+        </w:tc>
+        <w:tc>
+          <w:tcPr>
+            <w:tcW w:w="4320" w:type="dxa"/>
+            <w:shd w:val="clear" w:color="auto" w:fill="FFFFFF"/>
+            <w:vAlign w:val="center"/>
+          </w:tcPr>
+          <w:p>
+            <w:pPr>
+              <w:pStyle w:val="TableText"/>
+            </w:pPr>
+            <w:r>
+              <w:t>3, 6</w:t>
+            </w:r>
+          </w:p>
+        </w:tc>
+        <w:tc>
+          <w:tcPr>
+            <w:tcW w:w="2970" w:type="dxa"/>
+            <w:shd w:val="clear" w:color="auto" w:fill="FFFFFF"/>
+          </w:tcPr>
+          <w:p>
+            <w:pPr>
+              <w:pStyle w:val="TableText"/>
+            </w:pPr>
+            <w:r>
+              <w:t>Category, getList, Addto</w:t>
+            </w:r>
+          </w:p>
+        </w:tc>
+      </w:tr>
+      <w:tr>
+        <w:trPr>
+          <w:cantSplit/>
+        </w:trPr>
+        <w:tc>
+          <w:tcPr>
+            <w:tcW w:w="2340" w:type="dxa"/>
+            <w:vAlign w:val="center"/>
+          </w:tcPr>
+          <w:p>
+            <w:pPr>
+              <w:pStyle w:val="TableText"/>
+              <w:rPr>
+                <w:b/>
+                <w:bCs/>
+                <w:color w:val="31849B" w:themeColor="accent5" w:themeShade="BF"/>
+              </w:rPr>
+            </w:pPr>
+            <w:r>
+              <w:rPr>
+                <w:b/>
+                <w:bCs/>
+                <w:color w:val="31849B" w:themeColor="accent5" w:themeShade="BF"/>
+              </w:rPr>
+              <w:t>Game</w:t>
+            </w:r>
+          </w:p>
+        </w:tc>
+        <w:tc>
+          <w:tcPr>
+            <w:tcW w:w="4320" w:type="dxa"/>
+            <w:shd w:val="clear" w:color="auto" w:fill="FFFFFF"/>
+            <w:vAlign w:val="center"/>
+          </w:tcPr>
+          <w:p>
+            <w:pPr>
+              <w:pStyle w:val="TableText"/>
+            </w:pPr>
+            <w:r>
+              <w:t>4, 5, 6</w:t>
+            </w:r>
+          </w:p>
+        </w:tc>
+        <w:tc>
+          <w:tcPr>
+            <w:tcW w:w="2970" w:type="dxa"/>
+            <w:shd w:val="clear" w:color="auto" w:fill="FFFFFF"/>
+          </w:tcPr>
+          <w:p>
+            <w:pPr>
+              <w:pStyle w:val="TableText"/>
+            </w:pPr>
+            <w:r>
+              <w:t>Game, addLevel, getType, getList, getLevel, CheckAnswer</w:t>
+            </w:r>
+          </w:p>
+        </w:tc>
+      </w:tr>
+      <w:tr>
+        <w:trPr>
+          <w:cantSplit/>
+        </w:trPr>
+        <w:tc>
+          <w:tcPr>
+            <w:tcW w:w="2340" w:type="dxa"/>
+            <w:vAlign w:val="center"/>
+          </w:tcPr>
+          <w:p>
+            <w:pPr>
+              <w:pStyle w:val="TableText"/>
+              <w:rPr>
+                <w:b/>
+                <w:bCs/>
+                <w:color w:val="31849B" w:themeColor="accent5" w:themeShade="BF"/>
+              </w:rPr>
+            </w:pPr>
+            <w:r>
+              <w:rPr>
+                <w:b/>
+                <w:bCs/>
+                <w:color w:val="31849B" w:themeColor="accent5" w:themeShade="BF"/>
+              </w:rPr>
+              <w:t>Level</w:t>
+            </w:r>
+          </w:p>
+        </w:tc>
+        <w:tc>
+          <w:tcPr>
+            <w:tcW w:w="4320" w:type="dxa"/>
+            <w:shd w:val="clear" w:color="auto" w:fill="FFFFFF"/>
+            <w:vAlign w:val="center"/>
+          </w:tcPr>
+          <w:p>
+            <w:pPr>
+              <w:pStyle w:val="TableText"/>
+            </w:pPr>
+            <w:r>
+              <w:t>5, 6</w:t>
+            </w:r>
+          </w:p>
+        </w:tc>
+        <w:tc>
+          <w:tcPr>
+            <w:tcW w:w="2970" w:type="dxa"/>
+            <w:shd w:val="clear" w:color="auto" w:fill="FFFFFF"/>
+          </w:tcPr>
+          <w:p>
+            <w:pPr>
+              <w:pStyle w:val="TableText"/>
+            </w:pPr>
+            <w:r>
+              <w:t>Level</w:t>
+            </w:r>
+          </w:p>
+        </w:tc>
+      </w:tr>
+      <w:tr>
+        <w:trPr>
+          <w:cantSplit/>
+        </w:trPr>
+        <w:tc>
+          <w:tcPr>
+            <w:tcW w:w="2340" w:type="dxa"/>
+            <w:vAlign w:val="center"/>
+          </w:tcPr>
+          <w:p>
+            <w:pPr>
+              <w:pStyle w:val="TableText"/>
+              <w:rPr>
+                <w:b/>
+                <w:bCs/>
+                <w:color w:val="31849B" w:themeColor="accent5" w:themeShade="BF"/>
+              </w:rPr>
+            </w:pPr>
+            <w:r>
+              <w:rPr>
+                <w:b/>
+                <w:bCs/>
+                <w:color w:val="31849B" w:themeColor="accent5" w:themeShade="BF"/>
+              </w:rPr>
+              <w:t>MCQ</w:t>
+            </w:r>
+          </w:p>
+        </w:tc>
+        <w:tc>
+          <w:tcPr>
+            <w:tcW w:w="4320" w:type="dxa"/>
+            <w:shd w:val="clear" w:color="auto" w:fill="FFFFFF"/>
+            <w:vAlign w:val="center"/>
+          </w:tcPr>
+          <w:p>
+            <w:pPr>
+              <w:pStyle w:val="TableText"/>
+            </w:pPr>
+            <w:r>
+              <w:t>5, 6</w:t>
+            </w:r>
+          </w:p>
+        </w:tc>
+        <w:tc>
+          <w:tcPr>
+            <w:tcW w:w="2970" w:type="dxa"/>
+            <w:shd w:val="clear" w:color="auto" w:fill="FFFFFF"/>
+          </w:tcPr>
+          <w:p>
+            <w:pPr>
+              <w:pStyle w:val="TableText"/>
+            </w:pPr>
+            <w:r>
+              <w:t>MCQ, AddtoAnswerList, setrightAnswer</w:t>
+            </w:r>
+          </w:p>
+        </w:tc>
+      </w:tr>
+      <w:tr>
+        <w:trPr>
+          <w:cantSplit/>
+        </w:trPr>
+        <w:tc>
+          <w:tcPr>
+            <w:tcW w:w="2340" w:type="dxa"/>
+            <w:vAlign w:val="center"/>
+          </w:tcPr>
+          <w:p>
+            <w:pPr>
+              <w:pStyle w:val="TableText"/>
+              <w:rPr>
+                <w:b/>
+                <w:bCs/>
+                <w:color w:val="31849B" w:themeColor="accent5" w:themeShade="BF"/>
+              </w:rPr>
+            </w:pPr>
+            <w:r>
+              <w:rPr>
+                <w:b/>
+                <w:bCs/>
+                <w:color w:val="31849B" w:themeColor="accent5" w:themeShade="BF"/>
+              </w:rPr>
+              <w:t>TorF</w:t>
+            </w:r>
+          </w:p>
+        </w:tc>
+        <w:tc>
+          <w:tcPr>
+            <w:tcW w:w="4320" w:type="dxa"/>
+            <w:shd w:val="clear" w:color="auto" w:fill="FFFFFF"/>
+            <w:vAlign w:val="center"/>
+          </w:tcPr>
+          <w:p>
+            <w:pPr>
+              <w:pStyle w:val="TableText"/>
+            </w:pPr>
+            <w:r>
+              <w:t>5, 6</w:t>
+            </w:r>
+          </w:p>
+        </w:tc>
+        <w:tc>
+          <w:tcPr>
+            <w:tcW w:w="2970" w:type="dxa"/>
+            <w:shd w:val="clear" w:color="auto" w:fill="FFFFFF"/>
+          </w:tcPr>
+          <w:p>
+            <w:pPr>
+              <w:pStyle w:val="TableText"/>
+            </w:pPr>
+            <w:r>
+              <w:t>TorF</w:t>
+            </w:r>
+          </w:p>
+        </w:tc>
+      </w:tr>
+      <w:tr>
+        <w:trPr>
+          <w:cantSplit/>
+        </w:trPr>
+        <w:tc>
+          <w:tcPr>
+            <w:tcW w:w="2340" w:type="dxa"/>
+            <w:vAlign w:val="center"/>
+          </w:tcPr>
+          <w:p>
+            <w:pPr>
+              <w:pStyle w:val="TableText"/>
+              <w:rPr>
+                <w:b/>
+                <w:bCs/>
+                <w:color w:val="31849B" w:themeColor="accent5" w:themeShade="BF"/>
+              </w:rPr>
+            </w:pPr>
+            <w:r>
+              <w:rPr>
+                <w:b/>
+                <w:bCs/>
+                <w:color w:val="31849B" w:themeColor="accent5" w:themeShade="BF"/>
+              </w:rPr>
+              <w:t>Achievements</w:t>
+            </w:r>
+          </w:p>
+        </w:tc>
+        <w:tc>
+          <w:tcPr>
+            <w:tcW w:w="4320" w:type="dxa"/>
+            <w:shd w:val="clear" w:color="auto" w:fill="FFFFFF"/>
+            <w:vAlign w:val="center"/>
+          </w:tcPr>
+          <w:p>
+            <w:pPr>
+              <w:pStyle w:val="TableText"/>
+            </w:pPr>
+            <w:r>
+              <w:t>5</w:t>
+            </w:r>
+          </w:p>
+        </w:tc>
+        <w:tc>
+          <w:tcPr>
+            <w:tcW w:w="2970" w:type="dxa"/>
+            <w:shd w:val="clear" w:color="auto" w:fill="FFFFFF"/>
+          </w:tcPr>
+          <w:p>
+            <w:pPr>
+              <w:pStyle w:val="TableText"/>
+            </w:pPr>
+            <w:r>
+              <w:t>Achievements, setLastLevel, getLastLevel</w:t>
+            </w:r>
+          </w:p>
+        </w:tc>
+      </w:tr>
+      <w:tr>
+        <w:trPr>
+          <w:cantSplit/>
+        </w:trPr>
+        <w:tc>
+          <w:tcPr>
+            <w:tcW w:w="2340" w:type="dxa"/>
+            <w:vAlign w:val="center"/>
+          </w:tcPr>
+          <w:p>
+            <w:pPr>
+              <w:pStyle w:val="TableText"/>
+              <w:rPr>
+                <w:b/>
+                <w:bCs/>
+                <w:color w:val="31849B" w:themeColor="accent5" w:themeShade="BF"/>
+              </w:rPr>
+            </w:pPr>
+            <w:r>
+              <w:rPr>
+                <w:b/>
+                <w:bCs/>
+                <w:color w:val="31849B" w:themeColor="accent5" w:themeShade="BF"/>
+              </w:rPr>
+              <w:t>Answer</w:t>
+            </w:r>
+          </w:p>
+        </w:tc>
+        <w:tc>
+          <w:tcPr>
+            <w:tcW w:w="4320" w:type="dxa"/>
+            <w:shd w:val="clear" w:color="auto" w:fill="FFFFFF"/>
+            <w:vAlign w:val="center"/>
+          </w:tcPr>
+          <w:p>
+            <w:pPr>
+              <w:pStyle w:val="TableText"/>
+            </w:pPr>
+            <w:r>
+              <w:t>6</w:t>
+            </w:r>
+          </w:p>
+        </w:tc>
+        <w:tc>
+          <w:tcPr>
+            <w:tcW w:w="2970" w:type="dxa"/>
+            <w:shd w:val="clear" w:color="auto" w:fill="FFFFFF"/>
+          </w:tcPr>
+          <w:p>
+            <w:pPr>
+              <w:pStyle w:val="TableText"/>
+            </w:pPr>
+            <w:r>
+              <w:t>Answer</w:t>
+            </w:r>
+          </w:p>
+        </w:tc>
+      </w:tr>
+      <w:tr>
+        <w:trPr>
+          <w:cantSplit/>
+        </w:trPr>
+        <w:tc>
+          <w:tcPr>
+            <w:tcW w:w="2340" w:type="dxa"/>
+            <w:vAlign w:val="center"/>
+          </w:tcPr>
+          <w:p>
+            <w:pPr>
+              <w:pStyle w:val="TableText"/>
+              <w:rPr>
+                <w:b/>
+                <w:bCs/>
+                <w:color w:val="31849B" w:themeColor="accent5" w:themeShade="BF"/>
+              </w:rPr>
+            </w:pPr>
+            <w:r>
+              <w:rPr>
+                <w:b/>
+                <w:bCs/>
+                <w:color w:val="31849B" w:themeColor="accent5" w:themeShade="BF"/>
+              </w:rPr>
+              <w:t>Welcome</w:t>
+            </w:r>
+            <w:r>
+              <w:rPr>
+                <w:b/>
+                <w:bCs/>
+                <w:color w:val="31849B" w:themeColor="accent5" w:themeShade="BF"/>
+              </w:rPr>
+              <w:t>Page</w:t>
+            </w:r>
+            <w:r>
+              <w:rPr>
+                <w:b/>
+                <w:bCs/>
+                <w:color w:val="31849B" w:themeColor="accent5" w:themeShade="BF"/>
+              </w:rPr>
+              <w:t xml:space="preserve"> </w:t>
+            </w:r>
+          </w:p>
+        </w:tc>
+        <w:tc>
+          <w:tcPr>
+            <w:tcW w:w="4320" w:type="dxa"/>
+            <w:shd w:val="clear" w:color="auto" w:fill="FFFFFF"/>
+            <w:vAlign w:val="center"/>
+          </w:tcPr>
+          <w:p>
+            <w:pPr>
+              <w:pStyle w:val="TableText"/>
+            </w:pPr>
+            <w:r>
+              <w:t>1, 2</w:t>
+            </w:r>
+          </w:p>
+        </w:tc>
+        <w:tc>
+          <w:tcPr>
+            <w:tcW w:w="2970" w:type="dxa"/>
+            <w:shd w:val="clear" w:color="auto" w:fill="FFFFFF"/>
+          </w:tcPr>
+          <w:p>
+            <w:pPr>
+              <w:pStyle w:val="TableText"/>
+            </w:pPr>
+            <w:r>
+              <w:t>setUsername, setPassword, setName, setAge, setEmail.</w:t>
+            </w:r>
+          </w:p>
+        </w:tc>
+      </w:tr>
+      <w:tr>
+        <w:trPr>
+          <w:cantSplit/>
+        </w:trPr>
+        <w:tc>
+          <w:tcPr>
+            <w:tcW w:w="2340" w:type="dxa"/>
+            <w:vAlign w:val="center"/>
+          </w:tcPr>
+          <w:p>
+            <w:pPr>
+              <w:pStyle w:val="TableText"/>
+              <w:rPr>
+                <w:b/>
+                <w:bCs/>
+                <w:color w:val="31849B" w:themeColor="accent5" w:themeShade="BF"/>
+              </w:rPr>
+            </w:pPr>
+            <w:r>
+              <w:rPr>
+                <w:b/>
+                <w:bCs/>
+                <w:color w:val="31849B" w:themeColor="accent5" w:themeShade="BF"/>
+              </w:rPr>
+              <w:t>Homep</w:t>
+            </w:r>
+            <w:r>
+              <w:rPr>
+                <w:b/>
+                <w:bCs/>
+                <w:color w:val="31849B" w:themeColor="accent5" w:themeShade="BF"/>
+              </w:rPr>
+              <w:t>age</w:t>
+            </w:r>
+            <w:r>
+              <w:rPr>
+                <w:b/>
+                <w:bCs/>
+                <w:color w:val="31849B" w:themeColor="accent5" w:themeShade="BF"/>
+              </w:rPr>
+              <w:t xml:space="preserve"> </w:t>
+            </w:r>
+          </w:p>
+        </w:tc>
+        <w:tc>
+          <w:tcPr>
+            <w:tcW w:w="4320" w:type="dxa"/>
+            <w:shd w:val="clear" w:color="auto" w:fill="FFFFFF"/>
+            <w:vAlign w:val="center"/>
+          </w:tcPr>
+          <w:p>
+            <w:pPr>
+              <w:pStyle w:val="TableText"/>
+            </w:pPr>
+            <w:r>
+              <w:t>2, 3, 4</w:t>
+            </w:r>
+          </w:p>
+        </w:tc>
+        <w:tc>
+          <w:tcPr>
+            <w:tcW w:w="2970" w:type="dxa"/>
+            <w:shd w:val="clear" w:color="auto" w:fill="FFFFFF"/>
+          </w:tcPr>
+          <w:p>
+            <w:pPr>
+              <w:pStyle w:val="TableText"/>
+            </w:pPr>
+            <w:r>
+              <w:t>HomePage</w:t>
+            </w:r>
+          </w:p>
+        </w:tc>
+      </w:tr>
+      <w:tr>
+        <w:trPr>
+          <w:cantSplit/>
+        </w:trPr>
+        <w:tc>
+          <w:tcPr>
+            <w:tcW w:w="2340" w:type="dxa"/>
+            <w:vAlign w:val="center"/>
+          </w:tcPr>
+          <w:p>
+            <w:pPr>
+              <w:pStyle w:val="TableText"/>
+              <w:rPr>
+                <w:b/>
+                <w:bCs/>
+                <w:color w:val="31849B" w:themeColor="accent5" w:themeShade="BF"/>
+              </w:rPr>
+            </w:pPr>
+            <w:r>
+              <w:rPr>
+                <w:b/>
+                <w:bCs/>
+                <w:color w:val="31849B" w:themeColor="accent5" w:themeShade="BF"/>
+              </w:rPr>
+              <w:t>TeacherHomep</w:t>
+            </w:r>
+            <w:r>
+              <w:rPr>
+                <w:b/>
+                <w:bCs/>
+                <w:color w:val="31849B" w:themeColor="accent5" w:themeShade="BF"/>
+              </w:rPr>
+              <w:t>age</w:t>
+            </w:r>
+            <w:r>
+              <w:rPr>
+                <w:b/>
+                <w:bCs/>
+                <w:color w:val="31849B" w:themeColor="accent5" w:themeShade="BF"/>
+              </w:rPr>
+              <w:t xml:space="preserve"> </w:t>
+            </w:r>
+          </w:p>
+        </w:tc>
+        <w:tc>
+          <w:tcPr>
+            <w:tcW w:w="4320" w:type="dxa"/>
+            <w:shd w:val="clear" w:color="auto" w:fill="FFFFFF"/>
+            <w:vAlign w:val="center"/>
+          </w:tcPr>
+          <w:p>
+            <w:pPr>
+              <w:pStyle w:val="TableText"/>
+            </w:pPr>
+            <w:r>
+              <w:t>2, 6</w:t>
+            </w:r>
+          </w:p>
+        </w:tc>
+        <w:tc>
+          <w:tcPr>
+            <w:tcW w:w="2970" w:type="dxa"/>
+            <w:shd w:val="clear" w:color="auto" w:fill="FFFFFF"/>
+          </w:tcPr>
+          <w:p>
+            <w:pPr>
+              <w:pStyle w:val="TableText"/>
+            </w:pPr>
+            <w:r>
+              <w:t>TeacherHomePage</w:t>
+            </w:r>
+          </w:p>
+        </w:tc>
+      </w:tr>
+      <w:tr>
+        <w:trPr>
+          <w:cantSplit/>
+        </w:trPr>
+        <w:tc>
+          <w:tcPr>
+            <w:tcW w:w="2340" w:type="dxa"/>
+            <w:vAlign w:val="center"/>
+          </w:tcPr>
+          <w:p>
+            <w:pPr>
+              <w:pStyle w:val="TableText"/>
+              <w:rPr>
+                <w:b/>
+                <w:bCs/>
+                <w:color w:val="31849B" w:themeColor="accent5" w:themeShade="BF"/>
+              </w:rPr>
+            </w:pPr>
+            <w:r>
+              <w:rPr>
+                <w:b/>
+                <w:bCs/>
+                <w:color w:val="31849B" w:themeColor="accent5" w:themeShade="BF"/>
+              </w:rPr>
+              <w:t>Game</w:t>
+            </w:r>
+            <w:r>
+              <w:rPr>
+                <w:b/>
+                <w:bCs/>
+                <w:color w:val="31849B" w:themeColor="accent5" w:themeShade="BF"/>
+              </w:rPr>
+              <w:t>Page</w:t>
+            </w:r>
+            <w:r>
+              <w:rPr>
+                <w:b/>
+                <w:bCs/>
+                <w:color w:val="31849B" w:themeColor="accent5" w:themeShade="BF"/>
+              </w:rPr>
+              <w:t xml:space="preserve"> </w:t>
+            </w:r>
+          </w:p>
+        </w:tc>
+        <w:tc>
+          <w:tcPr>
+            <w:tcW w:w="4320" w:type="dxa"/>
+            <w:shd w:val="clear" w:color="auto" w:fill="FFFFFF"/>
+            <w:vAlign w:val="center"/>
+          </w:tcPr>
+          <w:p>
+            <w:pPr>
+              <w:pStyle w:val="TableText"/>
+            </w:pPr>
+            <w:r>
+              <w:t>4, 5</w:t>
+            </w:r>
+          </w:p>
+        </w:tc>
+        <w:tc>
+          <w:tcPr>
+            <w:tcW w:w="2970" w:type="dxa"/>
+            <w:shd w:val="clear" w:color="auto" w:fill="FFFFFF"/>
+          </w:tcPr>
+          <w:p>
+            <w:pPr>
+              <w:pStyle w:val="TableText"/>
+            </w:pPr>
+            <w:r>
+              <w:t>GamePage, selectLevel, ShowLevels</w:t>
+            </w:r>
+          </w:p>
+        </w:tc>
+      </w:tr>
+      <w:tr>
+        <w:trPr>
+          <w:cantSplit/>
+        </w:trPr>
+        <w:tc>
+          <w:tcPr>
+            <w:tcW w:w="2340" w:type="dxa"/>
+            <w:vAlign w:val="center"/>
+          </w:tcPr>
+          <w:p>
+            <w:pPr>
+              <w:pStyle w:val="TableText"/>
+              <w:rPr>
+                <w:b/>
+                <w:bCs/>
+                <w:color w:val="31849B" w:themeColor="accent5" w:themeShade="BF"/>
+              </w:rPr>
+            </w:pPr>
+            <w:r>
+              <w:rPr>
+                <w:b/>
+                <w:bCs/>
+                <w:color w:val="31849B" w:themeColor="accent5" w:themeShade="BF"/>
+              </w:rPr>
+              <w:t xml:space="preserve">GameBuilder </w:t>
+            </w:r>
+          </w:p>
+        </w:tc>
+        <w:tc>
+          <w:tcPr>
+            <w:tcW w:w="4320" w:type="dxa"/>
+            <w:shd w:val="clear" w:color="auto" w:fill="FFFFFF"/>
+            <w:vAlign w:val="center"/>
+          </w:tcPr>
+          <w:p>
+            <w:pPr>
+              <w:pStyle w:val="TableText"/>
+            </w:pPr>
+            <w:r>
+              <w:t>6</w:t>
+            </w:r>
+          </w:p>
+        </w:tc>
+        <w:tc>
+          <w:tcPr>
+            <w:tcW w:w="2970" w:type="dxa"/>
+            <w:shd w:val="clear" w:color="auto" w:fill="FFFFFF"/>
+          </w:tcPr>
+          <w:p>
+            <w:pPr>
+              <w:pStyle w:val="TableText"/>
+            </w:pPr>
+            <w:r>
+              <w:t>selectCategory, setName, setType, setnoLevel, setQuestion, setAnswer, setImage.</w:t>
+            </w:r>
+          </w:p>
+        </w:tc>
+      </w:tr>
+      <w:tr>
+        <w:trPr>
+          <w:cantSplit/>
+        </w:trPr>
+        <w:tc>
+          <w:tcPr>
+            <w:tcW w:w="2340" w:type="dxa"/>
+            <w:vAlign w:val="center"/>
+          </w:tcPr>
+          <w:p>
+            <w:pPr>
+              <w:pStyle w:val="TableText"/>
+              <w:rPr>
+                <w:b/>
+                <w:bCs/>
+                <w:color w:val="31849B" w:themeColor="accent5" w:themeShade="BF"/>
+              </w:rPr>
+            </w:pPr>
+            <w:r>
+              <w:rPr>
+                <w:b/>
+                <w:bCs/>
+                <w:color w:val="31849B" w:themeColor="accent5" w:themeShade="BF"/>
+              </w:rPr>
+              <w:t>Game</w:t>
+            </w:r>
+            <w:r>
+              <w:rPr>
+                <w:b/>
+                <w:bCs/>
+                <w:color w:val="31849B" w:themeColor="accent5" w:themeShade="BF"/>
+              </w:rPr>
+              <w:t>Control</w:t>
+            </w:r>
+          </w:p>
+        </w:tc>
+        <w:tc>
+          <w:tcPr>
+            <w:tcW w:w="4320" w:type="dxa"/>
+            <w:shd w:val="clear" w:color="auto" w:fill="FFFFFF"/>
+            <w:vAlign w:val="center"/>
+          </w:tcPr>
+          <w:p>
+            <w:pPr>
+              <w:pStyle w:val="TableText"/>
+            </w:pPr>
+            <w:r>
+              <w:t>5</w:t>
+            </w:r>
+          </w:p>
+        </w:tc>
+        <w:tc>
+          <w:tcPr>
+            <w:tcW w:w="2970" w:type="dxa"/>
+            <w:shd w:val="clear" w:color="auto" w:fill="FFFFFF"/>
+          </w:tcPr>
+          <w:p>
+            <w:pPr>
+              <w:pStyle w:val="TableText"/>
+            </w:pPr>
+            <w:r>
+              <w:t>initializeArray, loadLevel, validateAnswer, getNextLevel.</w:t>
+            </w:r>
+          </w:p>
+        </w:tc>
+      </w:tr>
+      <w:tr>
+        <w:trPr>
+          <w:cantSplit/>
+        </w:trPr>
+        <w:tc>
+          <w:tcPr>
+            <w:tcW w:w="2340" w:type="dxa"/>
+            <w:vAlign w:val="center"/>
+          </w:tcPr>
+          <w:p>
+            <w:pPr>
+              <w:pStyle w:val="TableText"/>
+              <w:rPr>
+                <w:b/>
+                <w:bCs/>
+                <w:color w:val="31849B" w:themeColor="accent5" w:themeShade="BF"/>
+              </w:rPr>
+            </w:pPr>
+            <w:r>
+              <w:rPr>
+                <w:b/>
+                <w:bCs/>
+                <w:color w:val="31849B" w:themeColor="accent5" w:themeShade="BF"/>
+              </w:rPr>
+              <w:t>Authentication</w:t>
+            </w:r>
+            <w:r>
+              <w:rPr>
+                <w:b/>
+                <w:bCs/>
+                <w:color w:val="31849B" w:themeColor="accent5" w:themeShade="BF"/>
+              </w:rPr>
+              <w:t>Control</w:t>
+            </w:r>
+          </w:p>
+        </w:tc>
+        <w:tc>
+          <w:tcPr>
+            <w:tcW w:w="4320" w:type="dxa"/>
+            <w:shd w:val="clear" w:color="auto" w:fill="FFFFFF"/>
+            <w:vAlign w:val="center"/>
+          </w:tcPr>
+          <w:p>
+            <w:pPr>
+              <w:pStyle w:val="TableText"/>
+            </w:pPr>
+            <w:r>
+              <w:t>1, 2</w:t>
+            </w:r>
+          </w:p>
+        </w:tc>
+        <w:tc>
+          <w:tcPr>
+            <w:tcW w:w="2970" w:type="dxa"/>
+            <w:shd w:val="clear" w:color="auto" w:fill="FFFFFF"/>
+          </w:tcPr>
+          <w:p>
+            <w:pPr>
+              <w:pStyle w:val="TableText"/>
+            </w:pPr>
+            <w:r>
+              <w:t>checkExistence, checkAvailability, checkUserAvail, createUser</w:t>
+            </w:r>
+          </w:p>
+        </w:tc>
+      </w:tr>
+      <w:tr>
+        <w:trPr>
+          <w:cantSplit/>
+        </w:trPr>
+        <w:tc>
+          <w:tcPr>
+            <w:tcW w:w="2340" w:type="dxa"/>
+            <w:vAlign w:val="center"/>
+          </w:tcPr>
+          <w:p>
+            <w:pPr>
+              <w:pStyle w:val="TableText"/>
+              <w:rPr>
+                <w:b/>
+                <w:bCs/>
+                <w:color w:val="31849B" w:themeColor="accent5" w:themeShade="BF"/>
+              </w:rPr>
+            </w:pPr>
+            <w:r>
+              <w:rPr>
+                <w:b/>
+                <w:bCs/>
+                <w:color w:val="31849B" w:themeColor="accent5" w:themeShade="BF"/>
+              </w:rPr>
+              <w:t>Homepage</w:t>
+            </w:r>
+            <w:r>
+              <w:rPr>
+                <w:b/>
+                <w:bCs/>
+                <w:color w:val="31849B" w:themeColor="accent5" w:themeShade="BF"/>
+              </w:rPr>
+              <w:t>Control</w:t>
+            </w:r>
+          </w:p>
+        </w:tc>
+        <w:tc>
+          <w:tcPr>
+            <w:tcW w:w="4320" w:type="dxa"/>
+            <w:shd w:val="clear" w:color="auto" w:fill="FFFFFF"/>
+            <w:vAlign w:val="center"/>
+          </w:tcPr>
+          <w:p>
+            <w:pPr>
+              <w:pStyle w:val="TableText"/>
+            </w:pPr>
+            <w:r>
+              <w:t>3, 4</w:t>
+            </w:r>
+          </w:p>
+        </w:tc>
+        <w:tc>
+          <w:tcPr>
+            <w:tcW w:w="2970" w:type="dxa"/>
+            <w:shd w:val="clear" w:color="auto" w:fill="FFFFFF"/>
+          </w:tcPr>
+          <w:p>
+            <w:pPr>
+              <w:pStyle w:val="TableText"/>
+            </w:pPr>
+            <w:r>
+              <w:t>loadGame, GetCategory, AccessCategory</w:t>
+            </w:r>
+          </w:p>
+        </w:tc>
+      </w:tr>
+      <w:tr>
+        <w:trPr>
+          <w:cantSplit/>
+        </w:trPr>
+        <w:tc>
+          <w:tcPr>
+            <w:tcW w:w="2340" w:type="dxa"/>
+            <w:vAlign w:val="center"/>
+          </w:tcPr>
+          <w:p>
+            <w:pPr>
+              <w:pStyle w:val="TableText"/>
+              <w:rPr>
+                <w:b/>
+                <w:bCs/>
+                <w:color w:val="31849B" w:themeColor="accent5" w:themeShade="BF"/>
+              </w:rPr>
+            </w:pPr>
+            <w:r>
+              <w:rPr>
+                <w:b/>
+                <w:bCs/>
+                <w:color w:val="31849B" w:themeColor="accent5" w:themeShade="BF"/>
+              </w:rPr>
+              <w:t>BuilderControl</w:t>
+            </w:r>
+          </w:p>
+        </w:tc>
+        <w:tc>
+          <w:tcPr>
+            <w:tcW w:w="4320" w:type="dxa"/>
+            <w:shd w:val="clear" w:color="auto" w:fill="FFFFFF"/>
+            <w:vAlign w:val="center"/>
+          </w:tcPr>
+          <w:p>
+            <w:pPr>
+              <w:pStyle w:val="TableText"/>
+            </w:pPr>
+            <w:r>
+              <w:t>6</w:t>
+            </w:r>
+          </w:p>
+        </w:tc>
+        <w:tc>
+          <w:tcPr>
+            <w:tcW w:w="2970" w:type="dxa"/>
+            <w:shd w:val="clear" w:color="auto" w:fill="FFFFFF"/>
+          </w:tcPr>
+          <w:p>
+            <w:pPr>
+              <w:pStyle w:val="TableText"/>
+            </w:pPr>
+            <w:r>
+              <w:t>Checkduplicate, createGame, createAnswer.</w:t>
+            </w:r>
+          </w:p>
+        </w:tc>
+      </w:tr>
+      <w:tr>
+        <w:trPr>
+          <w:cantSplit/>
+        </w:trPr>
+        <w:tc>
+          <w:tcPr>
+            <w:tcW w:w="2340" w:type="dxa"/>
+            <w:vAlign w:val="center"/>
+          </w:tcPr>
+          <w:p>
+            <w:pPr>
+              <w:pStyle w:val="TableText"/>
+              <w:rPr>
+                <w:b/>
+                <w:bCs/>
+                <w:color w:val="31849B" w:themeColor="accent5" w:themeShade="BF"/>
+              </w:rPr>
+            </w:pPr>
+            <w:r>
+              <w:rPr>
+                <w:b/>
+                <w:bCs/>
+                <w:color w:val="31849B" w:themeColor="accent5" w:themeShade="BF"/>
+              </w:rPr>
+              <w:t>UserDBModel</w:t>
+            </w:r>
+          </w:p>
+        </w:tc>
+        <w:tc>
+          <w:tcPr>
+            <w:tcW w:w="4320" w:type="dxa"/>
+            <w:shd w:val="clear" w:color="auto" w:fill="FFFFFF"/>
+            <w:vAlign w:val="center"/>
+          </w:tcPr>
+          <w:p>
+            <w:pPr>
+              <w:pStyle w:val="TableText"/>
+            </w:pPr>
+            <w:r>
+              <w:t>1, 2</w:t>
+            </w:r>
+          </w:p>
+        </w:tc>
+        <w:tc>
+          <w:tcPr>
+            <w:tcW w:w="2970" w:type="dxa"/>
+            <w:shd w:val="clear" w:color="auto" w:fill="FFFFFF"/>
+          </w:tcPr>
+          <w:p>
+            <w:pPr>
+              <w:pStyle w:val="TableText"/>
+            </w:pPr>
+            <w:r>
+              <w:t>userQuery, identityQuery, retrieve, mailQuery, usernameQuery, Add.</w:t>
+            </w:r>
+          </w:p>
+        </w:tc>
+      </w:tr>
+      <w:tr>
+        <w:trPr>
+          <w:cantSplit/>
+        </w:trPr>
+        <w:tc>
+          <w:tcPr>
+            <w:tcW w:w="2340" w:type="dxa"/>
+            <w:vAlign w:val="center"/>
+          </w:tcPr>
+          <w:p>
+            <w:pPr>
+              <w:pStyle w:val="TableText"/>
+              <w:rPr>
+                <w:b/>
+                <w:bCs/>
+                <w:color w:val="31849B" w:themeColor="accent5" w:themeShade="BF"/>
+              </w:rPr>
+            </w:pPr>
+            <w:r>
+              <w:rPr>
+                <w:b/>
+                <w:bCs/>
+                <w:color w:val="31849B" w:themeColor="accent5" w:themeShade="BF"/>
+              </w:rPr>
+              <w:lastRenderedPageBreak/>
+              <w:t>CategoryDBModel</w:t>
+            </w:r>
+          </w:p>
+        </w:tc>
+        <w:tc>
+          <w:tcPr>
+            <w:tcW w:w="4320" w:type="dxa"/>
+            <w:shd w:val="clear" w:color="auto" w:fill="FFFFFF"/>
+            <w:vAlign w:val="center"/>
+          </w:tcPr>
+          <w:p>
+            <w:pPr>
+              <w:pStyle w:val="TableText"/>
+            </w:pPr>
+            <w:r>
+              <w:t>3</w:t>
+            </w:r>
+          </w:p>
+        </w:tc>
+        <w:tc>
+          <w:tcPr>
+            <w:tcW w:w="2970" w:type="dxa"/>
+            <w:shd w:val="clear" w:color="auto" w:fill="FFFFFF"/>
+          </w:tcPr>
+          <w:p>
+            <w:pPr>
+              <w:pStyle w:val="TableText"/>
+            </w:pPr>
+            <w:r>
+              <w:t>retrieveCategoryList.</w:t>
+            </w:r>
+          </w:p>
+        </w:tc>
+      </w:tr>
+      <w:tr>
+        <w:trPr>
+          <w:cantSplit/>
+        </w:trPr>
+        <w:tc>
+          <w:tcPr>
+            <w:tcW w:w="2340" w:type="dxa"/>
+            <w:vAlign w:val="center"/>
+          </w:tcPr>
+          <w:p>
+            <w:pPr>
+              <w:pStyle w:val="TableText"/>
+              <w:rPr>
+                <w:b/>
+                <w:bCs/>
+                <w:color w:val="31849B" w:themeColor="accent5" w:themeShade="BF"/>
+              </w:rPr>
+            </w:pPr>
+            <w:r>
+              <w:rPr>
+                <w:b/>
+                <w:bCs/>
+                <w:color w:val="31849B" w:themeColor="accent5" w:themeShade="BF"/>
+              </w:rPr>
+              <w:t>GameDBModel</w:t>
+            </w:r>
+          </w:p>
+        </w:tc>
+        <w:tc>
+          <w:tcPr>
+            <w:tcW w:w="4320" w:type="dxa"/>
+            <w:shd w:val="clear" w:color="auto" w:fill="FFFFFF"/>
+            <w:vAlign w:val="center"/>
+          </w:tcPr>
+          <w:p>
+            <w:pPr>
+              <w:pStyle w:val="TableText"/>
+            </w:pPr>
+            <w:r>
+              <w:t>3, 4, 6</w:t>
+            </w:r>
+          </w:p>
+        </w:tc>
+        <w:tc>
+          <w:tcPr>
+            <w:tcW w:w="2970" w:type="dxa"/>
+            <w:shd w:val="clear" w:color="auto" w:fill="FFFFFF"/>
+          </w:tcPr>
+          <w:p>
+            <w:pPr>
+              <w:pStyle w:val="TableText"/>
+            </w:pPr>
+            <w:r>
+              <w:t>retrieveGame, gameQuery, saveGame, addGame.</w:t>
+            </w:r>
+          </w:p>
+        </w:tc>
+      </w:tr>
+      <w:tr>
+        <w:trPr>
+          <w:cantSplit/>
+        </w:trPr>
+        <w:tc>
+          <w:tcPr>
+            <w:tcW w:w="2340" w:type="dxa"/>
+            <w:vAlign w:val="center"/>
+          </w:tcPr>
+          <w:p>
+            <w:pPr>
+              <w:pStyle w:val="TableText"/>
+              <w:rPr>
+                <w:b/>
+                <w:bCs/>
+                <w:color w:val="31849B" w:themeColor="accent5" w:themeShade="BF"/>
+              </w:rPr>
+            </w:pPr>
+            <w:r>
+              <w:rPr>
+                <w:b/>
+                <w:bCs/>
+                <w:color w:val="31849B" w:themeColor="accent5" w:themeShade="BF"/>
+              </w:rPr>
+              <w:t>LevelDBModel</w:t>
+            </w:r>
+          </w:p>
+        </w:tc>
+        <w:tc>
+          <w:tcPr>
+            <w:tcW w:w="4320" w:type="dxa"/>
+            <w:shd w:val="clear" w:color="auto" w:fill="FFFFFF"/>
+            <w:vAlign w:val="center"/>
+          </w:tcPr>
+          <w:p>
+            <w:pPr>
+              <w:pStyle w:val="TableText"/>
+            </w:pPr>
+            <w:r>
+              <w:t>5, 6</w:t>
+            </w:r>
+          </w:p>
+        </w:tc>
+        <w:tc>
+          <w:tcPr>
+            <w:tcW w:w="2970" w:type="dxa"/>
+            <w:shd w:val="clear" w:color="auto" w:fill="FFFFFF"/>
+          </w:tcPr>
+          <w:p>
+            <w:pPr>
+              <w:pStyle w:val="TableText"/>
+            </w:pPr>
+            <w:r>
+              <w:t>retrieveLevel, saveLevels.</w:t>
+            </w:r>
+          </w:p>
+        </w:tc>
+      </w:tr>
+      <w:tr>
+        <w:trPr>
+          <w:cantSplit/>
+        </w:trPr>
+        <w:tc>
+          <w:tcPr>
+            <w:tcW w:w="2340" w:type="dxa"/>
+            <w:vAlign w:val="center"/>
+          </w:tcPr>
+          <w:p>
+            <w:pPr>
+              <w:pStyle w:val="TableText"/>
+              <w:rPr>
+                <w:b/>
+                <w:bCs/>
+                <w:color w:val="31849B" w:themeColor="accent5" w:themeShade="BF"/>
+              </w:rPr>
+            </w:pPr>
+            <w:r>
+              <w:rPr>
+                <w:b/>
+                <w:bCs/>
+                <w:color w:val="31849B" w:themeColor="accent5" w:themeShade="BF"/>
+              </w:rPr>
+              <w:t>AchievementDBModel</w:t>
+            </w:r>
+          </w:p>
+        </w:tc>
+        <w:tc>
+          <w:tcPr>
+            <w:tcW w:w="4320" w:type="dxa"/>
+            <w:shd w:val="clear" w:color="auto" w:fill="FFFFFF"/>
+            <w:vAlign w:val="center"/>
+          </w:tcPr>
+          <w:p>
+            <w:pPr>
+              <w:pStyle w:val="TableText"/>
+            </w:pPr>
+            <w:r>
+              <w:t>5</w:t>
+            </w:r>
+          </w:p>
+        </w:tc>
+        <w:tc>
+          <w:tcPr>
+            <w:tcW w:w="2970" w:type="dxa"/>
+            <w:shd w:val="clear" w:color="auto" w:fill="FFFFFF"/>
+          </w:tcPr>
+          <w:p>
+            <w:pPr>
+              <w:pStyle w:val="TableText"/>
+            </w:pPr>
+            <w:r>
+              <w:t>retrieveAch.</w:t>
+            </w:r>
           </w:p>
         </w:tc>
       </w:tr>
@@ -4265,12 +5542,12 @@
       <w:pPr>
         <w:pStyle w:val="Heading1"/>
       </w:pPr>
-      <w:bookmarkStart w:id="27" w:name="_Toc469275174"/>
+      <w:bookmarkStart w:id="26" w:name="_Toc469334839"/>
       <w:r>
         <w:lastRenderedPageBreak/>
         <w:t>Ownership Report</w:t>
       </w:r>
-      <w:bookmarkEnd w:id="27"/>
+      <w:bookmarkEnd w:id="26"/>
     </w:p>
     <w:p>
       <w:pPr>
@@ -4364,6 +5641,13 @@
                 <w:bCs w:val="0"/>
               </w:rPr>
             </w:pPr>
+            <w:r>
+              <w:rPr>
+                <w:b w:val="0"/>
+                <w:bCs w:val="0"/>
+              </w:rPr>
+              <w:t>Seq. diagrams ID 1, 2, 3</w:t>
+            </w:r>
           </w:p>
         </w:tc>
         <w:tc>
@@ -4379,11 +5663,84 @@
                 <w:bCs/>
               </w:rPr>
             </w:pPr>
+            <w:r>
+              <w:rPr>
+                <w:b/>
+                <w:bCs/>
+              </w:rPr>
+              <w:t>Alaa Atef Badr</w:t>
+            </w:r>
+          </w:p>
+          <w:p>
+            <w:pPr>
+              <w:jc w:val="center"/>
+              <w:cnfStyle w:val="000000100000" w:firstRow="0" w:lastRow="0" w:firstColumn="0" w:lastColumn="0" w:oddVBand="0" w:evenVBand="0" w:oddHBand="1" w:evenHBand="0" w:firstRowFirstColumn="0" w:firstRowLastColumn="0" w:lastRowFirstColumn="0" w:lastRowLastColumn="0"/>
+              <w:rPr>
+                <w:b/>
+                <w:bCs/>
+              </w:rPr>
+            </w:pPr>
+            <w:r>
+              <w:rPr>
+                <w:b/>
+                <w:bCs/>
+              </w:rPr>
+              <w:t>Karim Ehab Ahmed</w:t>
+            </w:r>
           </w:p>
         </w:tc>
       </w:tr>
       <w:tr>
         <w:trPr>
+          <w:trHeight w:val="465"/>
+        </w:trPr>
+        <w:tc>
+          <w:tcPr>
+            <w:cnfStyle w:val="001000000000" w:firstRow="0" w:lastRow="0" w:firstColumn="1" w:lastColumn="0" w:oddVBand="0" w:evenVBand="0" w:oddHBand="0" w:evenHBand="0" w:firstRowFirstColumn="0" w:firstRowLastColumn="0" w:lastRowFirstColumn="0" w:lastRowLastColumn="0"/>
+            <w:tcW w:w="5598" w:type="dxa"/>
+          </w:tcPr>
+          <w:p>
+            <w:pPr>
+              <w:rPr>
+                <w:b w:val="0"/>
+                <w:bCs w:val="0"/>
+              </w:rPr>
+            </w:pPr>
+            <w:r>
+              <w:rPr>
+                <w:b w:val="0"/>
+                <w:bCs w:val="0"/>
+              </w:rPr>
+              <w:t>Seq. diagram ID 4, 5</w:t>
+            </w:r>
+          </w:p>
+        </w:tc>
+        <w:tc>
+          <w:tcPr>
+            <w:tcW w:w="3258" w:type="dxa"/>
+          </w:tcPr>
+          <w:p>
+            <w:pPr>
+              <w:jc w:val="center"/>
+              <w:cnfStyle w:val="000000000000" w:firstRow="0" w:lastRow="0" w:firstColumn="0" w:lastColumn="0" w:oddVBand="0" w:evenVBand="0" w:oddHBand="0" w:evenHBand="0" w:firstRowFirstColumn="0" w:firstRowLastColumn="0" w:lastRowFirstColumn="0" w:lastRowLastColumn="0"/>
+              <w:rPr>
+                <w:b/>
+                <w:bCs/>
+              </w:rPr>
+            </w:pPr>
+            <w:r>
+              <w:rPr>
+                <w:b/>
+                <w:bCs/>
+              </w:rPr>
+              <w:t>All the team</w:t>
+            </w:r>
+          </w:p>
+        </w:tc>
+      </w:tr>
+      <w:tr>
+        <w:trPr>
+          <w:cnfStyle w:val="000000100000" w:firstRow="0" w:lastRow="0" w:firstColumn="0" w:lastColumn="0" w:oddVBand="0" w:evenVBand="0" w:oddHBand="1" w:evenHBand="0" w:firstRowFirstColumn="0" w:firstRowLastColumn="0" w:lastRowFirstColumn="0" w:lastRowLastColumn="0"/>
           <w:trHeight w:val="445"/>
         </w:trPr>
         <w:tc>
@@ -4398,6 +5755,78 @@
                 <w:bCs w:val="0"/>
               </w:rPr>
             </w:pPr>
+            <w:r>
+              <w:rPr>
+                <w:b w:val="0"/>
+                <w:bCs w:val="0"/>
+              </w:rPr>
+              <w:t>Seq. diagram ID 6</w:t>
+            </w:r>
+          </w:p>
+        </w:tc>
+        <w:tc>
+          <w:tcPr>
+            <w:tcW w:w="3258" w:type="dxa"/>
+          </w:tcPr>
+          <w:p>
+            <w:pPr>
+              <w:jc w:val="center"/>
+              <w:cnfStyle w:val="000000100000" w:firstRow="0" w:lastRow="0" w:firstColumn="0" w:lastColumn="0" w:oddVBand="0" w:evenVBand="0" w:oddHBand="1" w:evenHBand="0" w:firstRowFirstColumn="0" w:firstRowLastColumn="0" w:lastRowFirstColumn="0" w:lastRowLastColumn="0"/>
+              <w:rPr>
+                <w:b/>
+                <w:bCs/>
+              </w:rPr>
+            </w:pPr>
+            <w:r>
+              <w:rPr>
+                <w:b/>
+                <w:bCs/>
+              </w:rPr>
+              <w:t>Ismail Ahmed Mahmoud</w:t>
+            </w:r>
+          </w:p>
+          <w:p>
+            <w:pPr>
+              <w:jc w:val="center"/>
+              <w:cnfStyle w:val="000000100000" w:firstRow="0" w:lastRow="0" w:firstColumn="0" w:lastColumn="0" w:oddVBand="0" w:evenVBand="0" w:oddHBand="1" w:evenHBand="0" w:firstRowFirstColumn="0" w:firstRowLastColumn="0" w:lastRowFirstColumn="0" w:lastRowLastColumn="0"/>
+              <w:rPr>
+                <w:b/>
+                <w:bCs/>
+              </w:rPr>
+            </w:pPr>
+            <w:r>
+              <w:rPr>
+                <w:b/>
+                <w:bCs/>
+              </w:rPr>
+              <w:t>Mostafa El Menshaway</w:t>
+            </w:r>
+          </w:p>
+        </w:tc>
+      </w:tr>
+      <w:tr>
+        <w:trPr>
+          <w:trHeight w:val="499"/>
+        </w:trPr>
+        <w:tc>
+          <w:tcPr>
+            <w:cnfStyle w:val="001000000000" w:firstRow="0" w:lastRow="0" w:firstColumn="1" w:lastColumn="0" w:oddVBand="0" w:evenVBand="0" w:oddHBand="0" w:evenHBand="0" w:firstRowFirstColumn="0" w:firstRowLastColumn="0" w:lastRowFirstColumn="0" w:lastRowLastColumn="0"/>
+            <w:tcW w:w="5598" w:type="dxa"/>
+          </w:tcPr>
+          <w:p>
+            <w:pPr>
+              <w:rPr>
+                <w:b w:val="0"/>
+                <w:bCs w:val="0"/>
+              </w:rPr>
+            </w:pPr>
+            <w:r>
+              <w:rPr>
+                <w:b w:val="0"/>
+                <w:bCs w:val="0"/>
+              </w:rPr>
+              <w:t>Class Description Table</w:t>
+            </w:r>
           </w:p>
         </w:tc>
         <w:tc>
@@ -4413,6 +5842,30 @@
                 <w:bCs/>
               </w:rPr>
             </w:pPr>
+            <w:r>
+              <w:rPr>
+                <w:b/>
+                <w:bCs/>
+              </w:rPr>
+              <w:t>Ismail Ahmed Mahmoud</w:t>
+            </w:r>
+          </w:p>
+          <w:p>
+            <w:pPr>
+              <w:jc w:val="center"/>
+              <w:cnfStyle w:val="000000000000" w:firstRow="0" w:lastRow="0" w:firstColumn="0" w:lastColumn="0" w:oddVBand="0" w:evenVBand="0" w:oddHBand="0" w:evenHBand="0" w:firstRowFirstColumn="0" w:firstRowLastColumn="0" w:lastRowFirstColumn="0" w:lastRowLastColumn="0"/>
+              <w:rPr>
+                <w:b/>
+                <w:bCs/>
+              </w:rPr>
+            </w:pPr>
+            <w:r>
+              <w:rPr>
+                <w:b/>
+                <w:bCs/>
+              </w:rPr>
+              <w:t>Alaa Atef Badr</w:t>
+            </w:r>
           </w:p>
         </w:tc>
       </w:tr>
@@ -4433,6 +5886,13 @@
                 <w:bCs w:val="0"/>
               </w:rPr>
             </w:pPr>
+            <w:r>
+              <w:rPr>
+                <w:b w:val="0"/>
+                <w:bCs w:val="0"/>
+              </w:rPr>
+              <w:t>Class Diagram</w:t>
+            </w:r>
           </w:p>
         </w:tc>
         <w:tc>
@@ -4448,6 +5908,207 @@
                 <w:bCs/>
               </w:rPr>
             </w:pPr>
+            <w:r>
+              <w:rPr>
+                <w:b/>
+                <w:bCs/>
+              </w:rPr>
+              <w:t>All the team</w:t>
+            </w:r>
+          </w:p>
+        </w:tc>
+      </w:tr>
+      <w:tr>
+        <w:trPr>
+          <w:trHeight w:val="499"/>
+        </w:trPr>
+        <w:tc>
+          <w:tcPr>
+            <w:cnfStyle w:val="001000000000" w:firstRow="0" w:lastRow="0" w:firstColumn="1" w:lastColumn="0" w:oddVBand="0" w:evenVBand="0" w:oddHBand="0" w:evenHBand="0" w:firstRowFirstColumn="0" w:firstRowLastColumn="0" w:lastRowFirstColumn="0" w:lastRowLastColumn="0"/>
+            <w:tcW w:w="5598" w:type="dxa"/>
+          </w:tcPr>
+          <w:p>
+            <w:pPr>
+              <w:rPr>
+                <w:b w:val="0"/>
+                <w:bCs w:val="0"/>
+              </w:rPr>
+            </w:pPr>
+            <w:r>
+              <w:rPr>
+                <w:b w:val="0"/>
+                <w:bCs w:val="0"/>
+              </w:rPr>
+              <w:t>Class Diagram Relations</w:t>
+            </w:r>
+          </w:p>
+        </w:tc>
+        <w:tc>
+          <w:tcPr>
+            <w:tcW w:w="3258" w:type="dxa"/>
+          </w:tcPr>
+          <w:p>
+            <w:pPr>
+              <w:jc w:val="center"/>
+              <w:cnfStyle w:val="000000000000" w:firstRow="0" w:lastRow="0" w:firstColumn="0" w:lastColumn="0" w:oddVBand="0" w:evenVBand="0" w:oddHBand="0" w:evenHBand="0" w:firstRowFirstColumn="0" w:firstRowLastColumn="0" w:lastRowFirstColumn="0" w:lastRowLastColumn="0"/>
+              <w:rPr>
+                <w:b/>
+                <w:bCs/>
+              </w:rPr>
+            </w:pPr>
+            <w:r>
+              <w:rPr>
+                <w:b/>
+                <w:bCs/>
+              </w:rPr>
+              <w:t>Mostafa El Menshawy</w:t>
+            </w:r>
+          </w:p>
+        </w:tc>
+      </w:tr>
+      <w:tr>
+        <w:trPr>
+          <w:cnfStyle w:val="000000100000" w:firstRow="0" w:lastRow="0" w:firstColumn="0" w:lastColumn="0" w:oddVBand="0" w:evenVBand="0" w:oddHBand="1" w:evenHBand="0" w:firstRowFirstColumn="0" w:firstRowLastColumn="0" w:lastRowFirstColumn="0" w:lastRowLastColumn="0"/>
+          <w:trHeight w:val="499"/>
+        </w:trPr>
+        <w:tc>
+          <w:tcPr>
+            <w:cnfStyle w:val="001000000000" w:firstRow="0" w:lastRow="0" w:firstColumn="1" w:lastColumn="0" w:oddVBand="0" w:evenVBand="0" w:oddHBand="0" w:evenHBand="0" w:firstRowFirstColumn="0" w:firstRowLastColumn="0" w:lastRowFirstColumn="0" w:lastRowLastColumn="0"/>
+            <w:tcW w:w="5598" w:type="dxa"/>
+          </w:tcPr>
+          <w:p>
+            <w:pPr>
+              <w:rPr>
+                <w:b w:val="0"/>
+                <w:bCs w:val="0"/>
+              </w:rPr>
+            </w:pPr>
+            <w:r>
+              <w:rPr>
+                <w:b w:val="0"/>
+                <w:bCs w:val="0"/>
+              </w:rPr>
+              <w:t>Class – Sequence Usage Table</w:t>
+            </w:r>
+          </w:p>
+        </w:tc>
+        <w:tc>
+          <w:tcPr>
+            <w:tcW w:w="3258" w:type="dxa"/>
+          </w:tcPr>
+          <w:p>
+            <w:pPr>
+              <w:jc w:val="center"/>
+              <w:cnfStyle w:val="000000100000" w:firstRow="0" w:lastRow="0" w:firstColumn="0" w:lastColumn="0" w:oddVBand="0" w:evenVBand="0" w:oddHBand="1" w:evenHBand="0" w:firstRowFirstColumn="0" w:firstRowLastColumn="0" w:lastRowFirstColumn="0" w:lastRowLastColumn="0"/>
+              <w:rPr>
+                <w:b/>
+                <w:bCs/>
+              </w:rPr>
+            </w:pPr>
+            <w:r>
+              <w:rPr>
+                <w:b/>
+                <w:bCs/>
+              </w:rPr>
+              <w:t>All the team</w:t>
+            </w:r>
+          </w:p>
+        </w:tc>
+      </w:tr>
+      <w:tr>
+        <w:trPr>
+          <w:trHeight w:val="499"/>
+        </w:trPr>
+        <w:tc>
+          <w:tcPr>
+            <w:cnfStyle w:val="001000000000" w:firstRow="0" w:lastRow="0" w:firstColumn="1" w:lastColumn="0" w:oddVBand="0" w:evenVBand="0" w:oddHBand="0" w:evenHBand="0" w:firstRowFirstColumn="0" w:firstRowLastColumn="0" w:lastRowFirstColumn="0" w:lastRowLastColumn="0"/>
+            <w:tcW w:w="5598" w:type="dxa"/>
+          </w:tcPr>
+          <w:p>
+            <w:pPr>
+              <w:rPr>
+                <w:b w:val="0"/>
+                <w:bCs w:val="0"/>
+              </w:rPr>
+            </w:pPr>
+            <w:r>
+              <w:rPr>
+                <w:b w:val="0"/>
+                <w:bCs w:val="0"/>
+              </w:rPr>
+              <w:t>Git Connections</w:t>
+            </w:r>
+          </w:p>
+        </w:tc>
+        <w:tc>
+          <w:tcPr>
+            <w:tcW w:w="3258" w:type="dxa"/>
+          </w:tcPr>
+          <w:p>
+            <w:pPr>
+              <w:jc w:val="center"/>
+              <w:cnfStyle w:val="000000000000" w:firstRow="0" w:lastRow="0" w:firstColumn="0" w:lastColumn="0" w:oddVBand="0" w:evenVBand="0" w:oddHBand="0" w:evenHBand="0" w:firstRowFirstColumn="0" w:firstRowLastColumn="0" w:lastRowFirstColumn="0" w:lastRowLastColumn="0"/>
+              <w:rPr>
+                <w:b/>
+                <w:bCs/>
+              </w:rPr>
+            </w:pPr>
+            <w:r>
+              <w:rPr>
+                <w:b/>
+                <w:bCs/>
+              </w:rPr>
+              <w:t>Ismail Ahmed Mahmoud</w:t>
+            </w:r>
+          </w:p>
+        </w:tc>
+      </w:tr>
+      <w:tr>
+        <w:trPr>
+          <w:cnfStyle w:val="000000100000" w:firstRow="0" w:lastRow="0" w:firstColumn="0" w:lastColumn="0" w:oddVBand="0" w:evenVBand="0" w:oddHBand="1" w:evenHBand="0" w:firstRowFirstColumn="0" w:firstRowLastColumn="0" w:lastRowFirstColumn="0" w:lastRowLastColumn="0"/>
+          <w:trHeight w:val="499"/>
+        </w:trPr>
+        <w:tc>
+          <w:tcPr>
+            <w:cnfStyle w:val="001000000000" w:firstRow="0" w:lastRow="0" w:firstColumn="1" w:lastColumn="0" w:oddVBand="0" w:evenVBand="0" w:oddHBand="0" w:evenHBand="0" w:firstRowFirstColumn="0" w:firstRowLastColumn="0" w:lastRowFirstColumn="0" w:lastRowLastColumn="0"/>
+            <w:tcW w:w="5598" w:type="dxa"/>
+          </w:tcPr>
+          <w:p>
+            <w:pPr>
+              <w:rPr>
+                <w:b w:val="0"/>
+                <w:bCs w:val="0"/>
+              </w:rPr>
+            </w:pPr>
+            <w:r>
+              <w:rPr>
+                <w:b w:val="0"/>
+                <w:bCs w:val="0"/>
+              </w:rPr>
+              <w:t>Documentation Work</w:t>
+            </w:r>
+          </w:p>
+        </w:tc>
+        <w:tc>
+          <w:tcPr>
+            <w:tcW w:w="3258" w:type="dxa"/>
+          </w:tcPr>
+          <w:p>
+            <w:pPr>
+              <w:jc w:val="center"/>
+              <w:cnfStyle w:val="000000100000" w:firstRow="0" w:lastRow="0" w:firstColumn="0" w:lastColumn="0" w:oddVBand="0" w:evenVBand="0" w:oddHBand="1" w:evenHBand="0" w:firstRowFirstColumn="0" w:firstRowLastColumn="0" w:lastRowFirstColumn="0" w:lastRowLastColumn="0"/>
+              <w:rPr>
+                <w:b/>
+                <w:bCs/>
+              </w:rPr>
+            </w:pPr>
+            <w:r>
+              <w:rPr>
+                <w:b/>
+                <w:bCs/>
+              </w:rPr>
+              <w:t>Alaa Atef Badr</w:t>
+            </w:r>
           </w:p>
         </w:tc>
       </w:tr>
@@ -4461,16 +6122,16 @@
           <w:lang w:bidi="ar-EG"/>
         </w:rPr>
       </w:pPr>
-      <w:bookmarkStart w:id="28" w:name="_Toc468224270"/>
-      <w:bookmarkStart w:id="29" w:name="_Toc469275175"/>
+      <w:bookmarkStart w:id="27" w:name="_Toc468224270"/>
+      <w:bookmarkStart w:id="28" w:name="_Toc469334840"/>
       <w:r>
         <w:rPr>
           <w:lang w:bidi="ar-EG"/>
         </w:rPr>
         <w:t>Git Repository Link</w:t>
       </w:r>
+      <w:bookmarkEnd w:id="27"/>
       <w:bookmarkEnd w:id="28"/>
-      <w:bookmarkEnd w:id="29"/>
     </w:p>
     <w:p>
       <w:pPr>
@@ -4479,36 +6140,38 @@
           <w:lang w:bidi="ar-EG"/>
         </w:rPr>
       </w:pPr>
-      <w:bookmarkStart w:id="30" w:name="OLE_LINK20"/>
-      <w:bookmarkStart w:id="31" w:name="OLE_LINK21"/>
-      <w:bookmarkStart w:id="32" w:name="OLE_LINK22"/>
+      <w:bookmarkStart w:id="29" w:name="OLE_LINK20"/>
+      <w:bookmarkStart w:id="30" w:name="OLE_LINK21"/>
+      <w:bookmarkStart w:id="31" w:name="OLE_LINK22"/>
       <w:r>
         <w:rPr>
           <w:lang w:bidi="ar-EG"/>
         </w:rPr>
         <w:t>https://github.com/IsmailAhmedIsmail/SWE-Project.git</w:t>
       </w:r>
+      <w:bookmarkEnd w:id="29"/>
       <w:bookmarkEnd w:id="30"/>
       <w:bookmarkEnd w:id="31"/>
+    </w:p>
+    <w:p>
+      <w:pPr>
+        <w:rPr>
+          <w:lang w:bidi="ar-EG"/>
+        </w:rPr>
+      </w:pPr>
+      <w:bookmarkStart w:id="32" w:name="_GoBack"/>
       <w:bookmarkEnd w:id="32"/>
     </w:p>
     <w:p>
       <w:pPr>
         <w:rPr>
-          <w:lang w:bidi="ar-EG"/>
-        </w:rPr>
-      </w:pPr>
-    </w:p>
-    <w:p>
-      <w:pPr>
-        <w:rPr>
           <w:rtl/>
         </w:rPr>
       </w:pPr>
     </w:p>
     <w:sectPr>
-      <w:headerReference w:type="default" r:id="rId19"/>
-      <w:footerReference w:type="default" r:id="rId20"/>
+      <w:headerReference w:type="default" r:id="rId20"/>
+      <w:footerReference w:type="default" r:id="rId21"/>
       <w:pgSz w:w="12240" w:h="15840"/>
       <w:pgMar w:top="1152" w:right="1296" w:bottom="1008" w:left="1296" w:header="720" w:footer="720" w:gutter="0"/>
       <w:cols w:space="720"/>
@@ -4520,7 +6183,7 @@
 </file>
 
 <file path=word/endnotes.xml><?xml version="1.0" encoding="utf-8"?>
-<w:endnotes xmlns:wpc="http://schemas.microsoft.com/office/word/2010/wordprocessingCanvas" xmlns:cx="http://schemas.microsoft.com/office/drawing/2014/chartex" xmlns:cx1="http://schemas.microsoft.com/office/drawing/2015/9/8/chartex" xmlns:mc="http://schemas.openxmlformats.org/markup-compatibility/2006" xmlns:o="urn:schemas-microsoft-com:office:office" xmlns:r="http://schemas.openxmlformats.org/officeDocument/2006/relationships" xmlns:m="http://schemas.openxmlformats.org/officeDocument/2006/math" xmlns:v="urn:schemas-microsoft-com:vml" xmlns:wp14="http://schemas.microsoft.com/office/word/2010/wordprocessingDrawing" xmlns:wp="http://schemas.openxmlformats.org/drawingml/2006/wordprocessingDrawing" xmlns:w10="urn:schemas-microsoft-com:office:word" xmlns:w="http://schemas.openxmlformats.org/wordprocessingml/2006/main" xmlns:w14="http://schemas.microsoft.com/office/word/2010/wordml" xmlns:w15="http://schemas.microsoft.com/office/word/2012/wordml" xmlns:w16se="http://schemas.microsoft.com/office/word/2015/wordml/symex" xmlns:wpg="http://schemas.microsoft.com/office/word/2010/wordprocessingGroup" xmlns:wpi="http://schemas.microsoft.com/office/word/2010/wordprocessingInk" xmlns:wne="http://schemas.microsoft.com/office/word/2006/wordml" xmlns:wps="http://schemas.microsoft.com/office/word/2010/wordprocessingShape" mc:Ignorable="w14 w15 w16se wp14">
+<w:endnotes xmlns:wpc="http://schemas.microsoft.com/office/word/2010/wordprocessingCanvas" xmlns:cx="http://schemas.microsoft.com/office/drawing/2014/chartex" xmlns:mc="http://schemas.openxmlformats.org/markup-compatibility/2006" xmlns:o="urn:schemas-microsoft-com:office:office" xmlns:r="http://schemas.openxmlformats.org/officeDocument/2006/relationships" xmlns:m="http://schemas.openxmlformats.org/officeDocument/2006/math" xmlns:v="urn:schemas-microsoft-com:vml" xmlns:wp14="http://schemas.microsoft.com/office/word/2010/wordprocessingDrawing" xmlns:wp="http://schemas.openxmlformats.org/drawingml/2006/wordprocessingDrawing" xmlns:w10="urn:schemas-microsoft-com:office:word" xmlns:w="http://schemas.openxmlformats.org/wordprocessingml/2006/main" xmlns:w14="http://schemas.microsoft.com/office/word/2010/wordml" xmlns:w15="http://schemas.microsoft.com/office/word/2012/wordml" xmlns:w16se="http://schemas.microsoft.com/office/word/2015/wordml/symex" xmlns:wpg="http://schemas.microsoft.com/office/word/2010/wordprocessingGroup" xmlns:wpi="http://schemas.microsoft.com/office/word/2010/wordprocessingInk" xmlns:wne="http://schemas.microsoft.com/office/word/2006/wordml" xmlns:wps="http://schemas.microsoft.com/office/word/2010/wordprocessingShape" mc:Ignorable="w14 w15 w16se wp14">
   <w:endnote w:type="separator" w:id="-1">
     <w:p>
       <w:pPr>
@@ -4545,7 +6208,7 @@
 </file>
 
 <file path=word/footer1.xml><?xml version="1.0" encoding="utf-8"?>
-<w:ftr xmlns:wpc="http://schemas.microsoft.com/office/word/2010/wordprocessingCanvas" xmlns:cx="http://schemas.microsoft.com/office/drawing/2014/chartex" xmlns:cx1="http://schemas.microsoft.com/office/drawing/2015/9/8/chartex" xmlns:mc="http://schemas.openxmlformats.org/markup-compatibility/2006" xmlns:o="urn:schemas-microsoft-com:office:office" xmlns:r="http://schemas.openxmlformats.org/officeDocument/2006/relationships" xmlns:m="http://schemas.openxmlformats.org/officeDocument/2006/math" xmlns:v="urn:schemas-microsoft-com:vml" xmlns:wp14="http://schemas.microsoft.com/office/word/2010/wordprocessingDrawing" xmlns:wp="http://schemas.openxmlformats.org/drawingml/2006/wordprocessingDrawing" xmlns:w10="urn:schemas-microsoft-com:office:word" xmlns:w="http://schemas.openxmlformats.org/wordprocessingml/2006/main" xmlns:w14="http://schemas.microsoft.com/office/word/2010/wordml" xmlns:w15="http://schemas.microsoft.com/office/word/2012/wordml" xmlns:w16se="http://schemas.microsoft.com/office/word/2015/wordml/symex" xmlns:wpg="http://schemas.microsoft.com/office/word/2010/wordprocessingGroup" xmlns:wpi="http://schemas.microsoft.com/office/word/2010/wordprocessingInk" xmlns:wne="http://schemas.microsoft.com/office/word/2006/wordml" xmlns:wps="http://schemas.microsoft.com/office/word/2010/wordprocessingShape" mc:Ignorable="w14 w15 w16se wp14">
+<w:ftr xmlns:wpc="http://schemas.microsoft.com/office/word/2010/wordprocessingCanvas" xmlns:cx="http://schemas.microsoft.com/office/drawing/2014/chartex" xmlns:mc="http://schemas.openxmlformats.org/markup-compatibility/2006" xmlns:o="urn:schemas-microsoft-com:office:office" xmlns:r="http://schemas.openxmlformats.org/officeDocument/2006/relationships" xmlns:m="http://schemas.openxmlformats.org/officeDocument/2006/math" xmlns:v="urn:schemas-microsoft-com:vml" xmlns:wp14="http://schemas.microsoft.com/office/word/2010/wordprocessingDrawing" xmlns:wp="http://schemas.openxmlformats.org/drawingml/2006/wordprocessingDrawing" xmlns:w10="urn:schemas-microsoft-com:office:word" xmlns:w="http://schemas.openxmlformats.org/wordprocessingml/2006/main" xmlns:w14="http://schemas.microsoft.com/office/word/2010/wordml" xmlns:w15="http://schemas.microsoft.com/office/word/2012/wordml" xmlns:w16se="http://schemas.microsoft.com/office/word/2015/wordml/symex" xmlns:wpg="http://schemas.microsoft.com/office/word/2010/wordprocessingGroup" xmlns:wpi="http://schemas.microsoft.com/office/word/2010/wordprocessingInk" xmlns:wne="http://schemas.microsoft.com/office/word/2006/wordml" xmlns:wps="http://schemas.microsoft.com/office/word/2010/wordprocessingShape" mc:Ignorable="w14 w15 w16se wp14">
   <w:p>
     <w:pPr>
       <w:pStyle w:val="Footer"/>
@@ -4771,7 +6434,7 @@
         <w:sz w:val="23"/>
         <w:szCs w:val="23"/>
       </w:rPr>
-      <w:t>3</w:t>
+      <w:t>14</w:t>
     </w:r>
     <w:r>
       <w:rPr>
@@ -4794,7 +6457,7 @@
 </file>
 
 <file path=word/footnotes.xml><?xml version="1.0" encoding="utf-8"?>
-<w:footnotes xmlns:wpc="http://schemas.microsoft.com/office/word/2010/wordprocessingCanvas" xmlns:cx="http://schemas.microsoft.com/office/drawing/2014/chartex" xmlns:cx1="http://schemas.microsoft.com/office/drawing/2015/9/8/chartex" xmlns:mc="http://schemas.openxmlformats.org/markup-compatibility/2006" xmlns:o="urn:schemas-microsoft-com:office:office" xmlns:r="http://schemas.openxmlformats.org/officeDocument/2006/relationships" xmlns:m="http://schemas.openxmlformats.org/officeDocument/2006/math" xmlns:v="urn:schemas-microsoft-com:vml" xmlns:wp14="http://schemas.microsoft.com/office/word/2010/wordprocessingDrawing" xmlns:wp="http://schemas.openxmlformats.org/drawingml/2006/wordprocessingDrawing" xmlns:w10="urn:schemas-microsoft-com:office:word" xmlns:w="http://schemas.openxmlformats.org/wordprocessingml/2006/main" xmlns:w14="http://schemas.microsoft.com/office/word/2010/wordml" xmlns:w15="http://schemas.microsoft.com/office/word/2012/wordml" xmlns:w16se="http://schemas.microsoft.com/office/word/2015/wordml/symex" xmlns:wpg="http://schemas.microsoft.com/office/word/2010/wordprocessingGroup" xmlns:wpi="http://schemas.microsoft.com/office/word/2010/wordprocessingInk" xmlns:wne="http://schemas.microsoft.com/office/word/2006/wordml" xmlns:wps="http://schemas.microsoft.com/office/word/2010/wordprocessingShape" mc:Ignorable="w14 w15 w16se wp14">
+<w:footnotes xmlns:wpc="http://schemas.microsoft.com/office/word/2010/wordprocessingCanvas" xmlns:cx="http://schemas.microsoft.com/office/drawing/2014/chartex" xmlns:mc="http://schemas.openxmlformats.org/markup-compatibility/2006" xmlns:o="urn:schemas-microsoft-com:office:office" xmlns:r="http://schemas.openxmlformats.org/officeDocument/2006/relationships" xmlns:m="http://schemas.openxmlformats.org/officeDocument/2006/math" xmlns:v="urn:schemas-microsoft-com:vml" xmlns:wp14="http://schemas.microsoft.com/office/word/2010/wordprocessingDrawing" xmlns:wp="http://schemas.openxmlformats.org/drawingml/2006/wordprocessingDrawing" xmlns:w10="urn:schemas-microsoft-com:office:word" xmlns:w="http://schemas.openxmlformats.org/wordprocessingml/2006/main" xmlns:w14="http://schemas.microsoft.com/office/word/2010/wordml" xmlns:w15="http://schemas.microsoft.com/office/word/2012/wordml" xmlns:w16se="http://schemas.microsoft.com/office/word/2015/wordml/symex" xmlns:wpg="http://schemas.microsoft.com/office/word/2010/wordprocessingGroup" xmlns:wpi="http://schemas.microsoft.com/office/word/2010/wordprocessingInk" xmlns:wne="http://schemas.microsoft.com/office/word/2006/wordml" xmlns:wps="http://schemas.microsoft.com/office/word/2010/wordprocessingShape" mc:Ignorable="w14 w15 w16se wp14">
   <w:footnote w:type="separator" w:id="-1">
     <w:p>
       <w:pPr>
@@ -4819,7 +6482,7 @@
 </file>
 
 <file path=word/header1.xml><?xml version="1.0" encoding="utf-8"?>
-<w:hdr xmlns:wpc="http://schemas.microsoft.com/office/word/2010/wordprocessingCanvas" xmlns:cx="http://schemas.microsoft.com/office/drawing/2014/chartex" xmlns:cx1="http://schemas.microsoft.com/office/drawing/2015/9/8/chartex" xmlns:mc="http://schemas.openxmlformats.org/markup-compatibility/2006" xmlns:o="urn:schemas-microsoft-com:office:office" xmlns:r="http://schemas.openxmlformats.org/officeDocument/2006/relationships" xmlns:m="http://schemas.openxmlformats.org/officeDocument/2006/math" xmlns:v="urn:schemas-microsoft-com:vml" xmlns:wp14="http://schemas.microsoft.com/office/word/2010/wordprocessingDrawing" xmlns:wp="http://schemas.openxmlformats.org/drawingml/2006/wordprocessingDrawing" xmlns:w10="urn:schemas-microsoft-com:office:word" xmlns:w="http://schemas.openxmlformats.org/wordprocessingml/2006/main" xmlns:w14="http://schemas.microsoft.com/office/word/2010/wordml" xmlns:w15="http://schemas.microsoft.com/office/word/2012/wordml" xmlns:w16se="http://schemas.microsoft.com/office/word/2015/wordml/symex" xmlns:wpg="http://schemas.microsoft.com/office/word/2010/wordprocessingGroup" xmlns:wpi="http://schemas.microsoft.com/office/word/2010/wordprocessingInk" xmlns:wne="http://schemas.microsoft.com/office/word/2006/wordml" xmlns:wps="http://schemas.microsoft.com/office/word/2010/wordprocessingShape" mc:Ignorable="w14 w15 w16se wp14">
+<w:hdr xmlns:wpc="http://schemas.microsoft.com/office/word/2010/wordprocessingCanvas" xmlns:cx="http://schemas.microsoft.com/office/drawing/2014/chartex" xmlns:mc="http://schemas.openxmlformats.org/markup-compatibility/2006" xmlns:o="urn:schemas-microsoft-com:office:office" xmlns:r="http://schemas.openxmlformats.org/officeDocument/2006/relationships" xmlns:m="http://schemas.openxmlformats.org/officeDocument/2006/math" xmlns:v="urn:schemas-microsoft-com:vml" xmlns:wp14="http://schemas.microsoft.com/office/word/2010/wordprocessingDrawing" xmlns:wp="http://schemas.openxmlformats.org/drawingml/2006/wordprocessingDrawing" xmlns:w10="urn:schemas-microsoft-com:office:word" xmlns:w="http://schemas.openxmlformats.org/wordprocessingml/2006/main" xmlns:w14="http://schemas.microsoft.com/office/word/2010/wordml" xmlns:w15="http://schemas.microsoft.com/office/word/2012/wordml" xmlns:w16se="http://schemas.microsoft.com/office/word/2015/wordml/symex" xmlns:wpg="http://schemas.microsoft.com/office/word/2010/wordprocessingGroup" xmlns:wpi="http://schemas.microsoft.com/office/word/2010/wordprocessingInk" xmlns:wne="http://schemas.microsoft.com/office/word/2006/wordml" xmlns:wps="http://schemas.microsoft.com/office/word/2010/wordprocessingShape" mc:Ignorable="w14 w15 w16se wp14">
   <w:p>
     <w:pPr>
       <w:pStyle w:val="Header"/>
@@ -5046,7 +6709,7 @@
 </file>
 
 <file path=word/numbering.xml><?xml version="1.0" encoding="utf-8"?>
-<w:numbering xmlns:wpc="http://schemas.microsoft.com/office/word/2010/wordprocessingCanvas" xmlns:cx="http://schemas.microsoft.com/office/drawing/2014/chartex" xmlns:cx1="http://schemas.microsoft.com/office/drawing/2015/9/8/chartex" xmlns:mc="http://schemas.openxmlformats.org/markup-compatibility/2006" xmlns:o="urn:schemas-microsoft-com:office:office" xmlns:r="http://schemas.openxmlformats.org/officeDocument/2006/relationships" xmlns:m="http://schemas.openxmlformats.org/officeDocument/2006/math" xmlns:v="urn:schemas-microsoft-com:vml" xmlns:wp14="http://schemas.microsoft.com/office/word/2010/wordprocessingDrawing" xmlns:wp="http://schemas.openxmlformats.org/drawingml/2006/wordprocessingDrawing" xmlns:w10="urn:schemas-microsoft-com:office:word" xmlns:w="http://schemas.openxmlformats.org/wordprocessingml/2006/main" xmlns:w14="http://schemas.microsoft.com/office/word/2010/wordml" xmlns:w15="http://schemas.microsoft.com/office/word/2012/wordml" xmlns:w16se="http://schemas.microsoft.com/office/word/2015/wordml/symex" xmlns:wpg="http://schemas.microsoft.com/office/word/2010/wordprocessingGroup" xmlns:wpi="http://schemas.microsoft.com/office/word/2010/wordprocessingInk" xmlns:wne="http://schemas.microsoft.com/office/word/2006/wordml" xmlns:wps="http://schemas.microsoft.com/office/word/2010/wordprocessingShape" mc:Ignorable="w14 w15 w16se wp14">
+<w:numbering xmlns:wpc="http://schemas.microsoft.com/office/word/2010/wordprocessingCanvas" xmlns:cx="http://schemas.microsoft.com/office/drawing/2014/chartex" xmlns:mc="http://schemas.openxmlformats.org/markup-compatibility/2006" xmlns:o="urn:schemas-microsoft-com:office:office" xmlns:r="http://schemas.openxmlformats.org/officeDocument/2006/relationships" xmlns:m="http://schemas.openxmlformats.org/officeDocument/2006/math" xmlns:v="urn:schemas-microsoft-com:vml" xmlns:wp14="http://schemas.microsoft.com/office/word/2010/wordprocessingDrawing" xmlns:wp="http://schemas.openxmlformats.org/drawingml/2006/wordprocessingDrawing" xmlns:w10="urn:schemas-microsoft-com:office:word" xmlns:w="http://schemas.openxmlformats.org/wordprocessingml/2006/main" xmlns:w14="http://schemas.microsoft.com/office/word/2010/wordml" xmlns:w15="http://schemas.microsoft.com/office/word/2012/wordml" xmlns:w16se="http://schemas.microsoft.com/office/word/2015/wordml/symex" xmlns:wpg="http://schemas.microsoft.com/office/word/2010/wordprocessingGroup" xmlns:wpi="http://schemas.microsoft.com/office/word/2010/wordprocessingInk" xmlns:wne="http://schemas.microsoft.com/office/word/2006/wordml" xmlns:wps="http://schemas.microsoft.com/office/word/2010/wordprocessingShape" mc:Ignorable="w14 w15 w16se wp14">
   <w:abstractNum w:abstractNumId="0" w15:restartNumberingAfterBreak="0">
     <w:nsid w:val="054C6B08"/>
     <w:multiLevelType w:val="hybridMultilevel"/>
@@ -7170,7 +8833,7 @@
 </file>
 
 <file path=customXml/itemProps1.xml><?xml version="1.0" encoding="utf-8"?>
-<ds:datastoreItem xmlns:ds="http://schemas.openxmlformats.org/officeDocument/2006/customXml" ds:itemID="{B8F4073E-B4A8-4981-86F3-753471E77E6E}">
+<ds:datastoreItem xmlns:ds="http://schemas.openxmlformats.org/officeDocument/2006/customXml" ds:itemID="{0A3ABF2B-60B5-41E4-912E-854958D8D88C}">
   <ds:schemaRefs>
     <ds:schemaRef ds:uri="http://schemas.openxmlformats.org/officeDocument/2006/bibliography"/>
   </ds:schemaRefs>

</xml_diff>

<commit_message>
Pictures in document updated
</commit_message>
<xml_diff>
--- a/CS251-MohamedSamir-20140066-SDSDocument.docx
+++ b/CS251-MohamedSamir-20140066-SDSDocument.docx
@@ -1,6 +1,6 @@
 
 <file path=word/document.xml><?xml version="1.0" encoding="utf-8"?>
-<w:document xmlns:wpc="http://schemas.microsoft.com/office/word/2010/wordprocessingCanvas" xmlns:cx="http://schemas.microsoft.com/office/drawing/2014/chartex" xmlns:mc="http://schemas.openxmlformats.org/markup-compatibility/2006" xmlns:o="urn:schemas-microsoft-com:office:office" xmlns:r="http://schemas.openxmlformats.org/officeDocument/2006/relationships" xmlns:m="http://schemas.openxmlformats.org/officeDocument/2006/math" xmlns:v="urn:schemas-microsoft-com:vml" xmlns:wp14="http://schemas.microsoft.com/office/word/2010/wordprocessingDrawing" xmlns:wp="http://schemas.openxmlformats.org/drawingml/2006/wordprocessingDrawing" xmlns:w10="urn:schemas-microsoft-com:office:word" xmlns:w="http://schemas.openxmlformats.org/wordprocessingml/2006/main" xmlns:w14="http://schemas.microsoft.com/office/word/2010/wordml" xmlns:w15="http://schemas.microsoft.com/office/word/2012/wordml" xmlns:w16se="http://schemas.microsoft.com/office/word/2015/wordml/symex" xmlns:wpg="http://schemas.microsoft.com/office/word/2010/wordprocessingGroup" xmlns:wpi="http://schemas.microsoft.com/office/word/2010/wordprocessingInk" xmlns:wne="http://schemas.microsoft.com/office/word/2006/wordml" xmlns:wps="http://schemas.microsoft.com/office/word/2010/wordprocessingShape" mc:Ignorable="w14 w15 w16se wp14">
+<w:document xmlns:wpc="http://schemas.microsoft.com/office/word/2010/wordprocessingCanvas" xmlns:mc="http://schemas.openxmlformats.org/markup-compatibility/2006" xmlns:o="urn:schemas-microsoft-com:office:office" xmlns:r="http://schemas.openxmlformats.org/officeDocument/2006/relationships" xmlns:m="http://schemas.openxmlformats.org/officeDocument/2006/math" xmlns:v="urn:schemas-microsoft-com:vml" xmlns:wp14="http://schemas.microsoft.com/office/word/2010/wordprocessingDrawing" xmlns:wp="http://schemas.openxmlformats.org/drawingml/2006/wordprocessingDrawing" xmlns:w10="urn:schemas-microsoft-com:office:word" xmlns:w="http://schemas.openxmlformats.org/wordprocessingml/2006/main" xmlns:w14="http://schemas.microsoft.com/office/word/2010/wordml" xmlns:w15="http://schemas.microsoft.com/office/word/2012/wordml" xmlns:wpg="http://schemas.microsoft.com/office/word/2010/wordprocessingGroup" xmlns:wpi="http://schemas.microsoft.com/office/word/2010/wordprocessingInk" xmlns:wne="http://schemas.microsoft.com/office/word/2006/wordml" xmlns:wps="http://schemas.microsoft.com/office/word/2010/wordprocessingShape" mc:Ignorable="w14 w15 wp14">
   <w:body>
     <w:p>
       <w:pPr>
@@ -233,8 +233,19 @@
           <w:szCs w:val="76"/>
           <w:lang w:bidi="ar-EG"/>
         </w:rPr>
-        <w:t>PN: edugame</w:t>
+        <w:t xml:space="preserve">PN: </w:t>
       </w:r>
+      <w:proofErr w:type="spellStart"/>
+      <w:r>
+        <w:rPr>
+          <w:color w:val="C00000"/>
+          <w:sz w:val="76"/>
+          <w:szCs w:val="76"/>
+          <w:lang w:bidi="ar-EG"/>
+        </w:rPr>
+        <w:t>edugame</w:t>
+      </w:r>
+      <w:proofErr w:type="spellEnd"/>
     </w:p>
     <w:p>
       <w:pPr>
@@ -1446,7 +1457,15 @@
               <w:cnfStyle w:val="000000100000" w:firstRow="0" w:lastRow="0" w:firstColumn="0" w:lastColumn="0" w:oddVBand="0" w:evenVBand="0" w:oddHBand="1" w:evenHBand="0" w:firstRowFirstColumn="0" w:firstRowLastColumn="0" w:lastRowFirstColumn="0" w:lastRowLastColumn="0"/>
             </w:pPr>
             <w:r>
-              <w:t>Alaa Atef Badr</w:t>
+              <w:t xml:space="preserve">Alaa </w:t>
+            </w:r>
+            <w:proofErr w:type="spellStart"/>
+            <w:r>
+              <w:t>Atef</w:t>
+            </w:r>
+            <w:proofErr w:type="spellEnd"/>
+            <w:r>
+              <w:t xml:space="preserve"> Badr</w:t>
             </w:r>
             <w:r>
               <w:tab/>
@@ -1570,7 +1589,15 @@
               <w:cnfStyle w:val="000000100000" w:firstRow="0" w:lastRow="0" w:firstColumn="0" w:lastColumn="0" w:oddVBand="0" w:evenVBand="0" w:oddHBand="1" w:evenHBand="0" w:firstRowFirstColumn="0" w:firstRowLastColumn="0" w:lastRowFirstColumn="0" w:lastRowLastColumn="0"/>
             </w:pPr>
             <w:r>
-              <w:t>Karim Ehab Ahmed</w:t>
+              <w:t xml:space="preserve">Karim </w:t>
+            </w:r>
+            <w:proofErr w:type="spellStart"/>
+            <w:r>
+              <w:t>Ehab</w:t>
+            </w:r>
+            <w:proofErr w:type="spellEnd"/>
+            <w:r>
+              <w:t xml:space="preserve"> Ahmed</w:t>
             </w:r>
           </w:p>
         </w:tc>
@@ -1630,8 +1657,13 @@
               <w:cnfStyle w:val="000000000000" w:firstRow="0" w:lastRow="0" w:firstColumn="0" w:lastColumn="0" w:oddVBand="0" w:evenVBand="0" w:oddHBand="0" w:evenHBand="0" w:firstRowFirstColumn="0" w:firstRowLastColumn="0" w:lastRowFirstColumn="0" w:lastRowLastColumn="0"/>
             </w:pPr>
             <w:r>
-              <w:t>Mostafa Mohamed ElMenshawy</w:t>
-            </w:r>
+              <w:t xml:space="preserve">Mostafa Mohamed </w:t>
+            </w:r>
+            <w:proofErr w:type="spellStart"/>
+            <w:r>
+              <w:t>ElMenshawy</w:t>
+            </w:r>
+            <w:proofErr w:type="spellEnd"/>
           </w:p>
         </w:tc>
         <w:tc>
@@ -1707,7 +1739,23 @@
           <w:rFonts w:cstheme="majorBidi"/>
           <w:color w:val="000000" w:themeColor="text1"/>
         </w:rPr>
-        <w:t>Expecting our professor and TAs to read this document for feedback. Also it will act as a reference for us during our working period. Our final version will be introduced to Computek for submission.</w:t>
+        <w:t xml:space="preserve">Expecting our professor and TAs to read this document for feedback. Also it will act as a reference for us during our working period. Our final version will be introduced to </w:t>
+      </w:r>
+      <w:proofErr w:type="spellStart"/>
+      <w:r>
+        <w:rPr>
+          <w:rFonts w:cstheme="majorBidi"/>
+          <w:color w:val="000000" w:themeColor="text1"/>
+        </w:rPr>
+        <w:t>Computek</w:t>
+      </w:r>
+      <w:proofErr w:type="spellEnd"/>
+      <w:r>
+        <w:rPr>
+          <w:rFonts w:cstheme="majorBidi"/>
+          <w:color w:val="000000" w:themeColor="text1"/>
+        </w:rPr>
+        <w:t xml:space="preserve"> for submission.</w:t>
       </w:r>
     </w:p>
     <w:p>
@@ -1746,6 +1794,7 @@
           <w:color w:val="C00000"/>
         </w:rPr>
       </w:pPr>
+      <w:bookmarkStart w:id="6" w:name="_GoBack"/>
       <w:r>
         <w:rPr>
           <w:b/>
@@ -1755,7 +1804,7 @@
         </w:rPr>
         <w:drawing>
           <wp:inline distT="0" distB="0" distL="0" distR="0" wp14:anchorId="713B4109" wp14:editId="093AF786">
-            <wp:extent cx="7442262" cy="3253358"/>
+            <wp:extent cx="7442262" cy="3232308"/>
             <wp:effectExtent l="0" t="0" r="0" b="0"/>
             <wp:docPr id="1" name="Picture 1"/>
             <wp:cNvGraphicFramePr>
@@ -1783,7 +1832,7 @@
                   <pic:spPr>
                     <a:xfrm>
                       <a:off x="0" y="0"/>
-                      <a:ext cx="7442262" cy="3253358"/>
+                      <a:ext cx="7442262" cy="3232308"/>
                     </a:xfrm>
                     <a:prstGeom prst="rect">
                       <a:avLst/>
@@ -1795,17 +1844,18 @@
           </wp:inline>
         </w:drawing>
       </w:r>
+      <w:bookmarkEnd w:id="6"/>
     </w:p>
     <w:p>
       <w:pPr>
         <w:pStyle w:val="Heading3"/>
       </w:pPr>
-      <w:bookmarkStart w:id="6" w:name="_Toc469334833"/>
+      <w:bookmarkStart w:id="7" w:name="_Toc469334833"/>
       <w:r>
         <w:lastRenderedPageBreak/>
         <w:t>Class Description</w:t>
       </w:r>
-      <w:bookmarkEnd w:id="6"/>
+      <w:bookmarkEnd w:id="7"/>
     </w:p>
     <w:tbl>
       <w:tblPr>
@@ -2039,13 +2089,13 @@
             <w:pPr>
               <w:pStyle w:val="TableText"/>
             </w:pPr>
-            <w:bookmarkStart w:id="7" w:name="OLE_LINK25"/>
-            <w:bookmarkStart w:id="8" w:name="OLE_LINK26"/>
+            <w:bookmarkStart w:id="8" w:name="OLE_LINK25"/>
+            <w:bookmarkStart w:id="9" w:name="OLE_LINK26"/>
             <w:r>
               <w:t>Entity child class for student to control his authorization through the website.</w:t>
             </w:r>
-            <w:bookmarkEnd w:id="7"/>
             <w:bookmarkEnd w:id="8"/>
+            <w:bookmarkEnd w:id="9"/>
           </w:p>
         </w:tc>
       </w:tr>
@@ -2333,15 +2383,15 @@
             <w:pPr>
               <w:pStyle w:val="TableText"/>
             </w:pPr>
-            <w:bookmarkStart w:id="9" w:name="OLE_LINK27"/>
-            <w:bookmarkStart w:id="10" w:name="OLE_LINK28"/>
-            <w:bookmarkStart w:id="11" w:name="OLE_LINK29"/>
+            <w:bookmarkStart w:id="10" w:name="OLE_LINK27"/>
+            <w:bookmarkStart w:id="11" w:name="OLE_LINK28"/>
+            <w:bookmarkStart w:id="12" w:name="OLE_LINK29"/>
             <w:r>
               <w:t>Entity child class contains information about a MCQ level in a certain game.</w:t>
             </w:r>
-            <w:bookmarkEnd w:id="9"/>
             <w:bookmarkEnd w:id="10"/>
             <w:bookmarkEnd w:id="11"/>
+            <w:bookmarkEnd w:id="12"/>
           </w:p>
         </w:tc>
       </w:tr>
@@ -2378,6 +2428,7 @@
                 <w:color w:val="31849B" w:themeColor="accent5" w:themeShade="BF"/>
               </w:rPr>
             </w:pPr>
+            <w:proofErr w:type="spellStart"/>
             <w:r>
               <w:rPr>
                 <w:b/>
@@ -2386,6 +2437,7 @@
               </w:rPr>
               <w:t>TorF</w:t>
             </w:r>
+            <w:proofErr w:type="spellEnd"/>
           </w:p>
         </w:tc>
         <w:tc>
@@ -2552,6 +2604,7 @@
                 <w:color w:val="31849B" w:themeColor="accent5" w:themeShade="BF"/>
               </w:rPr>
             </w:pPr>
+            <w:proofErr w:type="spellStart"/>
             <w:r>
               <w:rPr>
                 <w:b/>
@@ -2568,6 +2621,7 @@
               </w:rPr>
               <w:t>Page</w:t>
             </w:r>
+            <w:proofErr w:type="spellEnd"/>
             <w:r>
               <w:rPr>
                 <w:b/>
@@ -2606,7 +2660,7 @@
             <w:pPr>
               <w:pStyle w:val="TableText"/>
             </w:pPr>
-            <w:bookmarkStart w:id="12" w:name="_Hlk469273867"/>
+            <w:bookmarkStart w:id="13" w:name="_Hlk469273867"/>
             <w:r>
               <w:t>12</w:t>
             </w:r>
@@ -2665,19 +2719,19 @@
             <w:r>
               <w:t xml:space="preserve">Boundary parent class after a successful login or registration for students. </w:t>
             </w:r>
-            <w:bookmarkStart w:id="13" w:name="OLE_LINK32"/>
-            <w:bookmarkStart w:id="14" w:name="OLE_LINK33"/>
-            <w:bookmarkStart w:id="15" w:name="OLE_LINK34"/>
+            <w:bookmarkStart w:id="14" w:name="OLE_LINK32"/>
+            <w:bookmarkStart w:id="15" w:name="OLE_LINK33"/>
+            <w:bookmarkStart w:id="16" w:name="OLE_LINK34"/>
             <w:r>
               <w:t>It gives option to choose category or a specific game.</w:t>
             </w:r>
-            <w:bookmarkEnd w:id="13"/>
             <w:bookmarkEnd w:id="14"/>
             <w:bookmarkEnd w:id="15"/>
+            <w:bookmarkEnd w:id="16"/>
           </w:p>
         </w:tc>
       </w:tr>
-      <w:bookmarkEnd w:id="12"/>
+      <w:bookmarkEnd w:id="13"/>
       <w:tr>
         <w:trPr>
           <w:cantSplit/>
@@ -2712,6 +2766,7 @@
                 <w:color w:val="31849B" w:themeColor="accent5" w:themeShade="BF"/>
               </w:rPr>
             </w:pPr>
+            <w:proofErr w:type="spellStart"/>
             <w:r>
               <w:rPr>
                 <w:b/>
@@ -2728,6 +2783,7 @@
               </w:rPr>
               <w:t>age</w:t>
             </w:r>
+            <w:proofErr w:type="spellEnd"/>
             <w:r>
               <w:rPr>
                 <w:b/>
@@ -2786,6 +2842,7 @@
                 <w:color w:val="31849B" w:themeColor="accent5" w:themeShade="BF"/>
               </w:rPr>
             </w:pPr>
+            <w:proofErr w:type="spellStart"/>
             <w:r>
               <w:rPr>
                 <w:b/>
@@ -2802,6 +2859,7 @@
               </w:rPr>
               <w:t>Page</w:t>
             </w:r>
+            <w:proofErr w:type="spellEnd"/>
             <w:r>
               <w:rPr>
                 <w:b/>
@@ -2860,13 +2918,23 @@
                 <w:color w:val="31849B" w:themeColor="accent5" w:themeShade="BF"/>
               </w:rPr>
             </w:pPr>
-            <w:r>
-              <w:rPr>
-                <w:b/>
-                <w:bCs/>
-                <w:color w:val="31849B" w:themeColor="accent5" w:themeShade="BF"/>
-              </w:rPr>
-              <w:t xml:space="preserve">GameBuilder </w:t>
+            <w:proofErr w:type="spellStart"/>
+            <w:r>
+              <w:rPr>
+                <w:b/>
+                <w:bCs/>
+                <w:color w:val="31849B" w:themeColor="accent5" w:themeShade="BF"/>
+              </w:rPr>
+              <w:t>GameBuilder</w:t>
+            </w:r>
+            <w:proofErr w:type="spellEnd"/>
+            <w:r>
+              <w:rPr>
+                <w:b/>
+                <w:bCs/>
+                <w:color w:val="31849B" w:themeColor="accent5" w:themeShade="BF"/>
+              </w:rPr>
+              <w:t xml:space="preserve"> </w:t>
             </w:r>
           </w:p>
         </w:tc>
@@ -2918,6 +2986,7 @@
                 <w:color w:val="31849B" w:themeColor="accent5" w:themeShade="BF"/>
               </w:rPr>
             </w:pPr>
+            <w:proofErr w:type="spellStart"/>
             <w:r>
               <w:rPr>
                 <w:b/>
@@ -2934,6 +3003,7 @@
               </w:rPr>
               <w:t>Control</w:t>
             </w:r>
+            <w:proofErr w:type="spellEnd"/>
           </w:p>
         </w:tc>
         <w:tc>
@@ -2949,7 +3019,15 @@
               <w:t>Control class that</w:t>
             </w:r>
             <w:r>
-              <w:t xml:space="preserve"> acts as a middleware between the gamepage boundary and the game entity. </w:t>
+              <w:t xml:space="preserve"> acts as a middleware between the </w:t>
+            </w:r>
+            <w:proofErr w:type="spellStart"/>
+            <w:r>
+              <w:t>gamepage</w:t>
+            </w:r>
+            <w:proofErr w:type="spellEnd"/>
+            <w:r>
+              <w:t xml:space="preserve"> boundary and the game entity. </w:t>
             </w:r>
             <w:r>
               <w:t>It adds game, loads it, and validate answers through gameplay.</w:t>
@@ -2990,6 +3068,7 @@
                 <w:color w:val="31849B" w:themeColor="accent5" w:themeShade="BF"/>
               </w:rPr>
             </w:pPr>
+            <w:proofErr w:type="spellStart"/>
             <w:r>
               <w:rPr>
                 <w:b/>
@@ -3006,6 +3085,7 @@
               </w:rPr>
               <w:t>Control</w:t>
             </w:r>
+            <w:proofErr w:type="spellEnd"/>
           </w:p>
         </w:tc>
         <w:tc>
@@ -3056,6 +3136,7 @@
                 <w:color w:val="31849B" w:themeColor="accent5" w:themeShade="BF"/>
               </w:rPr>
             </w:pPr>
+            <w:proofErr w:type="spellStart"/>
             <w:r>
               <w:rPr>
                 <w:b/>
@@ -3072,6 +3153,7 @@
               </w:rPr>
               <w:t>Control</w:t>
             </w:r>
+            <w:proofErr w:type="spellEnd"/>
           </w:p>
         </w:tc>
         <w:tc>
@@ -3122,6 +3204,7 @@
                 <w:color w:val="31849B" w:themeColor="accent5" w:themeShade="BF"/>
               </w:rPr>
             </w:pPr>
+            <w:proofErr w:type="spellStart"/>
             <w:r>
               <w:rPr>
                 <w:b/>
@@ -3130,6 +3213,7 @@
               </w:rPr>
               <w:t>BuilderControl</w:t>
             </w:r>
+            <w:proofErr w:type="spellEnd"/>
           </w:p>
         </w:tc>
         <w:tc>
@@ -3142,7 +3226,15 @@
               <w:pStyle w:val="TableText"/>
             </w:pPr>
             <w:r>
-              <w:t>Control class that  is responsible for making teacher’s orders to create a new game and adds it to its category, as long as its different levels.</w:t>
+              <w:t xml:space="preserve">Control class </w:t>
+            </w:r>
+            <w:proofErr w:type="gramStart"/>
+            <w:r>
+              <w:t>that  is</w:t>
+            </w:r>
+            <w:proofErr w:type="gramEnd"/>
+            <w:r>
+              <w:t xml:space="preserve"> responsible for making teacher’s orders to create a new game and adds it to its category, as long as its different levels.</w:t>
             </w:r>
           </w:p>
         </w:tc>
@@ -3180,6 +3272,7 @@
                 <w:color w:val="31849B" w:themeColor="accent5" w:themeShade="BF"/>
               </w:rPr>
             </w:pPr>
+            <w:proofErr w:type="spellStart"/>
             <w:r>
               <w:rPr>
                 <w:b/>
@@ -3188,6 +3281,7 @@
               </w:rPr>
               <w:t>UserDBModel</w:t>
             </w:r>
+            <w:proofErr w:type="spellEnd"/>
           </w:p>
         </w:tc>
         <w:tc>
@@ -3199,18 +3293,18 @@
             <w:pPr>
               <w:pStyle w:val="TableText"/>
             </w:pPr>
-            <w:bookmarkStart w:id="16" w:name="OLE_LINK35"/>
-            <w:bookmarkStart w:id="17" w:name="OLE_LINK36"/>
+            <w:bookmarkStart w:id="17" w:name="OLE_LINK35"/>
+            <w:bookmarkStart w:id="18" w:name="OLE_LINK36"/>
             <w:r>
               <w:t xml:space="preserve">Control Class that controls all database operations required by the system that relates to users. </w:t>
             </w:r>
-            <w:bookmarkStart w:id="18" w:name="OLE_LINK39"/>
-            <w:bookmarkEnd w:id="16"/>
+            <w:bookmarkStart w:id="19" w:name="OLE_LINK39"/>
             <w:bookmarkEnd w:id="17"/>
+            <w:bookmarkEnd w:id="18"/>
             <w:r>
               <w:t xml:space="preserve">It checks for availability and retrieve user data in registration and login. </w:t>
             </w:r>
-            <w:bookmarkEnd w:id="18"/>
+            <w:bookmarkEnd w:id="19"/>
           </w:p>
         </w:tc>
       </w:tr>
@@ -3247,6 +3341,7 @@
                 <w:color w:val="31849B" w:themeColor="accent5" w:themeShade="BF"/>
               </w:rPr>
             </w:pPr>
+            <w:proofErr w:type="spellStart"/>
             <w:r>
               <w:rPr>
                 <w:b/>
@@ -3255,6 +3350,7 @@
               </w:rPr>
               <w:t>CategoryDBModel</w:t>
             </w:r>
+            <w:proofErr w:type="spellEnd"/>
           </w:p>
         </w:tc>
         <w:tc>
@@ -3266,13 +3362,13 @@
             <w:pPr>
               <w:pStyle w:val="TableText"/>
             </w:pPr>
-            <w:bookmarkStart w:id="19" w:name="OLE_LINK37"/>
-            <w:bookmarkStart w:id="20" w:name="OLE_LINK38"/>
+            <w:bookmarkStart w:id="20" w:name="OLE_LINK37"/>
+            <w:bookmarkStart w:id="21" w:name="OLE_LINK38"/>
             <w:r>
               <w:t xml:space="preserve">Control Class that controls all database operations required by the system that relates to categories. </w:t>
             </w:r>
-            <w:bookmarkEnd w:id="19"/>
             <w:bookmarkEnd w:id="20"/>
+            <w:bookmarkEnd w:id="21"/>
             <w:r>
               <w:t>It retrieves the category names for the homepage boundary class.</w:t>
             </w:r>
@@ -3312,6 +3408,7 @@
                 <w:color w:val="31849B" w:themeColor="accent5" w:themeShade="BF"/>
               </w:rPr>
             </w:pPr>
+            <w:proofErr w:type="spellStart"/>
             <w:r>
               <w:rPr>
                 <w:b/>
@@ -3320,6 +3417,7 @@
               </w:rPr>
               <w:t>GameDBModel</w:t>
             </w:r>
+            <w:proofErr w:type="spellEnd"/>
           </w:p>
         </w:tc>
         <w:tc>
@@ -3371,6 +3469,7 @@
                 <w:color w:val="31849B" w:themeColor="accent5" w:themeShade="BF"/>
               </w:rPr>
             </w:pPr>
+            <w:proofErr w:type="spellStart"/>
             <w:r>
               <w:rPr>
                 <w:b/>
@@ -3379,6 +3478,7 @@
               </w:rPr>
               <w:t>LevelDBModel</w:t>
             </w:r>
+            <w:proofErr w:type="spellEnd"/>
           </w:p>
         </w:tc>
         <w:tc>
@@ -3429,6 +3529,7 @@
                 <w:color w:val="31849B" w:themeColor="accent5" w:themeShade="BF"/>
               </w:rPr>
             </w:pPr>
+            <w:proofErr w:type="spellStart"/>
             <w:r>
               <w:rPr>
                 <w:b/>
@@ -3437,6 +3538,7 @@
               </w:rPr>
               <w:t>AchievementDBModel</w:t>
             </w:r>
+            <w:proofErr w:type="spellEnd"/>
           </w:p>
         </w:tc>
         <w:tc>
@@ -3469,7 +3571,7 @@
       <w:pPr>
         <w:pStyle w:val="Heading2"/>
       </w:pPr>
-      <w:bookmarkStart w:id="21" w:name="_Toc469334834"/>
+      <w:bookmarkStart w:id="22" w:name="_Toc469334834"/>
       <w:r>
         <w:lastRenderedPageBreak/>
         <w:t>II</w:t>
@@ -3480,17 +3582,17 @@
       <w:r>
         <w:t>Sequence diagrams</w:t>
       </w:r>
-      <w:bookmarkEnd w:id="21"/>
+      <w:bookmarkEnd w:id="22"/>
     </w:p>
     <w:p>
       <w:pPr>
         <w:pStyle w:val="Heading3"/>
       </w:pPr>
-      <w:bookmarkStart w:id="22" w:name="_Toc469334835"/>
+      <w:bookmarkStart w:id="23" w:name="_Toc469334835"/>
       <w:r>
         <w:t>Register Sequence Diagram</w:t>
       </w:r>
-      <w:bookmarkEnd w:id="22"/>
+      <w:bookmarkEnd w:id="23"/>
     </w:p>
     <w:p>
       <w:r>
@@ -3511,7 +3613,7 @@
         </w:rPr>
         <w:drawing>
           <wp:inline distT="0" distB="0" distL="0" distR="0" wp14:anchorId="36368FE5" wp14:editId="663B1137">
-            <wp:extent cx="6477000" cy="5751830"/>
+            <wp:extent cx="6489942" cy="5524500"/>
             <wp:effectExtent l="0" t="0" r="0" b="0"/>
             <wp:docPr id="4" name="Picture 4"/>
             <wp:cNvGraphicFramePr>
@@ -3524,7 +3626,7 @@
                     <pic:cNvPr id="4" name="Register_Sequence.png"/>
                     <pic:cNvPicPr/>
                   </pic:nvPicPr>
-                  <pic:blipFill rotWithShape="1">
+                  <pic:blipFill>
                     <a:blip r:embed="rId14">
                       <a:extLst>
                         <a:ext uri="{28A0092B-C50C-407E-A947-70E740481C1C}">
@@ -3532,13 +3634,14 @@
                         </a:ext>
                       </a:extLst>
                     </a:blip>
-                    <a:srcRect l="838" t="1525" r="11419" b="3638"/>
-                    <a:stretch/>
+                    <a:stretch>
+                      <a:fillRect/>
+                    </a:stretch>
                   </pic:blipFill>
                   <pic:spPr bwMode="auto">
                     <a:xfrm>
                       <a:off x="0" y="0"/>
-                      <a:ext cx="6491312" cy="5764540"/>
+                      <a:ext cx="6500953" cy="5533873"/>
                     </a:xfrm>
                     <a:prstGeom prst="rect">
                       <a:avLst/>
@@ -3563,12 +3666,12 @@
       <w:pPr>
         <w:pStyle w:val="Heading3"/>
       </w:pPr>
-      <w:bookmarkStart w:id="23" w:name="_Toc469334836"/>
+      <w:bookmarkStart w:id="24" w:name="_Toc469334836"/>
       <w:r>
         <w:lastRenderedPageBreak/>
         <w:t>Play game Sequence Diagram</w:t>
       </w:r>
-      <w:bookmarkEnd w:id="23"/>
+      <w:bookmarkEnd w:id="24"/>
     </w:p>
     <w:p>
       <w:pPr>
@@ -3588,7 +3691,7 @@
         </w:rPr>
         <w:drawing>
           <wp:inline distT="0" distB="0" distL="0" distR="0" wp14:anchorId="031060B2" wp14:editId="265A4DDB">
-            <wp:extent cx="6679875" cy="5889171"/>
+            <wp:extent cx="6699885" cy="5857875"/>
             <wp:effectExtent l="0" t="0" r="0" b="0"/>
             <wp:docPr id="2" name="Picture 2"/>
             <wp:cNvGraphicFramePr>
@@ -3616,7 +3719,7 @@
                   <pic:spPr bwMode="auto">
                     <a:xfrm>
                       <a:off x="0" y="0"/>
-                      <a:ext cx="6700403" cy="5907269"/>
+                      <a:ext cx="6700407" cy="5858331"/>
                     </a:xfrm>
                     <a:prstGeom prst="rect">
                       <a:avLst/>
@@ -3659,7 +3762,7 @@
         </w:rPr>
         <w:drawing>
           <wp:inline distT="0" distB="0" distL="0" distR="0" wp14:anchorId="71697F15" wp14:editId="773D4621">
-            <wp:extent cx="6485890" cy="3200400"/>
+            <wp:extent cx="6057264" cy="2914650"/>
             <wp:effectExtent l="0" t="0" r="0" b="0"/>
             <wp:docPr id="5" name="Picture 5"/>
             <wp:cNvGraphicFramePr>
@@ -3680,13 +3783,13 @@
                         </a:ext>
                       </a:extLst>
                     </a:blip>
-                    <a:srcRect l="5767" t="3380" r="6835" b="21972"/>
+                    <a:srcRect l="3640" t="1520" r="3750" b="13608"/>
                     <a:stretch/>
                   </pic:blipFill>
                   <pic:spPr bwMode="auto">
                     <a:xfrm>
                       <a:off x="0" y="0"/>
-                      <a:ext cx="6543002" cy="3228581"/>
+                      <a:ext cx="6063840" cy="2917814"/>
                     </a:xfrm>
                     <a:prstGeom prst="rect">
                       <a:avLst/>
@@ -3728,7 +3831,7 @@
         </w:rPr>
         <w:drawing>
           <wp:inline distT="0" distB="0" distL="0" distR="0" wp14:anchorId="04B869C9" wp14:editId="31BEF8FF">
-            <wp:extent cx="6419215" cy="2521956"/>
+            <wp:extent cx="6180819" cy="2619375"/>
             <wp:effectExtent l="0" t="0" r="0" b="0"/>
             <wp:docPr id="6" name="Picture 6"/>
             <wp:cNvGraphicFramePr>
@@ -3742,20 +3845,20 @@
                     <pic:cNvPicPr/>
                   </pic:nvPicPr>
                   <pic:blipFill rotWithShape="1">
-                    <a:blip r:embed="rId17" cstate="print">
+                    <a:blip r:embed="rId17">
                       <a:extLst>
                         <a:ext uri="{28A0092B-C50C-407E-A947-70E740481C1C}">
                           <a14:useLocalDpi xmlns:a14="http://schemas.microsoft.com/office/drawing/2010/main" val="0"/>
                         </a:ext>
                       </a:extLst>
                     </a:blip>
-                    <a:srcRect l="6739" t="3742" r="6430" b="21769"/>
+                    <a:srcRect l="3957" r="4403" b="15916"/>
                     <a:stretch/>
                   </pic:blipFill>
                   <pic:spPr bwMode="auto">
                     <a:xfrm>
                       <a:off x="0" y="0"/>
-                      <a:ext cx="6459725" cy="2537871"/>
+                      <a:ext cx="6214606" cy="2633694"/>
                     </a:xfrm>
                     <a:prstGeom prst="rect">
                       <a:avLst/>
@@ -3798,7 +3901,7 @@
         </w:rPr>
         <w:drawing>
           <wp:inline distT="0" distB="0" distL="0" distR="0" wp14:anchorId="0663123A" wp14:editId="21BEE867">
-            <wp:extent cx="6591300" cy="6457950"/>
+            <wp:extent cx="6601460" cy="6391275"/>
             <wp:effectExtent l="0" t="0" r="0" b="0"/>
             <wp:docPr id="7" name="Picture 7"/>
             <wp:cNvGraphicFramePr>
@@ -3811,21 +3914,22 @@
                     <pic:cNvPr id="7" name="Play_sequence.png"/>
                     <pic:cNvPicPr/>
                   </pic:nvPicPr>
-                  <pic:blipFill rotWithShape="1">
-                    <a:blip r:embed="rId18" cstate="print">
+                  <pic:blipFill>
+                    <a:blip r:embed="rId18">
                       <a:extLst>
                         <a:ext uri="{28A0092B-C50C-407E-A947-70E740481C1C}">
                           <a14:useLocalDpi xmlns:a14="http://schemas.microsoft.com/office/drawing/2010/main" val="0"/>
                         </a:ext>
                       </a:extLst>
                     </a:blip>
-                    <a:srcRect t="1548" r="2116" b="2241"/>
-                    <a:stretch/>
+                    <a:stretch>
+                      <a:fillRect/>
+                    </a:stretch>
                   </pic:blipFill>
                   <pic:spPr bwMode="auto">
                     <a:xfrm>
                       <a:off x="0" y="0"/>
-                      <a:ext cx="6601928" cy="6468363"/>
+                      <a:ext cx="6601931" cy="6391731"/>
                     </a:xfrm>
                     <a:prstGeom prst="rect">
                       <a:avLst/>
@@ -3850,12 +3954,12 @@
       <w:pPr>
         <w:pStyle w:val="Heading3"/>
       </w:pPr>
-      <w:bookmarkStart w:id="24" w:name="_Toc469334837"/>
+      <w:bookmarkStart w:id="25" w:name="_Toc469334837"/>
       <w:r>
         <w:lastRenderedPageBreak/>
         <w:t>Add game Sequence Diagram</w:t>
       </w:r>
-      <w:bookmarkEnd w:id="24"/>
+      <w:bookmarkEnd w:id="25"/>
     </w:p>
     <w:p>
       <w:r>
@@ -3869,7 +3973,7 @@
         </w:rPr>
         <w:drawing>
           <wp:inline distT="0" distB="0" distL="0" distR="0" wp14:anchorId="33E68D23" wp14:editId="2EC149C3">
-            <wp:extent cx="6694715" cy="6404610"/>
+            <wp:extent cx="6702264" cy="6286500"/>
             <wp:effectExtent l="0" t="0" r="0" b="0"/>
             <wp:docPr id="8" name="Picture 8"/>
             <wp:cNvGraphicFramePr>
@@ -3882,7 +3986,7 @@
                     <pic:cNvPr id="8" name="AddGame_Sequence.png"/>
                     <pic:cNvPicPr/>
                   </pic:nvPicPr>
-                  <pic:blipFill rotWithShape="1">
+                  <pic:blipFill>
                     <a:blip r:embed="rId19" cstate="print">
                       <a:extLst>
                         <a:ext uri="{28A0092B-C50C-407E-A947-70E740481C1C}">
@@ -3890,13 +3994,14 @@
                         </a:ext>
                       </a:extLst>
                     </a:blip>
-                    <a:srcRect t="662" r="9656" b="2011"/>
-                    <a:stretch/>
+                    <a:stretch>
+                      <a:fillRect/>
+                    </a:stretch>
                   </pic:blipFill>
                   <pic:spPr bwMode="auto">
                     <a:xfrm>
                       <a:off x="0" y="0"/>
-                      <a:ext cx="6702812" cy="6412356"/>
+                      <a:ext cx="6707552" cy="6291460"/>
                     </a:xfrm>
                     <a:prstGeom prst="rect">
                       <a:avLst/>
@@ -3921,7 +4026,7 @@
       <w:pPr>
         <w:pStyle w:val="Heading3"/>
       </w:pPr>
-      <w:bookmarkStart w:id="25" w:name="_Toc469334838"/>
+      <w:bookmarkStart w:id="26" w:name="_Toc469334838"/>
       <w:r>
         <w:lastRenderedPageBreak/>
         <w:t>Class - Sequence Usage</w:t>
@@ -3932,7 +4037,7 @@
       <w:r>
         <w:t>Table</w:t>
       </w:r>
-      <w:bookmarkEnd w:id="25"/>
+      <w:bookmarkEnd w:id="26"/>
     </w:p>
     <w:tbl>
       <w:tblPr>
@@ -4273,8 +4378,21 @@
               <w:pStyle w:val="TableText"/>
             </w:pPr>
             <w:r>
-              <w:t>Category, getList, Addto</w:t>
-            </w:r>
+              <w:t xml:space="preserve">Category, </w:t>
+            </w:r>
+            <w:proofErr w:type="spellStart"/>
+            <w:r>
+              <w:t>getList</w:t>
+            </w:r>
+            <w:proofErr w:type="spellEnd"/>
+            <w:r>
+              <w:t xml:space="preserve">, </w:t>
+            </w:r>
+            <w:proofErr w:type="spellStart"/>
+            <w:r>
+              <w:t>Addto</w:t>
+            </w:r>
+            <w:proofErr w:type="spellEnd"/>
           </w:p>
         </w:tc>
       </w:tr>
@@ -4331,8 +4449,45 @@
               <w:pStyle w:val="TableText"/>
             </w:pPr>
             <w:r>
-              <w:t>Game, addLevel, getType, getList, getLevel, CheckAnswer</w:t>
-            </w:r>
+              <w:t xml:space="preserve">Game, </w:t>
+            </w:r>
+            <w:proofErr w:type="spellStart"/>
+            <w:r>
+              <w:t>addLevel</w:t>
+            </w:r>
+            <w:proofErr w:type="spellEnd"/>
+            <w:r>
+              <w:t xml:space="preserve">, </w:t>
+            </w:r>
+            <w:proofErr w:type="spellStart"/>
+            <w:r>
+              <w:t>getType</w:t>
+            </w:r>
+            <w:proofErr w:type="spellEnd"/>
+            <w:r>
+              <w:t xml:space="preserve">, </w:t>
+            </w:r>
+            <w:proofErr w:type="spellStart"/>
+            <w:r>
+              <w:t>getList</w:t>
+            </w:r>
+            <w:proofErr w:type="spellEnd"/>
+            <w:r>
+              <w:t xml:space="preserve">, </w:t>
+            </w:r>
+            <w:proofErr w:type="spellStart"/>
+            <w:r>
+              <w:t>getLevel</w:t>
+            </w:r>
+            <w:proofErr w:type="spellEnd"/>
+            <w:r>
+              <w:t xml:space="preserve">, </w:t>
+            </w:r>
+            <w:proofErr w:type="spellStart"/>
+            <w:r>
+              <w:t>CheckAnswer</w:t>
+            </w:r>
+            <w:proofErr w:type="spellEnd"/>
           </w:p>
         </w:tc>
       </w:tr>
@@ -4447,8 +4602,21 @@
               <w:pStyle w:val="TableText"/>
             </w:pPr>
             <w:r>
-              <w:t>MCQ, AddtoAnswerList, setrightAnswer</w:t>
-            </w:r>
+              <w:t xml:space="preserve">MCQ, </w:t>
+            </w:r>
+            <w:proofErr w:type="spellStart"/>
+            <w:r>
+              <w:t>AddtoAnswerList</w:t>
+            </w:r>
+            <w:proofErr w:type="spellEnd"/>
+            <w:r>
+              <w:t xml:space="preserve">, </w:t>
+            </w:r>
+            <w:proofErr w:type="spellStart"/>
+            <w:r>
+              <w:t>setrightAnswer</w:t>
+            </w:r>
+            <w:proofErr w:type="spellEnd"/>
           </w:p>
         </w:tc>
       </w:tr>
@@ -4470,6 +4638,7 @@
                 <w:color w:val="31849B" w:themeColor="accent5" w:themeShade="BF"/>
               </w:rPr>
             </w:pPr>
+            <w:proofErr w:type="spellStart"/>
             <w:r>
               <w:rPr>
                 <w:b/>
@@ -4478,6 +4647,7 @@
               </w:rPr>
               <w:t>TorF</w:t>
             </w:r>
+            <w:proofErr w:type="spellEnd"/>
           </w:p>
         </w:tc>
         <w:tc>
@@ -4504,9 +4674,11 @@
             <w:pPr>
               <w:pStyle w:val="TableText"/>
             </w:pPr>
+            <w:proofErr w:type="spellStart"/>
             <w:r>
               <w:t>TorF</w:t>
             </w:r>
+            <w:proofErr w:type="spellEnd"/>
           </w:p>
         </w:tc>
       </w:tr>
@@ -4563,8 +4735,21 @@
               <w:pStyle w:val="TableText"/>
             </w:pPr>
             <w:r>
-              <w:t>Achievements, setLastLevel, getLastLevel</w:t>
-            </w:r>
+              <w:t xml:space="preserve">Achievements, </w:t>
+            </w:r>
+            <w:proofErr w:type="spellStart"/>
+            <w:r>
+              <w:t>setLastLevel</w:t>
+            </w:r>
+            <w:proofErr w:type="spellEnd"/>
+            <w:r>
+              <w:t xml:space="preserve">, </w:t>
+            </w:r>
+            <w:proofErr w:type="spellStart"/>
+            <w:r>
+              <w:t>getLastLevel</w:t>
+            </w:r>
+            <w:proofErr w:type="spellEnd"/>
           </w:p>
         </w:tc>
       </w:tr>
@@ -4644,6 +4829,7 @@
                 <w:color w:val="31849B" w:themeColor="accent5" w:themeShade="BF"/>
               </w:rPr>
             </w:pPr>
+            <w:proofErr w:type="spellStart"/>
             <w:r>
               <w:rPr>
                 <w:b/>
@@ -4660,6 +4846,7 @@
               </w:rPr>
               <w:t>Page</w:t>
             </w:r>
+            <w:proofErr w:type="spellEnd"/>
             <w:r>
               <w:rPr>
                 <w:b/>
@@ -4694,8 +4881,47 @@
             <w:pPr>
               <w:pStyle w:val="TableText"/>
             </w:pPr>
-            <w:r>
-              <w:t>setUsername, setPassword, setName, setAge, setEmail.</w:t>
+            <w:proofErr w:type="spellStart"/>
+            <w:proofErr w:type="gramStart"/>
+            <w:r>
+              <w:t>setUsername</w:t>
+            </w:r>
+            <w:proofErr w:type="spellEnd"/>
+            <w:proofErr w:type="gramEnd"/>
+            <w:r>
+              <w:t xml:space="preserve">, </w:t>
+            </w:r>
+            <w:proofErr w:type="spellStart"/>
+            <w:r>
+              <w:t>setPassword</w:t>
+            </w:r>
+            <w:proofErr w:type="spellEnd"/>
+            <w:r>
+              <w:t xml:space="preserve">, </w:t>
+            </w:r>
+            <w:proofErr w:type="spellStart"/>
+            <w:r>
+              <w:t>setName</w:t>
+            </w:r>
+            <w:proofErr w:type="spellEnd"/>
+            <w:r>
+              <w:t xml:space="preserve">, </w:t>
+            </w:r>
+            <w:proofErr w:type="spellStart"/>
+            <w:r>
+              <w:t>setAge</w:t>
+            </w:r>
+            <w:proofErr w:type="spellEnd"/>
+            <w:r>
+              <w:t xml:space="preserve">, </w:t>
+            </w:r>
+            <w:proofErr w:type="spellStart"/>
+            <w:r>
+              <w:t>setEmail</w:t>
+            </w:r>
+            <w:proofErr w:type="spellEnd"/>
+            <w:r>
+              <w:t>.</w:t>
             </w:r>
           </w:p>
         </w:tc>
@@ -4768,9 +4994,11 @@
             <w:pPr>
               <w:pStyle w:val="TableText"/>
             </w:pPr>
+            <w:proofErr w:type="spellStart"/>
             <w:r>
               <w:t>HomePage</w:t>
             </w:r>
+            <w:proofErr w:type="spellEnd"/>
           </w:p>
         </w:tc>
       </w:tr>
@@ -4792,6 +5020,7 @@
                 <w:color w:val="31849B" w:themeColor="accent5" w:themeShade="BF"/>
               </w:rPr>
             </w:pPr>
+            <w:proofErr w:type="spellStart"/>
             <w:r>
               <w:rPr>
                 <w:b/>
@@ -4808,6 +5037,7 @@
               </w:rPr>
               <w:t>age</w:t>
             </w:r>
+            <w:proofErr w:type="spellEnd"/>
             <w:r>
               <w:rPr>
                 <w:b/>
@@ -4842,9 +5072,11 @@
             <w:pPr>
               <w:pStyle w:val="TableText"/>
             </w:pPr>
+            <w:proofErr w:type="spellStart"/>
             <w:r>
               <w:t>TeacherHomePage</w:t>
             </w:r>
+            <w:proofErr w:type="spellEnd"/>
           </w:p>
         </w:tc>
       </w:tr>
@@ -4866,6 +5098,7 @@
                 <w:color w:val="31849B" w:themeColor="accent5" w:themeShade="BF"/>
               </w:rPr>
             </w:pPr>
+            <w:proofErr w:type="spellStart"/>
             <w:r>
               <w:rPr>
                 <w:b/>
@@ -4882,6 +5115,7 @@
               </w:rPr>
               <w:t>Page</w:t>
             </w:r>
+            <w:proofErr w:type="spellEnd"/>
             <w:r>
               <w:rPr>
                 <w:b/>
@@ -4916,9 +5150,27 @@
             <w:pPr>
               <w:pStyle w:val="TableText"/>
             </w:pPr>
-            <w:r>
-              <w:t>GamePage, selectLevel, ShowLevels</w:t>
-            </w:r>
+            <w:proofErr w:type="spellStart"/>
+            <w:r>
+              <w:t>GamePage</w:t>
+            </w:r>
+            <w:proofErr w:type="spellEnd"/>
+            <w:r>
+              <w:t xml:space="preserve">, </w:t>
+            </w:r>
+            <w:proofErr w:type="spellStart"/>
+            <w:r>
+              <w:t>selectLevel</w:t>
+            </w:r>
+            <w:proofErr w:type="spellEnd"/>
+            <w:r>
+              <w:t xml:space="preserve">, </w:t>
+            </w:r>
+            <w:proofErr w:type="spellStart"/>
+            <w:r>
+              <w:t>ShowLevels</w:t>
+            </w:r>
+            <w:proofErr w:type="spellEnd"/>
           </w:p>
         </w:tc>
       </w:tr>
@@ -4940,13 +5192,23 @@
                 <w:color w:val="31849B" w:themeColor="accent5" w:themeShade="BF"/>
               </w:rPr>
             </w:pPr>
-            <w:r>
-              <w:rPr>
-                <w:b/>
-                <w:bCs/>
-                <w:color w:val="31849B" w:themeColor="accent5" w:themeShade="BF"/>
-              </w:rPr>
-              <w:t xml:space="preserve">GameBuilder </w:t>
+            <w:proofErr w:type="spellStart"/>
+            <w:r>
+              <w:rPr>
+                <w:b/>
+                <w:bCs/>
+                <w:color w:val="31849B" w:themeColor="accent5" w:themeShade="BF"/>
+              </w:rPr>
+              <w:t>GameBuilder</w:t>
+            </w:r>
+            <w:proofErr w:type="spellEnd"/>
+            <w:r>
+              <w:rPr>
+                <w:b/>
+                <w:bCs/>
+                <w:color w:val="31849B" w:themeColor="accent5" w:themeShade="BF"/>
+              </w:rPr>
+              <w:t xml:space="preserve"> </w:t>
             </w:r>
           </w:p>
         </w:tc>
@@ -4974,8 +5236,63 @@
             <w:pPr>
               <w:pStyle w:val="TableText"/>
             </w:pPr>
-            <w:r>
-              <w:t>selectCategory, setName, setType, setnoLevel, setQuestion, setAnswer, setImage.</w:t>
+            <w:proofErr w:type="spellStart"/>
+            <w:proofErr w:type="gramStart"/>
+            <w:r>
+              <w:t>selectCategory</w:t>
+            </w:r>
+            <w:proofErr w:type="spellEnd"/>
+            <w:proofErr w:type="gramEnd"/>
+            <w:r>
+              <w:t xml:space="preserve">, </w:t>
+            </w:r>
+            <w:proofErr w:type="spellStart"/>
+            <w:r>
+              <w:t>setName</w:t>
+            </w:r>
+            <w:proofErr w:type="spellEnd"/>
+            <w:r>
+              <w:t xml:space="preserve">, </w:t>
+            </w:r>
+            <w:proofErr w:type="spellStart"/>
+            <w:r>
+              <w:t>setType</w:t>
+            </w:r>
+            <w:proofErr w:type="spellEnd"/>
+            <w:r>
+              <w:t xml:space="preserve">, </w:t>
+            </w:r>
+            <w:proofErr w:type="spellStart"/>
+            <w:r>
+              <w:t>setnoLevel</w:t>
+            </w:r>
+            <w:proofErr w:type="spellEnd"/>
+            <w:r>
+              <w:t xml:space="preserve">, </w:t>
+            </w:r>
+            <w:proofErr w:type="spellStart"/>
+            <w:r>
+              <w:t>setQuestion</w:t>
+            </w:r>
+            <w:proofErr w:type="spellEnd"/>
+            <w:r>
+              <w:t xml:space="preserve">, </w:t>
+            </w:r>
+            <w:proofErr w:type="spellStart"/>
+            <w:r>
+              <w:t>setAnswer</w:t>
+            </w:r>
+            <w:proofErr w:type="spellEnd"/>
+            <w:r>
+              <w:t xml:space="preserve">, </w:t>
+            </w:r>
+            <w:proofErr w:type="spellStart"/>
+            <w:r>
+              <w:t>setImage</w:t>
+            </w:r>
+            <w:proofErr w:type="spellEnd"/>
+            <w:r>
+              <w:t>.</w:t>
             </w:r>
           </w:p>
         </w:tc>
@@ -4998,6 +5315,7 @@
                 <w:color w:val="31849B" w:themeColor="accent5" w:themeShade="BF"/>
               </w:rPr>
             </w:pPr>
+            <w:proofErr w:type="spellStart"/>
             <w:r>
               <w:rPr>
                 <w:b/>
@@ -5014,6 +5332,7 @@
               </w:rPr>
               <w:t>Control</w:t>
             </w:r>
+            <w:proofErr w:type="spellEnd"/>
           </w:p>
         </w:tc>
         <w:tc>
@@ -5040,8 +5359,39 @@
             <w:pPr>
               <w:pStyle w:val="TableText"/>
             </w:pPr>
-            <w:r>
-              <w:t>initializeArray, loadLevel, validateAnswer, getNextLevel.</w:t>
+            <w:proofErr w:type="spellStart"/>
+            <w:proofErr w:type="gramStart"/>
+            <w:r>
+              <w:t>initializeArray</w:t>
+            </w:r>
+            <w:proofErr w:type="spellEnd"/>
+            <w:proofErr w:type="gramEnd"/>
+            <w:r>
+              <w:t xml:space="preserve">, </w:t>
+            </w:r>
+            <w:proofErr w:type="spellStart"/>
+            <w:r>
+              <w:t>loadLevel</w:t>
+            </w:r>
+            <w:proofErr w:type="spellEnd"/>
+            <w:r>
+              <w:t xml:space="preserve">, </w:t>
+            </w:r>
+            <w:proofErr w:type="spellStart"/>
+            <w:r>
+              <w:t>validateAnswer</w:t>
+            </w:r>
+            <w:proofErr w:type="spellEnd"/>
+            <w:r>
+              <w:t xml:space="preserve">, </w:t>
+            </w:r>
+            <w:proofErr w:type="spellStart"/>
+            <w:r>
+              <w:t>getNextLevel</w:t>
+            </w:r>
+            <w:proofErr w:type="spellEnd"/>
+            <w:r>
+              <w:t>.</w:t>
             </w:r>
           </w:p>
         </w:tc>
@@ -5064,6 +5414,7 @@
                 <w:color w:val="31849B" w:themeColor="accent5" w:themeShade="BF"/>
               </w:rPr>
             </w:pPr>
+            <w:proofErr w:type="spellStart"/>
             <w:r>
               <w:rPr>
                 <w:b/>
@@ -5080,6 +5431,7 @@
               </w:rPr>
               <w:t>Control</w:t>
             </w:r>
+            <w:proofErr w:type="spellEnd"/>
           </w:p>
         </w:tc>
         <w:tc>
@@ -5106,9 +5458,35 @@
             <w:pPr>
               <w:pStyle w:val="TableText"/>
             </w:pPr>
-            <w:r>
-              <w:t>checkExistence, checkAvailability, checkUserAvail, createUser</w:t>
-            </w:r>
+            <w:proofErr w:type="spellStart"/>
+            <w:r>
+              <w:t>checkExistence</w:t>
+            </w:r>
+            <w:proofErr w:type="spellEnd"/>
+            <w:r>
+              <w:t xml:space="preserve">, </w:t>
+            </w:r>
+            <w:proofErr w:type="spellStart"/>
+            <w:r>
+              <w:t>checkAvailability</w:t>
+            </w:r>
+            <w:proofErr w:type="spellEnd"/>
+            <w:r>
+              <w:t xml:space="preserve">, </w:t>
+            </w:r>
+            <w:proofErr w:type="spellStart"/>
+            <w:r>
+              <w:t>checkUserAvail</w:t>
+            </w:r>
+            <w:proofErr w:type="spellEnd"/>
+            <w:r>
+              <w:t xml:space="preserve">, </w:t>
+            </w:r>
+            <w:proofErr w:type="spellStart"/>
+            <w:r>
+              <w:t>createUser</w:t>
+            </w:r>
+            <w:proofErr w:type="spellEnd"/>
           </w:p>
         </w:tc>
       </w:tr>
@@ -5130,6 +5508,7 @@
                 <w:color w:val="31849B" w:themeColor="accent5" w:themeShade="BF"/>
               </w:rPr>
             </w:pPr>
+            <w:proofErr w:type="spellStart"/>
             <w:r>
               <w:rPr>
                 <w:b/>
@@ -5146,6 +5525,7 @@
               </w:rPr>
               <w:t>Control</w:t>
             </w:r>
+            <w:proofErr w:type="spellEnd"/>
           </w:p>
         </w:tc>
         <w:tc>
@@ -5172,9 +5552,27 @@
             <w:pPr>
               <w:pStyle w:val="TableText"/>
             </w:pPr>
-            <w:r>
-              <w:t>loadGame, GetCategory, AccessCategory</w:t>
-            </w:r>
+            <w:proofErr w:type="spellStart"/>
+            <w:r>
+              <w:t>loadGame</w:t>
+            </w:r>
+            <w:proofErr w:type="spellEnd"/>
+            <w:r>
+              <w:t xml:space="preserve">, </w:t>
+            </w:r>
+            <w:proofErr w:type="spellStart"/>
+            <w:r>
+              <w:t>GetCategory</w:t>
+            </w:r>
+            <w:proofErr w:type="spellEnd"/>
+            <w:r>
+              <w:t xml:space="preserve">, </w:t>
+            </w:r>
+            <w:proofErr w:type="spellStart"/>
+            <w:r>
+              <w:t>AccessCategory</w:t>
+            </w:r>
+            <w:proofErr w:type="spellEnd"/>
           </w:p>
         </w:tc>
       </w:tr>
@@ -5196,6 +5594,7 @@
                 <w:color w:val="31849B" w:themeColor="accent5" w:themeShade="BF"/>
               </w:rPr>
             </w:pPr>
+            <w:proofErr w:type="spellStart"/>
             <w:r>
               <w:rPr>
                 <w:b/>
@@ -5204,6 +5603,7 @@
               </w:rPr>
               <w:t>BuilderControl</w:t>
             </w:r>
+            <w:proofErr w:type="spellEnd"/>
           </w:p>
         </w:tc>
         <w:tc>
@@ -5230,8 +5630,29 @@
             <w:pPr>
               <w:pStyle w:val="TableText"/>
             </w:pPr>
-            <w:r>
-              <w:t>Checkduplicate, createGame, createAnswer.</w:t>
+            <w:proofErr w:type="spellStart"/>
+            <w:r>
+              <w:t>Checkduplicate</w:t>
+            </w:r>
+            <w:proofErr w:type="spellEnd"/>
+            <w:r>
+              <w:t xml:space="preserve">, </w:t>
+            </w:r>
+            <w:proofErr w:type="spellStart"/>
+            <w:r>
+              <w:t>createGame</w:t>
+            </w:r>
+            <w:proofErr w:type="spellEnd"/>
+            <w:r>
+              <w:t xml:space="preserve">, </w:t>
+            </w:r>
+            <w:proofErr w:type="spellStart"/>
+            <w:r>
+              <w:t>createAnswer</w:t>
+            </w:r>
+            <w:proofErr w:type="spellEnd"/>
+            <w:r>
+              <w:t>.</w:t>
             </w:r>
           </w:p>
         </w:tc>
@@ -5254,6 +5675,7 @@
                 <w:color w:val="31849B" w:themeColor="accent5" w:themeShade="BF"/>
               </w:rPr>
             </w:pPr>
+            <w:proofErr w:type="spellStart"/>
             <w:r>
               <w:rPr>
                 <w:b/>
@@ -5262,6 +5684,7 @@
               </w:rPr>
               <w:t>UserDBModel</w:t>
             </w:r>
+            <w:proofErr w:type="spellEnd"/>
           </w:p>
         </w:tc>
         <w:tc>
@@ -5288,8 +5711,39 @@
             <w:pPr>
               <w:pStyle w:val="TableText"/>
             </w:pPr>
-            <w:r>
-              <w:t>userQuery, identityQuery, retrieve, mailQuery, usernameQuery, Add.</w:t>
+            <w:proofErr w:type="spellStart"/>
+            <w:proofErr w:type="gramStart"/>
+            <w:r>
+              <w:t>userQuery</w:t>
+            </w:r>
+            <w:proofErr w:type="spellEnd"/>
+            <w:proofErr w:type="gramEnd"/>
+            <w:r>
+              <w:t xml:space="preserve">, </w:t>
+            </w:r>
+            <w:proofErr w:type="spellStart"/>
+            <w:r>
+              <w:t>identityQuery</w:t>
+            </w:r>
+            <w:proofErr w:type="spellEnd"/>
+            <w:r>
+              <w:t xml:space="preserve">, retrieve, </w:t>
+            </w:r>
+            <w:proofErr w:type="spellStart"/>
+            <w:r>
+              <w:t>mailQuery</w:t>
+            </w:r>
+            <w:proofErr w:type="spellEnd"/>
+            <w:r>
+              <w:t xml:space="preserve">, </w:t>
+            </w:r>
+            <w:proofErr w:type="spellStart"/>
+            <w:r>
+              <w:t>usernameQuery</w:t>
+            </w:r>
+            <w:proofErr w:type="spellEnd"/>
+            <w:r>
+              <w:t>, Add.</w:t>
             </w:r>
           </w:p>
         </w:tc>
@@ -5312,6 +5766,7 @@
                 <w:color w:val="31849B" w:themeColor="accent5" w:themeShade="BF"/>
               </w:rPr>
             </w:pPr>
+            <w:proofErr w:type="spellStart"/>
             <w:r>
               <w:rPr>
                 <w:b/>
@@ -5321,6 +5776,7 @@
               <w:lastRenderedPageBreak/>
               <w:t>CategoryDBModel</w:t>
             </w:r>
+            <w:proofErr w:type="spellEnd"/>
           </w:p>
         </w:tc>
         <w:tc>
@@ -5347,8 +5803,15 @@
             <w:pPr>
               <w:pStyle w:val="TableText"/>
             </w:pPr>
-            <w:r>
-              <w:t>retrieveCategoryList.</w:t>
+            <w:proofErr w:type="spellStart"/>
+            <w:proofErr w:type="gramStart"/>
+            <w:r>
+              <w:t>retrieveCategoryList</w:t>
+            </w:r>
+            <w:proofErr w:type="spellEnd"/>
+            <w:proofErr w:type="gramEnd"/>
+            <w:r>
+              <w:t>.</w:t>
             </w:r>
           </w:p>
         </w:tc>
@@ -5371,6 +5834,7 @@
                 <w:color w:val="31849B" w:themeColor="accent5" w:themeShade="BF"/>
               </w:rPr>
             </w:pPr>
+            <w:proofErr w:type="spellStart"/>
             <w:r>
               <w:rPr>
                 <w:b/>
@@ -5379,6 +5843,7 @@
               </w:rPr>
               <w:t>GameDBModel</w:t>
             </w:r>
+            <w:proofErr w:type="spellEnd"/>
           </w:p>
         </w:tc>
         <w:tc>
@@ -5405,8 +5870,39 @@
             <w:pPr>
               <w:pStyle w:val="TableText"/>
             </w:pPr>
-            <w:r>
-              <w:t>retrieveGame, gameQuery, saveGame, addGame.</w:t>
+            <w:proofErr w:type="spellStart"/>
+            <w:proofErr w:type="gramStart"/>
+            <w:r>
+              <w:t>retrieveGame</w:t>
+            </w:r>
+            <w:proofErr w:type="spellEnd"/>
+            <w:proofErr w:type="gramEnd"/>
+            <w:r>
+              <w:t xml:space="preserve">, </w:t>
+            </w:r>
+            <w:proofErr w:type="spellStart"/>
+            <w:r>
+              <w:t>gameQuery</w:t>
+            </w:r>
+            <w:proofErr w:type="spellEnd"/>
+            <w:r>
+              <w:t xml:space="preserve">, </w:t>
+            </w:r>
+            <w:proofErr w:type="spellStart"/>
+            <w:r>
+              <w:t>saveGame</w:t>
+            </w:r>
+            <w:proofErr w:type="spellEnd"/>
+            <w:r>
+              <w:t xml:space="preserve">, </w:t>
+            </w:r>
+            <w:proofErr w:type="spellStart"/>
+            <w:r>
+              <w:t>addGame</w:t>
+            </w:r>
+            <w:proofErr w:type="spellEnd"/>
+            <w:r>
+              <w:t>.</w:t>
             </w:r>
           </w:p>
         </w:tc>
@@ -5429,6 +5925,7 @@
                 <w:color w:val="31849B" w:themeColor="accent5" w:themeShade="BF"/>
               </w:rPr>
             </w:pPr>
+            <w:proofErr w:type="spellStart"/>
             <w:r>
               <w:rPr>
                 <w:b/>
@@ -5437,6 +5934,7 @@
               </w:rPr>
               <w:t>LevelDBModel</w:t>
             </w:r>
+            <w:proofErr w:type="spellEnd"/>
           </w:p>
         </w:tc>
         <w:tc>
@@ -5463,8 +5961,23 @@
             <w:pPr>
               <w:pStyle w:val="TableText"/>
             </w:pPr>
-            <w:r>
-              <w:t>retrieveLevel, saveLevels.</w:t>
+            <w:proofErr w:type="spellStart"/>
+            <w:proofErr w:type="gramStart"/>
+            <w:r>
+              <w:t>retrieveLevel</w:t>
+            </w:r>
+            <w:proofErr w:type="spellEnd"/>
+            <w:proofErr w:type="gramEnd"/>
+            <w:r>
+              <w:t xml:space="preserve">, </w:t>
+            </w:r>
+            <w:proofErr w:type="spellStart"/>
+            <w:r>
+              <w:t>saveLevels</w:t>
+            </w:r>
+            <w:proofErr w:type="spellEnd"/>
+            <w:r>
+              <w:t>.</w:t>
             </w:r>
           </w:p>
         </w:tc>
@@ -5487,6 +6000,7 @@
                 <w:color w:val="31849B" w:themeColor="accent5" w:themeShade="BF"/>
               </w:rPr>
             </w:pPr>
+            <w:proofErr w:type="spellStart"/>
             <w:r>
               <w:rPr>
                 <w:b/>
@@ -5495,6 +6009,7 @@
               </w:rPr>
               <w:t>AchievementDBModel</w:t>
             </w:r>
+            <w:proofErr w:type="spellEnd"/>
           </w:p>
         </w:tc>
         <w:tc>
@@ -5521,8 +6036,15 @@
             <w:pPr>
               <w:pStyle w:val="TableText"/>
             </w:pPr>
-            <w:r>
-              <w:t>retrieveAch.</w:t>
+            <w:proofErr w:type="spellStart"/>
+            <w:proofErr w:type="gramStart"/>
+            <w:r>
+              <w:t>retrieveAch</w:t>
+            </w:r>
+            <w:proofErr w:type="spellEnd"/>
+            <w:proofErr w:type="gramEnd"/>
+            <w:r>
+              <w:t>.</w:t>
             </w:r>
           </w:p>
         </w:tc>
@@ -5542,12 +6064,12 @@
       <w:pPr>
         <w:pStyle w:val="Heading1"/>
       </w:pPr>
-      <w:bookmarkStart w:id="26" w:name="_Toc469334839"/>
+      <w:bookmarkStart w:id="27" w:name="_Toc469334839"/>
       <w:r>
         <w:lastRenderedPageBreak/>
         <w:t>Ownership Report</w:t>
       </w:r>
-      <w:bookmarkEnd w:id="26"/>
+      <w:bookmarkEnd w:id="27"/>
     </w:p>
     <w:p>
       <w:pPr>
@@ -5668,7 +6190,23 @@
                 <w:b/>
                 <w:bCs/>
               </w:rPr>
-              <w:t>Alaa Atef Badr</w:t>
+              <w:t xml:space="preserve">Alaa </w:t>
+            </w:r>
+            <w:proofErr w:type="spellStart"/>
+            <w:r>
+              <w:rPr>
+                <w:b/>
+                <w:bCs/>
+              </w:rPr>
+              <w:t>Atef</w:t>
+            </w:r>
+            <w:proofErr w:type="spellEnd"/>
+            <w:r>
+              <w:rPr>
+                <w:b/>
+                <w:bCs/>
+              </w:rPr>
+              <w:t xml:space="preserve"> Badr</w:t>
             </w:r>
           </w:p>
           <w:p>
@@ -5685,7 +6223,23 @@
                 <w:b/>
                 <w:bCs/>
               </w:rPr>
-              <w:t>Karim Ehab Ahmed</w:t>
+              <w:t xml:space="preserve">Karim </w:t>
+            </w:r>
+            <w:proofErr w:type="spellStart"/>
+            <w:r>
+              <w:rPr>
+                <w:b/>
+                <w:bCs/>
+              </w:rPr>
+              <w:t>Ehab</w:t>
+            </w:r>
+            <w:proofErr w:type="spellEnd"/>
+            <w:r>
+              <w:rPr>
+                <w:b/>
+                <w:bCs/>
+              </w:rPr>
+              <w:t xml:space="preserve"> Ahmed</w:t>
             </w:r>
           </w:p>
         </w:tc>
@@ -5799,8 +6353,17 @@
                 <w:b/>
                 <w:bCs/>
               </w:rPr>
-              <w:t>Mostafa El Menshaway</w:t>
-            </w:r>
+              <w:t xml:space="preserve">Mostafa El </w:t>
+            </w:r>
+            <w:proofErr w:type="spellStart"/>
+            <w:r>
+              <w:rPr>
+                <w:b/>
+                <w:bCs/>
+              </w:rPr>
+              <w:t>Menshaway</w:t>
+            </w:r>
+            <w:proofErr w:type="spellEnd"/>
           </w:p>
         </w:tc>
       </w:tr>
@@ -5864,7 +6427,23 @@
                 <w:b/>
                 <w:bCs/>
               </w:rPr>
-              <w:t>Alaa Atef Badr</w:t>
+              <w:t xml:space="preserve">Alaa </w:t>
+            </w:r>
+            <w:proofErr w:type="spellStart"/>
+            <w:r>
+              <w:rPr>
+                <w:b/>
+                <w:bCs/>
+              </w:rPr>
+              <w:t>Atef</w:t>
+            </w:r>
+            <w:proofErr w:type="spellEnd"/>
+            <w:r>
+              <w:rPr>
+                <w:b/>
+                <w:bCs/>
+              </w:rPr>
+              <w:t xml:space="preserve"> Badr</w:t>
             </w:r>
           </w:p>
         </w:tc>
@@ -5961,8 +6540,17 @@
                 <w:b/>
                 <w:bCs/>
               </w:rPr>
-              <w:t>Mostafa El Menshawy</w:t>
-            </w:r>
+              <w:t xml:space="preserve">Mostafa El </w:t>
+            </w:r>
+            <w:proofErr w:type="spellStart"/>
+            <w:r>
+              <w:rPr>
+                <w:b/>
+                <w:bCs/>
+              </w:rPr>
+              <w:t>Menshawy</w:t>
+            </w:r>
+            <w:proofErr w:type="spellEnd"/>
           </w:p>
         </w:tc>
       </w:tr>
@@ -6031,12 +6619,21 @@
                 <w:bCs w:val="0"/>
               </w:rPr>
             </w:pPr>
+            <w:proofErr w:type="spellStart"/>
             <w:r>
               <w:rPr>
                 <w:b w:val="0"/>
                 <w:bCs w:val="0"/>
               </w:rPr>
-              <w:t>Git Connections</w:t>
+              <w:t>Git</w:t>
+            </w:r>
+            <w:proofErr w:type="spellEnd"/>
+            <w:r>
+              <w:rPr>
+                <w:b w:val="0"/>
+                <w:bCs w:val="0"/>
+              </w:rPr>
+              <w:t xml:space="preserve"> Connections</w:t>
             </w:r>
           </w:p>
         </w:tc>
@@ -6107,7 +6704,23 @@
                 <w:b/>
                 <w:bCs/>
               </w:rPr>
-              <w:t>Alaa Atef Badr</w:t>
+              <w:t xml:space="preserve">Alaa </w:t>
+            </w:r>
+            <w:proofErr w:type="spellStart"/>
+            <w:r>
+              <w:rPr>
+                <w:b/>
+                <w:bCs/>
+              </w:rPr>
+              <w:t>Atef</w:t>
+            </w:r>
+            <w:proofErr w:type="spellEnd"/>
+            <w:r>
+              <w:rPr>
+                <w:b/>
+                <w:bCs/>
+              </w:rPr>
+              <w:t xml:space="preserve"> Badr</w:t>
             </w:r>
           </w:p>
         </w:tc>
@@ -6122,16 +6735,24 @@
           <w:lang w:bidi="ar-EG"/>
         </w:rPr>
       </w:pPr>
-      <w:bookmarkStart w:id="27" w:name="_Toc468224270"/>
-      <w:bookmarkStart w:id="28" w:name="_Toc469334840"/>
+      <w:bookmarkStart w:id="28" w:name="_Toc468224270"/>
+      <w:bookmarkStart w:id="29" w:name="_Toc469334840"/>
+      <w:proofErr w:type="spellStart"/>
       <w:r>
         <w:rPr>
           <w:lang w:bidi="ar-EG"/>
         </w:rPr>
-        <w:t>Git Repository Link</w:t>
+        <w:t>Git</w:t>
       </w:r>
-      <w:bookmarkEnd w:id="27"/>
+      <w:proofErr w:type="spellEnd"/>
+      <w:r>
+        <w:rPr>
+          <w:lang w:bidi="ar-EG"/>
+        </w:rPr>
+        <w:t xml:space="preserve"> Repository Link</w:t>
+      </w:r>
       <w:bookmarkEnd w:id="28"/>
+      <w:bookmarkEnd w:id="29"/>
     </w:p>
     <w:p>
       <w:pPr>
@@ -6140,18 +6761,18 @@
           <w:lang w:bidi="ar-EG"/>
         </w:rPr>
       </w:pPr>
-      <w:bookmarkStart w:id="29" w:name="OLE_LINK20"/>
-      <w:bookmarkStart w:id="30" w:name="OLE_LINK21"/>
-      <w:bookmarkStart w:id="31" w:name="OLE_LINK22"/>
+      <w:bookmarkStart w:id="30" w:name="OLE_LINK20"/>
+      <w:bookmarkStart w:id="31" w:name="OLE_LINK21"/>
+      <w:bookmarkStart w:id="32" w:name="OLE_LINK22"/>
       <w:r>
         <w:rPr>
           <w:lang w:bidi="ar-EG"/>
         </w:rPr>
         <w:t>https://github.com/IsmailAhmedIsmail/SWE-Project.git</w:t>
       </w:r>
-      <w:bookmarkEnd w:id="29"/>
       <w:bookmarkEnd w:id="30"/>
       <w:bookmarkEnd w:id="31"/>
+      <w:bookmarkEnd w:id="32"/>
     </w:p>
     <w:p>
       <w:pPr>
@@ -6159,8 +6780,6 @@
           <w:lang w:bidi="ar-EG"/>
         </w:rPr>
       </w:pPr>
-      <w:bookmarkStart w:id="32" w:name="_GoBack"/>
-      <w:bookmarkEnd w:id="32"/>
     </w:p>
     <w:p>
       <w:pPr>
@@ -6183,7 +6802,7 @@
 </file>
 
 <file path=word/endnotes.xml><?xml version="1.0" encoding="utf-8"?>
-<w:endnotes xmlns:wpc="http://schemas.microsoft.com/office/word/2010/wordprocessingCanvas" xmlns:cx="http://schemas.microsoft.com/office/drawing/2014/chartex" xmlns:mc="http://schemas.openxmlformats.org/markup-compatibility/2006" xmlns:o="urn:schemas-microsoft-com:office:office" xmlns:r="http://schemas.openxmlformats.org/officeDocument/2006/relationships" xmlns:m="http://schemas.openxmlformats.org/officeDocument/2006/math" xmlns:v="urn:schemas-microsoft-com:vml" xmlns:wp14="http://schemas.microsoft.com/office/word/2010/wordprocessingDrawing" xmlns:wp="http://schemas.openxmlformats.org/drawingml/2006/wordprocessingDrawing" xmlns:w10="urn:schemas-microsoft-com:office:word" xmlns:w="http://schemas.openxmlformats.org/wordprocessingml/2006/main" xmlns:w14="http://schemas.microsoft.com/office/word/2010/wordml" xmlns:w15="http://schemas.microsoft.com/office/word/2012/wordml" xmlns:w16se="http://schemas.microsoft.com/office/word/2015/wordml/symex" xmlns:wpg="http://schemas.microsoft.com/office/word/2010/wordprocessingGroup" xmlns:wpi="http://schemas.microsoft.com/office/word/2010/wordprocessingInk" xmlns:wne="http://schemas.microsoft.com/office/word/2006/wordml" xmlns:wps="http://schemas.microsoft.com/office/word/2010/wordprocessingShape" mc:Ignorable="w14 w15 w16se wp14">
+<w:endnotes xmlns:wpc="http://schemas.microsoft.com/office/word/2010/wordprocessingCanvas" xmlns:mc="http://schemas.openxmlformats.org/markup-compatibility/2006" xmlns:o="urn:schemas-microsoft-com:office:office" xmlns:r="http://schemas.openxmlformats.org/officeDocument/2006/relationships" xmlns:m="http://schemas.openxmlformats.org/officeDocument/2006/math" xmlns:v="urn:schemas-microsoft-com:vml" xmlns:wp14="http://schemas.microsoft.com/office/word/2010/wordprocessingDrawing" xmlns:wp="http://schemas.openxmlformats.org/drawingml/2006/wordprocessingDrawing" xmlns:w10="urn:schemas-microsoft-com:office:word" xmlns:w="http://schemas.openxmlformats.org/wordprocessingml/2006/main" xmlns:w14="http://schemas.microsoft.com/office/word/2010/wordml" xmlns:w15="http://schemas.microsoft.com/office/word/2012/wordml" xmlns:wpg="http://schemas.microsoft.com/office/word/2010/wordprocessingGroup" xmlns:wpi="http://schemas.microsoft.com/office/word/2010/wordprocessingInk" xmlns:wne="http://schemas.microsoft.com/office/word/2006/wordml" xmlns:wps="http://schemas.microsoft.com/office/word/2010/wordprocessingShape" mc:Ignorable="w14 w15 wp14">
   <w:endnote w:type="separator" w:id="-1">
     <w:p>
       <w:pPr>
@@ -6208,7 +6827,7 @@
 </file>
 
 <file path=word/footer1.xml><?xml version="1.0" encoding="utf-8"?>
-<w:ftr xmlns:wpc="http://schemas.microsoft.com/office/word/2010/wordprocessingCanvas" xmlns:cx="http://schemas.microsoft.com/office/drawing/2014/chartex" xmlns:mc="http://schemas.openxmlformats.org/markup-compatibility/2006" xmlns:o="urn:schemas-microsoft-com:office:office" xmlns:r="http://schemas.openxmlformats.org/officeDocument/2006/relationships" xmlns:m="http://schemas.openxmlformats.org/officeDocument/2006/math" xmlns:v="urn:schemas-microsoft-com:vml" xmlns:wp14="http://schemas.microsoft.com/office/word/2010/wordprocessingDrawing" xmlns:wp="http://schemas.openxmlformats.org/drawingml/2006/wordprocessingDrawing" xmlns:w10="urn:schemas-microsoft-com:office:word" xmlns:w="http://schemas.openxmlformats.org/wordprocessingml/2006/main" xmlns:w14="http://schemas.microsoft.com/office/word/2010/wordml" xmlns:w15="http://schemas.microsoft.com/office/word/2012/wordml" xmlns:w16se="http://schemas.microsoft.com/office/word/2015/wordml/symex" xmlns:wpg="http://schemas.microsoft.com/office/word/2010/wordprocessingGroup" xmlns:wpi="http://schemas.microsoft.com/office/word/2010/wordprocessingInk" xmlns:wne="http://schemas.microsoft.com/office/word/2006/wordml" xmlns:wps="http://schemas.microsoft.com/office/word/2010/wordprocessingShape" mc:Ignorable="w14 w15 w16se wp14">
+<w:ftr xmlns:wpc="http://schemas.microsoft.com/office/word/2010/wordprocessingCanvas" xmlns:mc="http://schemas.openxmlformats.org/markup-compatibility/2006" xmlns:o="urn:schemas-microsoft-com:office:office" xmlns:r="http://schemas.openxmlformats.org/officeDocument/2006/relationships" xmlns:m="http://schemas.openxmlformats.org/officeDocument/2006/math" xmlns:v="urn:schemas-microsoft-com:vml" xmlns:wp14="http://schemas.microsoft.com/office/word/2010/wordprocessingDrawing" xmlns:wp="http://schemas.openxmlformats.org/drawingml/2006/wordprocessingDrawing" xmlns:w10="urn:schemas-microsoft-com:office:word" xmlns:w="http://schemas.openxmlformats.org/wordprocessingml/2006/main" xmlns:w14="http://schemas.microsoft.com/office/word/2010/wordml" xmlns:w15="http://schemas.microsoft.com/office/word/2012/wordml" xmlns:wpg="http://schemas.microsoft.com/office/word/2010/wordprocessingGroup" xmlns:wpi="http://schemas.microsoft.com/office/word/2010/wordprocessingInk" xmlns:wne="http://schemas.microsoft.com/office/word/2006/wordml" xmlns:wps="http://schemas.microsoft.com/office/word/2010/wordprocessingShape" mc:Ignorable="w14 w15 wp14">
   <w:p>
     <w:pPr>
       <w:pStyle w:val="Footer"/>
@@ -6331,8 +6950,9 @@
         <w:sz w:val="23"/>
         <w:szCs w:val="23"/>
       </w:rPr>
-      <w:t xml:space="preserve">Mostafa Saad and </w:t>
+      <w:t xml:space="preserve">Mostafa </w:t>
     </w:r>
+    <w:proofErr w:type="spellStart"/>
     <w:r>
       <w:rPr>
         <w:rFonts w:ascii="Calibri" w:hAnsi="Calibri" w:cs="Calibri"/>
@@ -6342,8 +6962,44 @@
         <w:sz w:val="23"/>
         <w:szCs w:val="23"/>
       </w:rPr>
-      <w:t>Mohammad El-Ramly</w:t>
+      <w:t>Saad</w:t>
     </w:r>
+    <w:proofErr w:type="spellEnd"/>
+    <w:r>
+      <w:rPr>
+        <w:rFonts w:ascii="Calibri" w:hAnsi="Calibri" w:cs="Calibri"/>
+        <w:b/>
+        <w:bCs/>
+        <w:color w:val="000000"/>
+        <w:sz w:val="23"/>
+        <w:szCs w:val="23"/>
+      </w:rPr>
+      <w:t xml:space="preserve"> and </w:t>
+    </w:r>
+    <w:r>
+      <w:rPr>
+        <w:rFonts w:ascii="Calibri" w:hAnsi="Calibri" w:cs="Calibri"/>
+        <w:b/>
+        <w:bCs/>
+        <w:color w:val="000000"/>
+        <w:sz w:val="23"/>
+        <w:szCs w:val="23"/>
+      </w:rPr>
+      <w:t>Mohammad El-</w:t>
+    </w:r>
+    <w:proofErr w:type="spellStart"/>
+    <w:r>
+      <w:rPr>
+        <w:rFonts w:ascii="Calibri" w:hAnsi="Calibri" w:cs="Calibri"/>
+        <w:b/>
+        <w:bCs/>
+        <w:color w:val="000000"/>
+        <w:sz w:val="23"/>
+        <w:szCs w:val="23"/>
+      </w:rPr>
+      <w:t>Ramly</w:t>
+    </w:r>
+    <w:proofErr w:type="spellEnd"/>
   </w:p>
   <w:p>
     <w:pPr>
@@ -6457,7 +7113,7 @@
 </file>
 
 <file path=word/footnotes.xml><?xml version="1.0" encoding="utf-8"?>
-<w:footnotes xmlns:wpc="http://schemas.microsoft.com/office/word/2010/wordprocessingCanvas" xmlns:cx="http://schemas.microsoft.com/office/drawing/2014/chartex" xmlns:mc="http://schemas.openxmlformats.org/markup-compatibility/2006" xmlns:o="urn:schemas-microsoft-com:office:office" xmlns:r="http://schemas.openxmlformats.org/officeDocument/2006/relationships" xmlns:m="http://schemas.openxmlformats.org/officeDocument/2006/math" xmlns:v="urn:schemas-microsoft-com:vml" xmlns:wp14="http://schemas.microsoft.com/office/word/2010/wordprocessingDrawing" xmlns:wp="http://schemas.openxmlformats.org/drawingml/2006/wordprocessingDrawing" xmlns:w10="urn:schemas-microsoft-com:office:word" xmlns:w="http://schemas.openxmlformats.org/wordprocessingml/2006/main" xmlns:w14="http://schemas.microsoft.com/office/word/2010/wordml" xmlns:w15="http://schemas.microsoft.com/office/word/2012/wordml" xmlns:w16se="http://schemas.microsoft.com/office/word/2015/wordml/symex" xmlns:wpg="http://schemas.microsoft.com/office/word/2010/wordprocessingGroup" xmlns:wpi="http://schemas.microsoft.com/office/word/2010/wordprocessingInk" xmlns:wne="http://schemas.microsoft.com/office/word/2006/wordml" xmlns:wps="http://schemas.microsoft.com/office/word/2010/wordprocessingShape" mc:Ignorable="w14 w15 w16se wp14">
+<w:footnotes xmlns:wpc="http://schemas.microsoft.com/office/word/2010/wordprocessingCanvas" xmlns:mc="http://schemas.openxmlformats.org/markup-compatibility/2006" xmlns:o="urn:schemas-microsoft-com:office:office" xmlns:r="http://schemas.openxmlformats.org/officeDocument/2006/relationships" xmlns:m="http://schemas.openxmlformats.org/officeDocument/2006/math" xmlns:v="urn:schemas-microsoft-com:vml" xmlns:wp14="http://schemas.microsoft.com/office/word/2010/wordprocessingDrawing" xmlns:wp="http://schemas.openxmlformats.org/drawingml/2006/wordprocessingDrawing" xmlns:w10="urn:schemas-microsoft-com:office:word" xmlns:w="http://schemas.openxmlformats.org/wordprocessingml/2006/main" xmlns:w14="http://schemas.microsoft.com/office/word/2010/wordml" xmlns:w15="http://schemas.microsoft.com/office/word/2012/wordml" xmlns:wpg="http://schemas.microsoft.com/office/word/2010/wordprocessingGroup" xmlns:wpi="http://schemas.microsoft.com/office/word/2010/wordprocessingInk" xmlns:wne="http://schemas.microsoft.com/office/word/2006/wordml" xmlns:wps="http://schemas.microsoft.com/office/word/2010/wordprocessingShape" mc:Ignorable="w14 w15 wp14">
   <w:footnote w:type="separator" w:id="-1">
     <w:p>
       <w:pPr>
@@ -6482,7 +7138,7 @@
 </file>
 
 <file path=word/header1.xml><?xml version="1.0" encoding="utf-8"?>
-<w:hdr xmlns:wpc="http://schemas.microsoft.com/office/word/2010/wordprocessingCanvas" xmlns:cx="http://schemas.microsoft.com/office/drawing/2014/chartex" xmlns:mc="http://schemas.openxmlformats.org/markup-compatibility/2006" xmlns:o="urn:schemas-microsoft-com:office:office" xmlns:r="http://schemas.openxmlformats.org/officeDocument/2006/relationships" xmlns:m="http://schemas.openxmlformats.org/officeDocument/2006/math" xmlns:v="urn:schemas-microsoft-com:vml" xmlns:wp14="http://schemas.microsoft.com/office/word/2010/wordprocessingDrawing" xmlns:wp="http://schemas.openxmlformats.org/drawingml/2006/wordprocessingDrawing" xmlns:w10="urn:schemas-microsoft-com:office:word" xmlns:w="http://schemas.openxmlformats.org/wordprocessingml/2006/main" xmlns:w14="http://schemas.microsoft.com/office/word/2010/wordml" xmlns:w15="http://schemas.microsoft.com/office/word/2012/wordml" xmlns:w16se="http://schemas.microsoft.com/office/word/2015/wordml/symex" xmlns:wpg="http://schemas.microsoft.com/office/word/2010/wordprocessingGroup" xmlns:wpi="http://schemas.microsoft.com/office/word/2010/wordprocessingInk" xmlns:wne="http://schemas.microsoft.com/office/word/2006/wordml" xmlns:wps="http://schemas.microsoft.com/office/word/2010/wordprocessingShape" mc:Ignorable="w14 w15 w16se wp14">
+<w:hdr xmlns:wpc="http://schemas.microsoft.com/office/word/2010/wordprocessingCanvas" xmlns:mc="http://schemas.openxmlformats.org/markup-compatibility/2006" xmlns:o="urn:schemas-microsoft-com:office:office" xmlns:r="http://schemas.openxmlformats.org/officeDocument/2006/relationships" xmlns:m="http://schemas.openxmlformats.org/officeDocument/2006/math" xmlns:v="urn:schemas-microsoft-com:vml" xmlns:wp14="http://schemas.microsoft.com/office/word/2010/wordprocessingDrawing" xmlns:wp="http://schemas.openxmlformats.org/drawingml/2006/wordprocessingDrawing" xmlns:w10="urn:schemas-microsoft-com:office:word" xmlns:w="http://schemas.openxmlformats.org/wordprocessingml/2006/main" xmlns:w14="http://schemas.microsoft.com/office/word/2010/wordml" xmlns:w15="http://schemas.microsoft.com/office/word/2012/wordml" xmlns:wpg="http://schemas.microsoft.com/office/word/2010/wordprocessingGroup" xmlns:wpi="http://schemas.microsoft.com/office/word/2010/wordprocessingInk" xmlns:wne="http://schemas.microsoft.com/office/word/2006/wordml" xmlns:wps="http://schemas.microsoft.com/office/word/2010/wordprocessingShape" mc:Ignorable="w14 w15 wp14">
   <w:p>
     <w:pPr>
       <w:pStyle w:val="Header"/>
@@ -6648,6 +7304,7 @@
       </w:rPr>
       <w:t xml:space="preserve">Project: </w:t>
     </w:r>
+    <w:proofErr w:type="spellStart"/>
     <w:r>
       <w:rPr>
         <w:rFonts w:asciiTheme="majorHAnsi" w:hAnsiTheme="majorHAnsi"/>
@@ -6657,6 +7314,7 @@
       </w:rPr>
       <w:t>edugame</w:t>
     </w:r>
+    <w:proofErr w:type="spellEnd"/>
   </w:p>
   <w:p>
     <w:pPr>
@@ -6709,7 +7367,7 @@
 </file>
 
 <file path=word/numbering.xml><?xml version="1.0" encoding="utf-8"?>
-<w:numbering xmlns:wpc="http://schemas.microsoft.com/office/word/2010/wordprocessingCanvas" xmlns:cx="http://schemas.microsoft.com/office/drawing/2014/chartex" xmlns:mc="http://schemas.openxmlformats.org/markup-compatibility/2006" xmlns:o="urn:schemas-microsoft-com:office:office" xmlns:r="http://schemas.openxmlformats.org/officeDocument/2006/relationships" xmlns:m="http://schemas.openxmlformats.org/officeDocument/2006/math" xmlns:v="urn:schemas-microsoft-com:vml" xmlns:wp14="http://schemas.microsoft.com/office/word/2010/wordprocessingDrawing" xmlns:wp="http://schemas.openxmlformats.org/drawingml/2006/wordprocessingDrawing" xmlns:w10="urn:schemas-microsoft-com:office:word" xmlns:w="http://schemas.openxmlformats.org/wordprocessingml/2006/main" xmlns:w14="http://schemas.microsoft.com/office/word/2010/wordml" xmlns:w15="http://schemas.microsoft.com/office/word/2012/wordml" xmlns:w16se="http://schemas.microsoft.com/office/word/2015/wordml/symex" xmlns:wpg="http://schemas.microsoft.com/office/word/2010/wordprocessingGroup" xmlns:wpi="http://schemas.microsoft.com/office/word/2010/wordprocessingInk" xmlns:wne="http://schemas.microsoft.com/office/word/2006/wordml" xmlns:wps="http://schemas.microsoft.com/office/word/2010/wordprocessingShape" mc:Ignorable="w14 w15 w16se wp14">
+<w:numbering xmlns:wpc="http://schemas.microsoft.com/office/word/2010/wordprocessingCanvas" xmlns:mc="http://schemas.openxmlformats.org/markup-compatibility/2006" xmlns:o="urn:schemas-microsoft-com:office:office" xmlns:r="http://schemas.openxmlformats.org/officeDocument/2006/relationships" xmlns:m="http://schemas.openxmlformats.org/officeDocument/2006/math" xmlns:v="urn:schemas-microsoft-com:vml" xmlns:wp14="http://schemas.microsoft.com/office/word/2010/wordprocessingDrawing" xmlns:wp="http://schemas.openxmlformats.org/drawingml/2006/wordprocessingDrawing" xmlns:w10="urn:schemas-microsoft-com:office:word" xmlns:w="http://schemas.openxmlformats.org/wordprocessingml/2006/main" xmlns:w14="http://schemas.microsoft.com/office/word/2010/wordml" xmlns:w15="http://schemas.microsoft.com/office/word/2012/wordml" xmlns:wpg="http://schemas.microsoft.com/office/word/2010/wordprocessingGroup" xmlns:wpi="http://schemas.microsoft.com/office/word/2010/wordprocessingInk" xmlns:wne="http://schemas.microsoft.com/office/word/2006/wordml" xmlns:wps="http://schemas.microsoft.com/office/word/2010/wordprocessingShape" mc:Ignorable="w14 w15 wp14">
   <w:abstractNum w:abstractNumId="0" w15:restartNumberingAfterBreak="0">
     <w:nsid w:val="054C6B08"/>
     <w:multiLevelType w:val="hybridMultilevel"/>
@@ -7438,7 +8096,7 @@
 </file>
 
 <file path=word/styles.xml><?xml version="1.0" encoding="utf-8"?>
-<w:styles xmlns:mc="http://schemas.openxmlformats.org/markup-compatibility/2006" xmlns:r="http://schemas.openxmlformats.org/officeDocument/2006/relationships" xmlns:w="http://schemas.openxmlformats.org/wordprocessingml/2006/main" xmlns:w14="http://schemas.microsoft.com/office/word/2010/wordml" xmlns:w15="http://schemas.microsoft.com/office/word/2012/wordml" xmlns:w16se="http://schemas.microsoft.com/office/word/2015/wordml/symex" mc:Ignorable="w14 w15 w16se">
+<w:styles xmlns:mc="http://schemas.openxmlformats.org/markup-compatibility/2006" xmlns:r="http://schemas.openxmlformats.org/officeDocument/2006/relationships" xmlns:w="http://schemas.openxmlformats.org/wordprocessingml/2006/main" xmlns:w14="http://schemas.microsoft.com/office/word/2010/wordml" xmlns:w15="http://schemas.microsoft.com/office/word/2012/wordml" mc:Ignorable="w14 w15">
   <w:docDefaults>
     <w:rPrDefault>
       <w:rPr>
@@ -8833,7 +9491,7 @@
 </file>
 
 <file path=customXml/itemProps1.xml><?xml version="1.0" encoding="utf-8"?>
-<ds:datastoreItem xmlns:ds="http://schemas.openxmlformats.org/officeDocument/2006/customXml" ds:itemID="{0A3ABF2B-60B5-41E4-912E-854958D8D88C}">
+<ds:datastoreItem xmlns:ds="http://schemas.openxmlformats.org/officeDocument/2006/customXml" ds:itemID="{0ABC97DE-C8BC-4664-BF57-B31CE9807DEE}">
   <ds:schemaRefs>
     <ds:schemaRef ds:uri="http://schemas.openxmlformats.org/officeDocument/2006/bibliography"/>
   </ds:schemaRefs>

</xml_diff>